<commit_message>
Udkast til review af Jonas
</commit_message>
<xml_diff>
--- a/Review/2014-09-26 - Gruppe 8/Aktør Use case.docx
+++ b/Review/2014-09-26 - Gruppe 8/Aktør Use case.docx
@@ -1,6 +1,6 @@
 
 <file path=word/document.xml><?xml version="1.0" encoding="utf-8"?>
-<w:document xmlns:wpc="http://schemas.microsoft.com/office/word/2010/wordprocessingCanvas" xmlns:mc="http://schemas.openxmlformats.org/markup-compatibility/2006" xmlns:o="urn:schemas-microsoft-com:office:office" xmlns:r="http://schemas.openxmlformats.org/officeDocument/2006/relationships" xmlns:m="http://schemas.openxmlformats.org/officeDocument/2006/math" xmlns:v="urn:schemas-microsoft-com:vml" xmlns:wp14="http://schemas.microsoft.com/office/word/2010/wordprocessingDrawing" xmlns:wp="http://schemas.openxmlformats.org/drawingml/2006/wordprocessingDrawing" xmlns:w10="urn:schemas-microsoft-com:office:word" xmlns:w="http://schemas.openxmlformats.org/wordprocessingml/2006/main" xmlns:w14="http://schemas.microsoft.com/office/word/2010/wordml" xmlns:wpg="http://schemas.microsoft.com/office/word/2010/wordprocessingGroup" xmlns:wpi="http://schemas.microsoft.com/office/word/2010/wordprocessingInk" xmlns:wne="http://schemas.microsoft.com/office/word/2006/wordml" xmlns:wps="http://schemas.microsoft.com/office/word/2010/wordprocessingShape" mc:Ignorable="w14 wp14">
+<w:document xmlns:wpc="http://schemas.microsoft.com/office/word/2010/wordprocessingCanvas" xmlns:mc="http://schemas.openxmlformats.org/markup-compatibility/2006" xmlns:o="urn:schemas-microsoft-com:office:office" xmlns:r="http://schemas.openxmlformats.org/officeDocument/2006/relationships" xmlns:m="http://schemas.openxmlformats.org/officeDocument/2006/math" xmlns:v="urn:schemas-microsoft-com:vml" xmlns:wp14="http://schemas.microsoft.com/office/word/2010/wordprocessingDrawing" xmlns:wp="http://schemas.openxmlformats.org/drawingml/2006/wordprocessingDrawing" xmlns:w10="urn:schemas-microsoft-com:office:word" xmlns:w="http://schemas.openxmlformats.org/wordprocessingml/2006/main" xmlns:w14="http://schemas.microsoft.com/office/word/2010/wordml" xmlns:w15="http://schemas.microsoft.com/office/word/2012/wordml" xmlns:wpg="http://schemas.microsoft.com/office/word/2010/wordprocessingGroup" xmlns:wpi="http://schemas.microsoft.com/office/word/2010/wordprocessingInk" xmlns:wne="http://schemas.microsoft.com/office/word/2006/wordml" xmlns:wps="http://schemas.microsoft.com/office/word/2010/wordprocessingShape" mc:Ignorable="w14 w15 wp14">
   <w:body>
     <w:p>
       <w:pPr>
@@ -26,7 +26,7 @@
         <w:keepNext/>
       </w:pPr>
       <w:r>
-        <w:object w:dxaOrig="6265" w:dyaOrig="7236">
+        <w:object w:dxaOrig="6265" w:dyaOrig="7236" w14:anchorId="351FBC36">
           <v:shapetype id="_x0000_t75" coordsize="21600,21600" o:spt="75" o:preferrelative="t" path="m@4@5l@4@11@9@11@9@5xe" filled="f" stroked="f">
             <v:stroke joinstyle="miter"/>
             <v:formulas>
@@ -47,9 +47,9 @@
             <o:lock v:ext="edit" aspectratio="t"/>
           </v:shapetype>
           <v:shape id="_x0000_i1025" type="#_x0000_t75" style="width:313.5pt;height:361.5pt" o:ole="">
-            <v:imagedata r:id="rId9" o:title=""/>
+            <v:imagedata r:id="rId8" o:title=""/>
           </v:shape>
-          <o:OLEObject Type="Embed" ProgID="Visio.Drawing.15" ShapeID="_x0000_i1025" DrawAspect="Content" ObjectID="_1472904801" r:id="rId10"/>
+          <o:OLEObject Type="Embed" ProgID="Visio.Drawing.15" ShapeID="_x0000_i1025" DrawAspect="Content" ObjectID="_1473062333" r:id="rId9"/>
         </w:object>
       </w:r>
     </w:p>
@@ -60,14 +60,27 @@
       <w:r>
         <w:t xml:space="preserve">Figur </w:t>
       </w:r>
-      <w:fldSimple w:instr=" SEQ Figur \* ARABIC ">
-        <w:r>
-          <w:rPr>
-            <w:noProof/>
-          </w:rPr>
-          <w:t>1</w:t>
-        </w:r>
-      </w:fldSimple>
+      <w:r>
+        <w:fldChar w:fldCharType="begin"/>
+      </w:r>
+      <w:r>
+        <w:instrText xml:space="preserve"> SEQ Figur \* ARABIC </w:instrText>
+      </w:r>
+      <w:r>
+        <w:fldChar w:fldCharType="separate"/>
+      </w:r>
+      <w:r>
+        <w:rPr>
+          <w:noProof/>
+        </w:rPr>
+        <w:t>1</w:t>
+      </w:r>
+      <w:r>
+        <w:rPr>
+          <w:noProof/>
+        </w:rPr>
+        <w:fldChar w:fldCharType="end"/>
+      </w:r>
       <w:r>
         <w:t xml:space="preserve"> Aktør diagram</w:t>
       </w:r>
@@ -79,11 +92,23 @@
           <w:rFonts w:asciiTheme="minorHAnsi" w:hAnsiTheme="minorHAnsi"/>
         </w:rPr>
       </w:pPr>
+      <w:commentRangeStart w:id="0"/>
       <w:r>
         <w:rPr>
           <w:rFonts w:asciiTheme="minorHAnsi" w:hAnsiTheme="minorHAnsi"/>
         </w:rPr>
         <w:t xml:space="preserve">Aktør beskrivelse </w:t>
+      </w:r>
+      <w:commentRangeEnd w:id="0"/>
+      <w:r>
+        <w:rPr>
+          <w:rStyle w:val="Kommentarhenvisning"/>
+          <w:rFonts w:asciiTheme="minorHAnsi" w:eastAsiaTheme="minorHAnsi" w:hAnsiTheme="minorHAnsi" w:cstheme="minorBidi"/>
+          <w:b w:val="0"/>
+          <w:bCs w:val="0"/>
+          <w:color w:val="auto"/>
+        </w:rPr>
+        <w:commentReference w:id="0"/>
       </w:r>
     </w:p>
     <w:tbl>
@@ -521,31 +546,35 @@
           <w:rFonts w:asciiTheme="minorHAnsi" w:hAnsiTheme="minorHAnsi"/>
         </w:rPr>
       </w:pPr>
-      <w:proofErr w:type="spellStart"/>
+      <w:commentRangeStart w:id="1"/>
       <w:r>
         <w:rPr>
           <w:rFonts w:asciiTheme="minorHAnsi" w:hAnsiTheme="minorHAnsi"/>
         </w:rPr>
         <w:lastRenderedPageBreak/>
-        <w:t>Use</w:t>
-      </w:r>
-      <w:proofErr w:type="spellEnd"/>
+        <w:t>Use case</w:t>
+      </w:r>
+      <w:commentRangeEnd w:id="1"/>
       <w:r>
         <w:rPr>
-          <w:rFonts w:asciiTheme="minorHAnsi" w:hAnsiTheme="minorHAnsi"/>
+          <w:rStyle w:val="Kommentarhenvisning"/>
+          <w:rFonts w:asciiTheme="minorHAnsi" w:eastAsiaTheme="minorHAnsi" w:hAnsiTheme="minorHAnsi" w:cstheme="minorBidi"/>
+          <w:b w:val="0"/>
+          <w:bCs w:val="0"/>
+          <w:color w:val="auto"/>
         </w:rPr>
-        <w:t xml:space="preserve"> case</w:t>
+        <w:commentReference w:id="1"/>
       </w:r>
     </w:p>
-    <w:bookmarkStart w:id="0" w:name="_MON_1472898663"/>
-    <w:bookmarkEnd w:id="0"/>
+    <w:bookmarkStart w:id="2" w:name="_MON_1472898663"/>
+    <w:bookmarkEnd w:id="2"/>
     <w:p>
       <w:r>
-        <w:object w:dxaOrig="7830" w:dyaOrig="9555">
+        <w:object w:dxaOrig="7830" w:dyaOrig="9555" w14:anchorId="1D842CAD">
           <v:shape id="_x0000_i1026" type="#_x0000_t75" style="width:392.25pt;height:522pt" o:ole="">
-            <v:imagedata r:id="rId11" o:title=""/>
+            <v:imagedata r:id="rId12" o:title=""/>
           </v:shape>
-          <o:OLEObject Type="Embed" ProgID="Visio.Drawing.15" ShapeID="_x0000_i1026" DrawAspect="Content" ObjectID="_1472904802" r:id="rId12"/>
+          <o:OLEObject Type="Embed" ProgID="Visio.Drawing.15" ShapeID="_x0000_i1026" DrawAspect="Content" ObjectID="_1473062334" r:id="rId13"/>
         </w:object>
       </w:r>
     </w:p>
@@ -562,20 +591,12 @@
           <w:rFonts w:asciiTheme="minorHAnsi" w:hAnsiTheme="minorHAnsi"/>
         </w:rPr>
       </w:pPr>
-      <w:proofErr w:type="spellStart"/>
       <w:r>
         <w:rPr>
           <w:rFonts w:asciiTheme="minorHAnsi" w:hAnsiTheme="minorHAnsi"/>
         </w:rPr>
         <w:lastRenderedPageBreak/>
-        <w:t>Use</w:t>
-      </w:r>
-      <w:proofErr w:type="spellEnd"/>
-      <w:r>
-        <w:rPr>
-          <w:rFonts w:asciiTheme="minorHAnsi" w:hAnsiTheme="minorHAnsi"/>
-        </w:rPr>
-        <w:t xml:space="preserve"> case 1</w:t>
+        <w:t>Use case 1</w:t>
       </w:r>
       <w:r>
         <w:rPr>
@@ -591,38 +612,22 @@
       </w:r>
     </w:p>
     <w:p>
-      <w:r>
-        <w:t xml:space="preserve">Inden spillet startes, har spillerne mulighed for at ændre indstillingerne for spilseancen. Spillængden kan ændres, så der spilles i kortere eller længere tid, spiltyper (Team </w:t>
-      </w:r>
-      <w:proofErr w:type="spellStart"/>
-      <w:r>
-        <w:t>Death</w:t>
-      </w:r>
-      <w:proofErr w:type="spellEnd"/>
-      <w:r>
-        <w:t xml:space="preserve"> Match, </w:t>
-      </w:r>
-      <w:proofErr w:type="spellStart"/>
-      <w:r>
-        <w:t>Capture</w:t>
-      </w:r>
-      <w:proofErr w:type="spellEnd"/>
-      <w:r>
-        <w:t xml:space="preserve"> the Flag osv.), antal liv osv. </w:t>
+      <w:commentRangeStart w:id="3"/>
+      <w:r>
+        <w:t xml:space="preserve">Inden spillet startes, har spillerne mulighed for at ændre indstillingerne for spilseancen. Spillængden kan ændres, så der spilles i kortere eller længere tid, spiltyper (Team Death Match, Capture the Flag osv.), antal liv osv. </w:t>
       </w:r>
       <w:r>
         <w:t>Når indstillingerne er valgt, startes spillet.</w:t>
       </w:r>
       <w:r>
-        <w:t xml:space="preserve"> Alt dette foregår via GUI på </w:t>
-      </w:r>
-      <w:proofErr w:type="spellStart"/>
-      <w:r>
-        <w:t>DevKit</w:t>
-      </w:r>
-      <w:proofErr w:type="spellEnd"/>
-      <w:r>
-        <w:t>.</w:t>
+        <w:t xml:space="preserve"> Alt dette foregår via GUI på DevKit.</w:t>
+      </w:r>
+      <w:commentRangeEnd w:id="3"/>
+      <w:r>
+        <w:rPr>
+          <w:rStyle w:val="Kommentarhenvisning"/>
+        </w:rPr>
+        <w:commentReference w:id="3"/>
       </w:r>
     </w:p>
     <w:tbl>
@@ -953,16 +958,8 @@
               <w:rPr>
                 <w:rFonts w:asciiTheme="minorHAnsi" w:hAnsiTheme="minorHAnsi"/>
               </w:rPr>
-              <w:t xml:space="preserve">este er forbundet til </w:t>
-            </w:r>
-            <w:proofErr w:type="spellStart"/>
-            <w:r>
-              <w:rPr>
-                <w:rFonts w:asciiTheme="minorHAnsi" w:hAnsiTheme="minorHAnsi"/>
-              </w:rPr>
-              <w:t>DevKit</w:t>
-            </w:r>
-            <w:proofErr w:type="spellEnd"/>
+              <w:t>este er forbundet til DevKit</w:t>
+            </w:r>
             <w:r>
               <w:rPr>
                 <w:rFonts w:asciiTheme="minorHAnsi" w:hAnsiTheme="minorHAnsi"/>
@@ -1089,21 +1086,7 @@
               <w:rPr>
                 <w:rFonts w:asciiTheme="minorHAnsi" w:hAnsiTheme="minorHAnsi"/>
               </w:rPr>
-              <w:t xml:space="preserve">4. Spilindstillingerne bliver uploadet til vestene. [Undtagelse 2: Problem i </w:t>
-            </w:r>
-            <w:proofErr w:type="spellStart"/>
-            <w:r>
-              <w:rPr>
-                <w:rFonts w:asciiTheme="minorHAnsi" w:hAnsiTheme="minorHAnsi"/>
-              </w:rPr>
-              <w:t>uploading</w:t>
-            </w:r>
-            <w:proofErr w:type="spellEnd"/>
-            <w:r>
-              <w:rPr>
-                <w:rFonts w:asciiTheme="minorHAnsi" w:hAnsiTheme="minorHAnsi"/>
-              </w:rPr>
-              <w:t xml:space="preserve"> af spilindstillinger]</w:t>
+              <w:t>4. Spilindstillingerne bliver uploadet til vestene. [Undtagelse 2: Problem i uploading af spilindstillinger]</w:t>
             </w:r>
           </w:p>
           <w:p>
@@ -1122,16 +1105,8 @@
               <w:rPr>
                 <w:rFonts w:asciiTheme="minorHAnsi" w:hAnsiTheme="minorHAnsi"/>
               </w:rPr>
-              <w:t xml:space="preserve">ekunders nedtælling på </w:t>
-            </w:r>
-            <w:proofErr w:type="spellStart"/>
-            <w:r>
-              <w:rPr>
-                <w:rFonts w:asciiTheme="minorHAnsi" w:hAnsiTheme="minorHAnsi"/>
-              </w:rPr>
-              <w:t>DevKit</w:t>
-            </w:r>
-            <w:proofErr w:type="spellEnd"/>
+              <w:t>ekunders nedtælling på DevKit</w:t>
+            </w:r>
             <w:r>
               <w:rPr>
                 <w:rFonts w:asciiTheme="minorHAnsi" w:hAnsiTheme="minorHAnsi"/>
@@ -1174,7 +1149,29 @@
               <w:rPr>
                 <w:rFonts w:asciiTheme="minorHAnsi" w:hAnsiTheme="minorHAnsi"/>
               </w:rPr>
-              <w:t>Undtagelse 1: Default spilindstillinger vil blive brugt.</w:t>
+              <w:t xml:space="preserve">Undtagelse 1: </w:t>
+            </w:r>
+            <w:commentRangeStart w:id="4"/>
+            <w:r>
+              <w:rPr>
+                <w:rFonts w:asciiTheme="minorHAnsi" w:hAnsiTheme="minorHAnsi"/>
+              </w:rPr>
+              <w:t xml:space="preserve">Default spilindstillinger </w:t>
+            </w:r>
+            <w:commentRangeEnd w:id="4"/>
+            <w:r>
+              <w:rPr>
+                <w:rStyle w:val="Kommentarhenvisning"/>
+                <w:rFonts w:asciiTheme="minorHAnsi" w:eastAsiaTheme="minorHAnsi" w:hAnsiTheme="minorHAnsi" w:cstheme="minorBidi"/>
+                <w:lang w:eastAsia="en-US"/>
+              </w:rPr>
+              <w:commentReference w:id="4"/>
+            </w:r>
+            <w:r>
+              <w:rPr>
+                <w:rFonts w:asciiTheme="minorHAnsi" w:hAnsiTheme="minorHAnsi"/>
+              </w:rPr>
+              <w:t>vil blive brugt.</w:t>
             </w:r>
           </w:p>
           <w:p>
@@ -1190,47 +1187,27 @@
               </w:rPr>
               <w:t xml:space="preserve">Undtagelse 2: </w:t>
             </w:r>
-            <w:proofErr w:type="spellStart"/>
-            <w:r>
-              <w:rPr>
-                <w:rFonts w:asciiTheme="minorHAnsi" w:hAnsiTheme="minorHAnsi"/>
-              </w:rPr>
-              <w:t>Reconnect</w:t>
-            </w:r>
-            <w:proofErr w:type="spellEnd"/>
-            <w:r>
-              <w:rPr>
-                <w:rFonts w:asciiTheme="minorHAnsi" w:hAnsiTheme="minorHAnsi"/>
-              </w:rPr>
-              <w:t xml:space="preserve"> vesten til </w:t>
-            </w:r>
-            <w:proofErr w:type="spellStart"/>
-            <w:r>
-              <w:rPr>
-                <w:rFonts w:asciiTheme="minorHAnsi" w:hAnsiTheme="minorHAnsi"/>
-              </w:rPr>
-              <w:t>DevKittet</w:t>
-            </w:r>
-            <w:proofErr w:type="spellEnd"/>
-            <w:r>
-              <w:rPr>
-                <w:rFonts w:asciiTheme="minorHAnsi" w:hAnsiTheme="minorHAnsi"/>
-              </w:rPr>
-              <w:t xml:space="preserve">, og prøv at </w:t>
-            </w:r>
-            <w:proofErr w:type="spellStart"/>
-            <w:r>
-              <w:rPr>
-                <w:rFonts w:asciiTheme="minorHAnsi" w:hAnsiTheme="minorHAnsi"/>
-              </w:rPr>
-              <w:t>reuploade</w:t>
-            </w:r>
-            <w:proofErr w:type="spellEnd"/>
-            <w:r>
-              <w:rPr>
-                <w:rFonts w:asciiTheme="minorHAnsi" w:hAnsiTheme="minorHAnsi"/>
-              </w:rPr>
-              <w:t xml:space="preserve"> spilindstillingerne.</w:t>
+            <w:commentRangeStart w:id="5"/>
+            <w:r>
+              <w:rPr>
+                <w:rFonts w:asciiTheme="minorHAnsi" w:hAnsiTheme="minorHAnsi"/>
+              </w:rPr>
+              <w:t>Reconnect vesten til DevKittet, og prøv at reuploade spilindstillingerne</w:t>
+            </w:r>
+            <w:commentRangeEnd w:id="5"/>
+            <w:r>
+              <w:rPr>
+                <w:rStyle w:val="Kommentarhenvisning"/>
+                <w:rFonts w:asciiTheme="minorHAnsi" w:eastAsiaTheme="minorHAnsi" w:hAnsiTheme="minorHAnsi" w:cstheme="minorBidi"/>
+                <w:lang w:eastAsia="en-US"/>
+              </w:rPr>
+              <w:commentReference w:id="5"/>
+            </w:r>
+            <w:r>
+              <w:rPr>
+                <w:rFonts w:asciiTheme="minorHAnsi" w:hAnsiTheme="minorHAnsi"/>
+              </w:rPr>
+              <w:t>.</w:t>
             </w:r>
           </w:p>
         </w:tc>
@@ -1244,19 +1221,11 @@
           <w:rFonts w:asciiTheme="minorHAnsi" w:hAnsiTheme="minorHAnsi"/>
         </w:rPr>
       </w:pPr>
-      <w:proofErr w:type="spellStart"/>
       <w:r>
         <w:rPr>
           <w:rFonts w:asciiTheme="minorHAnsi" w:hAnsiTheme="minorHAnsi"/>
         </w:rPr>
-        <w:t>Use</w:t>
-      </w:r>
-      <w:proofErr w:type="spellEnd"/>
-      <w:r>
-        <w:rPr>
-          <w:rFonts w:asciiTheme="minorHAnsi" w:hAnsiTheme="minorHAnsi"/>
-        </w:rPr>
-        <w:t xml:space="preserve"> case 2</w:t>
+        <w:t>Use case 2</w:t>
       </w:r>
       <w:r>
         <w:rPr>
@@ -1276,26 +1245,23 @@
         <w:t>Når spilleren ønsker at affyre sit våben, trykkes der på triggeren. Trykket indikeres med lyd, laseren tændes i meget kort tid</w:t>
       </w:r>
       <w:r>
-        <w:t xml:space="preserve"> og våbenets heat stiger. Hvis heat overstiger våbenets overheat-niveau, bliver våbenet </w:t>
-      </w:r>
-      <w:proofErr w:type="spellStart"/>
-      <w:r>
-        <w:t>overheated</w:t>
-      </w:r>
-      <w:proofErr w:type="spellEnd"/>
-      <w:r>
-        <w:t xml:space="preserve"> og kan ikke bruges ift. </w:t>
-      </w:r>
-      <w:r>
-        <w:t xml:space="preserve">UC9: </w:t>
-      </w:r>
-      <w:proofErr w:type="spellStart"/>
-      <w:r>
-        <w:t>Cooldown</w:t>
-      </w:r>
-      <w:proofErr w:type="spellEnd"/>
-      <w:r>
-        <w:t>.</w:t>
+        <w:t xml:space="preserve"> og våbenets heat stiger. Hvis heat overstiger våbenets overheat-niveau, bliver våbenet overheated og kan ikke bruges if</w:t>
+      </w:r>
+      <w:ins w:id="6" w:author="Jonas Nikolajsen" w:date="2014-09-24T10:47:00Z">
+        <w:r>
+          <w:t>m</w:t>
+        </w:r>
+      </w:ins>
+      <w:del w:id="7" w:author="Jonas Nikolajsen" w:date="2014-09-24T10:47:00Z">
+        <w:r>
+          <w:delText>t</w:delText>
+        </w:r>
+      </w:del>
+      <w:r>
+        <w:t xml:space="preserve">. </w:t>
+      </w:r>
+      <w:r>
+        <w:t>UC9: Cooldown.</w:t>
       </w:r>
     </w:p>
     <w:tbl>
@@ -1453,7 +1419,6 @@
             <w:pPr>
               <w:rPr>
                 <w:rFonts w:asciiTheme="minorHAnsi" w:hAnsiTheme="minorHAnsi"/>
-                <w:lang w:val="en-US"/>
               </w:rPr>
             </w:pPr>
             <w:r>
@@ -1538,14 +1503,12 @@
               </w:rPr>
               <w:t xml:space="preserve">UC 9: </w:t>
             </w:r>
-            <w:proofErr w:type="spellStart"/>
             <w:r>
               <w:rPr>
                 <w:rFonts w:asciiTheme="minorHAnsi" w:hAnsiTheme="minorHAnsi"/>
               </w:rPr>
               <w:t>Cooldown</w:t>
             </w:r>
-            <w:proofErr w:type="spellEnd"/>
           </w:p>
         </w:tc>
       </w:tr>
@@ -1635,16 +1598,8 @@
               <w:rPr>
                 <w:rFonts w:asciiTheme="minorHAnsi" w:eastAsia="Calibri" w:hAnsiTheme="minorHAnsi"/>
               </w:rPr>
-              <w:t xml:space="preserve">, våben er ikke på </w:t>
-            </w:r>
-            <w:proofErr w:type="spellStart"/>
-            <w:r>
-              <w:rPr>
-                <w:rFonts w:asciiTheme="minorHAnsi" w:eastAsia="Calibri" w:hAnsiTheme="minorHAnsi"/>
-              </w:rPr>
-              <w:t>cooldown</w:t>
-            </w:r>
-            <w:proofErr w:type="spellEnd"/>
+              <w:t>, våben er ikke på cooldown</w:t>
+            </w:r>
           </w:p>
         </w:tc>
       </w:tr>
@@ -1806,7 +1761,14 @@
               <w:rPr>
                 <w:rFonts w:asciiTheme="minorHAnsi" w:hAnsiTheme="minorHAnsi"/>
               </w:rPr>
-              <w:t xml:space="preserve"> [Undtagelse 3: </w:t>
+              <w:t xml:space="preserve"> </w:t>
+            </w:r>
+            <w:commentRangeStart w:id="8"/>
+            <w:r>
+              <w:rPr>
+                <w:rFonts w:asciiTheme="minorHAnsi" w:hAnsiTheme="minorHAnsi"/>
+              </w:rPr>
+              <w:t xml:space="preserve">[Undtagelse 3: </w:t>
             </w:r>
             <w:r>
               <w:rPr>
@@ -1832,6 +1794,15 @@
               </w:rPr>
               <w:t>]</w:t>
             </w:r>
+            <w:commentRangeEnd w:id="8"/>
+            <w:r>
+              <w:rPr>
+                <w:rStyle w:val="Kommentarhenvisning"/>
+                <w:rFonts w:asciiTheme="minorHAnsi" w:eastAsiaTheme="minorHAnsi" w:hAnsiTheme="minorHAnsi" w:cstheme="minorBidi"/>
+                <w:lang w:eastAsia="en-US"/>
+              </w:rPr>
+              <w:commentReference w:id="8"/>
+            </w:r>
           </w:p>
         </w:tc>
       </w:tr>
@@ -1865,6 +1836,7 @@
                 <w:rFonts w:asciiTheme="minorHAnsi" w:hAnsiTheme="minorHAnsi"/>
               </w:rPr>
             </w:pPr>
+            <w:commentRangeStart w:id="9"/>
             <w:r>
               <w:rPr>
                 <w:rFonts w:asciiTheme="minorHAnsi" w:hAnsiTheme="minorHAnsi"/>
@@ -1878,6 +1850,15 @@
               <w:br/>
               <w:t>Undtagelse 2:</w:t>
             </w:r>
+            <w:commentRangeEnd w:id="9"/>
+            <w:r>
+              <w:rPr>
+                <w:rStyle w:val="Kommentarhenvisning"/>
+                <w:rFonts w:asciiTheme="minorHAnsi" w:eastAsiaTheme="minorHAnsi" w:hAnsiTheme="minorHAnsi" w:cstheme="minorBidi"/>
+                <w:lang w:eastAsia="en-US"/>
+              </w:rPr>
+              <w:commentReference w:id="9"/>
+            </w:r>
             <w:r>
               <w:rPr>
                 <w:rFonts w:asciiTheme="minorHAnsi" w:hAnsiTheme="minorHAnsi"/>
@@ -1906,16 +1887,8 @@
               <w:rPr>
                 <w:rFonts w:asciiTheme="minorHAnsi" w:hAnsiTheme="minorHAnsi"/>
               </w:rPr>
-              <w:t xml:space="preserve">bliver </w:t>
-            </w:r>
-            <w:proofErr w:type="spellStart"/>
-            <w:r>
-              <w:rPr>
-                <w:rFonts w:asciiTheme="minorHAnsi" w:hAnsiTheme="minorHAnsi"/>
-              </w:rPr>
-              <w:t>overheated</w:t>
-            </w:r>
-            <w:proofErr w:type="spellEnd"/>
+              <w:t>bliver overheated</w:t>
+            </w:r>
             <w:r>
               <w:rPr>
                 <w:rFonts w:asciiTheme="minorHAnsi" w:hAnsiTheme="minorHAnsi"/>
@@ -1950,20 +1923,27 @@
     <w:p>
       <w:pPr>
         <w:pStyle w:val="Overskrift2"/>
-      </w:pPr>
-      <w:proofErr w:type="spellStart"/>
-      <w:r>
+        <w:rPr>
+          <w:lang w:val="en-US"/>
+        </w:rPr>
+      </w:pPr>
+      <w:r>
+        <w:rPr>
+          <w:lang w:val="en-US"/>
+        </w:rPr>
         <w:lastRenderedPageBreak/>
-        <w:t>Use</w:t>
-      </w:r>
-      <w:proofErr w:type="spellEnd"/>
-      <w:r>
-        <w:t xml:space="preserve"> case 3</w:t>
-      </w:r>
-      <w:r>
+        <w:t>Use case 3</w:t>
+      </w:r>
+      <w:r>
+        <w:rPr>
+          <w:lang w:val="en-US"/>
+        </w:rPr>
         <w:t>: Bliv Ramt</w:t>
       </w:r>
       <w:r>
+        <w:rPr>
+          <w:lang w:val="en-US"/>
+        </w:rPr>
         <w:t xml:space="preserve"> (Niels)</w:t>
       </w:r>
     </w:p>
@@ -1972,15 +1952,7 @@
         <w:t xml:space="preserve">Når en modspiller rammer sensoren på spillerens vest, registreres det og spilleren </w:t>
       </w:r>
       <w:r>
-        <w:t xml:space="preserve">mister </w:t>
-      </w:r>
-      <w:proofErr w:type="spellStart"/>
-      <w:r>
-        <w:t>health</w:t>
-      </w:r>
-      <w:proofErr w:type="spellEnd"/>
-      <w:r>
-        <w:t xml:space="preserve"> afhængigt af modspillerens lasertype. </w:t>
+        <w:t xml:space="preserve">mister health afhængigt af modspillerens lasertype. </w:t>
       </w:r>
     </w:p>
     <w:tbl>
@@ -2138,7 +2110,6 @@
             <w:pPr>
               <w:rPr>
                 <w:rFonts w:asciiTheme="minorHAnsi" w:hAnsiTheme="minorHAnsi"/>
-                <w:lang w:val="en-US"/>
               </w:rPr>
             </w:pPr>
             <w:r>
@@ -2502,21 +2473,29 @@
               <w:rPr>
                 <w:rFonts w:asciiTheme="minorHAnsi" w:hAnsiTheme="minorHAnsi"/>
               </w:rPr>
-              <w:t xml:space="preserve">Spiller mister </w:t>
-            </w:r>
-            <w:proofErr w:type="spellStart"/>
-            <w:r>
-              <w:rPr>
-                <w:rFonts w:asciiTheme="minorHAnsi" w:hAnsiTheme="minorHAnsi"/>
-              </w:rPr>
-              <w:t>health</w:t>
-            </w:r>
-            <w:proofErr w:type="spellEnd"/>
-            <w:r>
-              <w:rPr>
-                <w:rFonts w:asciiTheme="minorHAnsi" w:hAnsiTheme="minorHAnsi"/>
-              </w:rPr>
-              <w:t xml:space="preserve"> [Undtagelse 1: Spiller mister sidste livsenhed]</w:t>
+              <w:t>Spiller mister health</w:t>
+            </w:r>
+            <w:r>
+              <w:rPr>
+                <w:rFonts w:asciiTheme="minorHAnsi" w:hAnsiTheme="minorHAnsi"/>
+              </w:rPr>
+              <w:t xml:space="preserve"> </w:t>
+            </w:r>
+            <w:commentRangeStart w:id="10"/>
+            <w:r>
+              <w:rPr>
+                <w:rFonts w:asciiTheme="minorHAnsi" w:hAnsiTheme="minorHAnsi"/>
+              </w:rPr>
+              <w:t>[Undtagelse 1: Spiller mister sidste livsenhed]</w:t>
+            </w:r>
+            <w:commentRangeEnd w:id="10"/>
+            <w:r>
+              <w:rPr>
+                <w:rStyle w:val="Kommentarhenvisning"/>
+                <w:rFonts w:asciiTheme="minorHAnsi" w:eastAsiaTheme="minorHAnsi" w:hAnsiTheme="minorHAnsi" w:cstheme="minorBidi"/>
+                <w:lang w:eastAsia="en-US"/>
+              </w:rPr>
+              <w:commentReference w:id="10"/>
             </w:r>
           </w:p>
         </w:tc>
@@ -2569,19 +2548,11 @@
           <w:rFonts w:asciiTheme="minorHAnsi" w:hAnsiTheme="minorHAnsi"/>
         </w:rPr>
       </w:pPr>
-      <w:proofErr w:type="spellStart"/>
       <w:r>
         <w:rPr>
           <w:rFonts w:asciiTheme="minorHAnsi" w:hAnsiTheme="minorHAnsi"/>
         </w:rPr>
-        <w:t>Use</w:t>
-      </w:r>
-      <w:proofErr w:type="spellEnd"/>
-      <w:r>
-        <w:rPr>
-          <w:rFonts w:asciiTheme="minorHAnsi" w:hAnsiTheme="minorHAnsi"/>
-        </w:rPr>
-        <w:t xml:space="preserve"> case 4</w:t>
+        <w:t>Use case 4</w:t>
       </w:r>
       <w:r>
         <w:rPr>
@@ -2598,7 +2569,21 @@
     </w:p>
     <w:p>
       <w:r>
-        <w:t>Afstandsbedømmelsen sker ved, at modspillers vest sender et konstant ultralydssignal, som spillers vest opfanger. Afstanden indikeres med en biplyd gennem en øresnegl. Biplydens frekvens er proportional med ultralydens amplitude.</w:t>
+        <w:t xml:space="preserve">Afstandsbedømmelsen sker ved, at modspillers vest sender et konstant ultralydssignal, som spillers vest opfanger. Afstanden indikeres med en biplyd gennem en </w:t>
+      </w:r>
+      <w:commentRangeStart w:id="11"/>
+      <w:r>
+        <w:t>øresnegl</w:t>
+      </w:r>
+      <w:commentRangeEnd w:id="11"/>
+      <w:r>
+        <w:rPr>
+          <w:rStyle w:val="Kommentarhenvisning"/>
+        </w:rPr>
+        <w:commentReference w:id="11"/>
+      </w:r>
+      <w:r>
+        <w:t>. Biplydens frekvens er proportional med ultralydens amplitude.</w:t>
       </w:r>
     </w:p>
     <w:tbl>
@@ -2759,7 +2744,6 @@
                 <w:lang w:val="en-US"/>
               </w:rPr>
             </w:pPr>
-            <w:proofErr w:type="spellStart"/>
             <w:r>
               <w:rPr>
                 <w:rFonts w:asciiTheme="minorHAnsi" w:hAnsiTheme="minorHAnsi"/>
@@ -2767,7 +2751,6 @@
               </w:rPr>
               <w:t>Autonom</w:t>
             </w:r>
-            <w:proofErr w:type="spellEnd"/>
           </w:p>
         </w:tc>
       </w:tr>
@@ -2882,11 +2865,21 @@
                 <w:rFonts w:asciiTheme="minorHAnsi" w:hAnsiTheme="minorHAnsi"/>
               </w:rPr>
             </w:pPr>
+            <w:commentRangeStart w:id="12"/>
             <w:r>
               <w:rPr>
                 <w:rFonts w:asciiTheme="minorHAnsi" w:hAnsiTheme="minorHAnsi"/>
               </w:rPr>
               <w:t>1 per spiller</w:t>
+            </w:r>
+            <w:commentRangeEnd w:id="12"/>
+            <w:r>
+              <w:rPr>
+                <w:rStyle w:val="Kommentarhenvisning"/>
+                <w:rFonts w:asciiTheme="minorHAnsi" w:eastAsiaTheme="minorHAnsi" w:hAnsiTheme="minorHAnsi" w:cstheme="minorBidi"/>
+                <w:lang w:eastAsia="en-US"/>
+              </w:rPr>
+              <w:commentReference w:id="12"/>
             </w:r>
           </w:p>
         </w:tc>
@@ -3141,20 +3134,12 @@
           <w:rFonts w:asciiTheme="minorHAnsi" w:hAnsiTheme="minorHAnsi"/>
         </w:rPr>
       </w:pPr>
-      <w:proofErr w:type="spellStart"/>
       <w:r>
         <w:rPr>
           <w:rFonts w:asciiTheme="minorHAnsi" w:hAnsiTheme="minorHAnsi"/>
         </w:rPr>
         <w:lastRenderedPageBreak/>
-        <w:t>Use</w:t>
-      </w:r>
-      <w:proofErr w:type="spellEnd"/>
-      <w:r>
-        <w:rPr>
-          <w:rFonts w:asciiTheme="minorHAnsi" w:hAnsiTheme="minorHAnsi"/>
-        </w:rPr>
-        <w:t xml:space="preserve"> case 5</w:t>
+        <w:t>Use case 5</w:t>
       </w:r>
       <w:r>
         <w:rPr>
@@ -3166,21 +3151,7 @@
         <w:rPr>
           <w:rFonts w:asciiTheme="minorHAnsi" w:hAnsiTheme="minorHAnsi"/>
         </w:rPr>
-        <w:t xml:space="preserve"> (</w:t>
-      </w:r>
-      <w:proofErr w:type="spellStart"/>
-      <w:r>
-        <w:rPr>
-          <w:rFonts w:asciiTheme="minorHAnsi" w:hAnsiTheme="minorHAnsi"/>
-        </w:rPr>
-        <w:t>Brynjar</w:t>
-      </w:r>
-      <w:proofErr w:type="spellEnd"/>
-      <w:r>
-        <w:rPr>
-          <w:rFonts w:asciiTheme="minorHAnsi" w:hAnsiTheme="minorHAnsi"/>
-        </w:rPr>
-        <w:t>)</w:t>
+        <w:t xml:space="preserve"> (Brynjar)</w:t>
       </w:r>
     </w:p>
     <w:p>
@@ -3771,19 +3742,11 @@
           <w:rFonts w:asciiTheme="minorHAnsi" w:hAnsiTheme="minorHAnsi"/>
         </w:rPr>
       </w:pPr>
-      <w:proofErr w:type="spellStart"/>
       <w:r>
         <w:rPr>
           <w:rFonts w:asciiTheme="minorHAnsi" w:hAnsiTheme="minorHAnsi"/>
         </w:rPr>
-        <w:t>Use</w:t>
-      </w:r>
-      <w:proofErr w:type="spellEnd"/>
-      <w:r>
-        <w:rPr>
-          <w:rFonts w:asciiTheme="minorHAnsi" w:hAnsiTheme="minorHAnsi"/>
-        </w:rPr>
-        <w:t xml:space="preserve"> case 6</w:t>
+        <w:t>Use case 6</w:t>
       </w:r>
       <w:r>
         <w:rPr>
@@ -3800,15 +3763,7 @@
     </w:p>
     <w:p>
       <w:r>
-        <w:t xml:space="preserve">Når spiltiden løber ud, bliver alle spillerne orienteret om dette ved </w:t>
-      </w:r>
-      <w:proofErr w:type="spellStart"/>
-      <w:r>
-        <w:t>LED’er</w:t>
-      </w:r>
-      <w:proofErr w:type="spellEnd"/>
-      <w:r>
-        <w:t>. Herefter går de videre til UC7: Upload data.</w:t>
+        <w:t>Når spiltiden løber ud, bliver alle spillerne orienteret om dette ved LED’er. Herefter går de videre til UC7: Upload data.</w:t>
       </w:r>
     </w:p>
     <w:tbl>
@@ -3969,7 +3924,6 @@
                 <w:lang w:val="en-US"/>
               </w:rPr>
             </w:pPr>
-            <w:proofErr w:type="spellStart"/>
             <w:r>
               <w:rPr>
                 <w:rFonts w:asciiTheme="minorHAnsi" w:hAnsiTheme="minorHAnsi"/>
@@ -3977,7 +3931,6 @@
               </w:rPr>
               <w:t>Autonom</w:t>
             </w:r>
-            <w:proofErr w:type="spellEnd"/>
           </w:p>
         </w:tc>
       </w:tr>
@@ -4296,47 +4249,35 @@
         <w:pStyle w:val="Overskrift2"/>
         <w:rPr>
           <w:rFonts w:asciiTheme="minorHAnsi" w:hAnsiTheme="minorHAnsi"/>
+          <w:lang w:val="en-US"/>
         </w:rPr>
       </w:pPr>
-      <w:proofErr w:type="spellStart"/>
       <w:r>
         <w:rPr>
           <w:rFonts w:asciiTheme="minorHAnsi" w:hAnsiTheme="minorHAnsi"/>
+          <w:lang w:val="en-US"/>
         </w:rPr>
         <w:lastRenderedPageBreak/>
-        <w:t>Use</w:t>
-      </w:r>
-      <w:proofErr w:type="spellEnd"/>
+        <w:t>Use case 7</w:t>
+      </w:r>
       <w:r>
         <w:rPr>
           <w:rFonts w:asciiTheme="minorHAnsi" w:hAnsiTheme="minorHAnsi"/>
+          <w:lang w:val="en-US"/>
         </w:rPr>
-        <w:t xml:space="preserve"> case 7</w:t>
+        <w:t>: Upload data</w:t>
       </w:r>
       <w:r>
         <w:rPr>
           <w:rFonts w:asciiTheme="minorHAnsi" w:hAnsiTheme="minorHAnsi"/>
-        </w:rPr>
-        <w:t>: Upload data</w:t>
-      </w:r>
-      <w:r>
-        <w:rPr>
-          <w:rFonts w:asciiTheme="minorHAnsi" w:hAnsiTheme="minorHAnsi"/>
+          <w:lang w:val="en-US"/>
         </w:rPr>
         <w:t xml:space="preserve"> (Alexander)</w:t>
       </w:r>
     </w:p>
     <w:p>
       <w:r>
-        <w:t xml:space="preserve">Spillet er slut og alle spillerne skal tilslutte deres vest til </w:t>
-      </w:r>
-      <w:proofErr w:type="spellStart"/>
-      <w:r>
-        <w:t>DevKit</w:t>
-      </w:r>
-      <w:proofErr w:type="spellEnd"/>
-      <w:r>
-        <w:t xml:space="preserve"> og overfører vestens data. </w:t>
+        <w:t xml:space="preserve">Spillet er slut og alle spillerne skal tilslutte deres vest til DevKit og overfører vestens data. </w:t>
       </w:r>
     </w:p>
     <w:tbl>
@@ -4704,14 +4645,7 @@
               <w:rPr>
                 <w:rFonts w:asciiTheme="minorHAnsi" w:hAnsiTheme="minorHAnsi"/>
               </w:rPr>
-              <w:t xml:space="preserve">ata fra vesten er uploadet til </w:t>
-            </w:r>
-            <w:proofErr w:type="spellStart"/>
-            <w:r>
-              <w:rPr>
-                <w:rFonts w:asciiTheme="minorHAnsi" w:hAnsiTheme="minorHAnsi"/>
-              </w:rPr>
-              <w:t>DevK</w:t>
+              <w:t>ata fra vesten er uploadet til DevK</w:t>
             </w:r>
             <w:r>
               <w:rPr>
@@ -4719,7 +4653,6 @@
               </w:rPr>
               <w:t>it</w:t>
             </w:r>
-            <w:proofErr w:type="spellEnd"/>
           </w:p>
         </w:tc>
       </w:tr>
@@ -4762,14 +4695,7 @@
               <w:rPr>
                 <w:rFonts w:asciiTheme="minorHAnsi" w:hAnsiTheme="minorHAnsi"/>
               </w:rPr>
-              <w:t xml:space="preserve">Spiller forbinder vest til </w:t>
-            </w:r>
-            <w:proofErr w:type="spellStart"/>
-            <w:r>
-              <w:rPr>
-                <w:rFonts w:asciiTheme="minorHAnsi" w:hAnsiTheme="minorHAnsi"/>
-              </w:rPr>
-              <w:t>DevK</w:t>
+              <w:t>Spiller forbinder vest til DevK</w:t>
             </w:r>
             <w:r>
               <w:rPr>
@@ -4777,7 +4703,6 @@
               </w:rPr>
               <w:t>it</w:t>
             </w:r>
-            <w:proofErr w:type="spellEnd"/>
           </w:p>
           <w:p>
             <w:pPr>
@@ -4795,33 +4720,35 @@
               <w:rPr>
                 <w:rFonts w:asciiTheme="minorHAnsi" w:hAnsiTheme="minorHAnsi"/>
               </w:rPr>
-              <w:t xml:space="preserve">Der vises på </w:t>
-            </w:r>
-            <w:proofErr w:type="spellStart"/>
-            <w:r>
-              <w:rPr>
-                <w:rFonts w:asciiTheme="minorHAnsi" w:hAnsiTheme="minorHAnsi"/>
-              </w:rPr>
-              <w:t>DevK</w:t>
-            </w:r>
-            <w:r>
-              <w:rPr>
-                <w:rFonts w:asciiTheme="minorHAnsi" w:hAnsiTheme="minorHAnsi"/>
-              </w:rPr>
-              <w:t>it</w:t>
-            </w:r>
-            <w:proofErr w:type="spellEnd"/>
-            <w:r>
-              <w:rPr>
-                <w:rFonts w:asciiTheme="minorHAnsi" w:hAnsiTheme="minorHAnsi"/>
-              </w:rPr>
-              <w:t>,</w:t>
-            </w:r>
-            <w:r>
-              <w:rPr>
-                <w:rFonts w:asciiTheme="minorHAnsi" w:hAnsiTheme="minorHAnsi"/>
-              </w:rPr>
-              <w:t xml:space="preserve"> at forbindelsen er oprettet [Undtagelse 1: Forbindelsen mislykkedes]</w:t>
+              <w:t>Der vises på DevK</w:t>
+            </w:r>
+            <w:r>
+              <w:rPr>
+                <w:rFonts w:asciiTheme="minorHAnsi" w:hAnsiTheme="minorHAnsi"/>
+              </w:rPr>
+              <w:t>it,</w:t>
+            </w:r>
+            <w:r>
+              <w:rPr>
+                <w:rFonts w:asciiTheme="minorHAnsi" w:hAnsiTheme="minorHAnsi"/>
+              </w:rPr>
+              <w:t xml:space="preserve"> at forbindelsen er oprettet </w:t>
+            </w:r>
+            <w:commentRangeStart w:id="13"/>
+            <w:r>
+              <w:rPr>
+                <w:rFonts w:asciiTheme="minorHAnsi" w:hAnsiTheme="minorHAnsi"/>
+              </w:rPr>
+              <w:t>[Undtagelse 1: Forbindelsen mislykkedes]</w:t>
+            </w:r>
+            <w:commentRangeEnd w:id="13"/>
+            <w:r>
+              <w:rPr>
+                <w:rStyle w:val="Kommentarhenvisning"/>
+                <w:rFonts w:asciiTheme="minorHAnsi" w:eastAsiaTheme="minorHAnsi" w:hAnsiTheme="minorHAnsi" w:cstheme="minorBidi"/>
+                <w:lang w:eastAsia="en-US"/>
+              </w:rPr>
+              <w:commentReference w:id="13"/>
             </w:r>
           </w:p>
           <w:p>
@@ -4859,7 +4786,23 @@
               <w:rPr>
                 <w:rFonts w:asciiTheme="minorHAnsi" w:hAnsiTheme="minorHAnsi"/>
               </w:rPr>
-              <w:t>Der vises en besked om at overførslen er fuldført [Undtagelse 2: Overførsel mislykkedes]</w:t>
+              <w:t xml:space="preserve">Der vises en besked om at overførslen er fuldført </w:t>
+            </w:r>
+            <w:commentRangeStart w:id="14"/>
+            <w:r>
+              <w:rPr>
+                <w:rFonts w:asciiTheme="minorHAnsi" w:hAnsiTheme="minorHAnsi"/>
+              </w:rPr>
+              <w:t>[Undtagelse 2: Overførsel mislykkedes]</w:t>
+            </w:r>
+            <w:commentRangeEnd w:id="14"/>
+            <w:r>
+              <w:rPr>
+                <w:rStyle w:val="Kommentarhenvisning"/>
+                <w:rFonts w:asciiTheme="minorHAnsi" w:eastAsiaTheme="minorHAnsi" w:hAnsiTheme="minorHAnsi" w:cstheme="minorBidi"/>
+                <w:lang w:eastAsia="en-US"/>
+              </w:rPr>
+              <w:commentReference w:id="14"/>
             </w:r>
           </w:p>
           <w:p>
@@ -4884,14 +4827,7 @@
               <w:rPr>
                 <w:rFonts w:asciiTheme="minorHAnsi" w:hAnsiTheme="minorHAnsi"/>
               </w:rPr>
-              <w:t xml:space="preserve">er sin forbindelse til </w:t>
-            </w:r>
-            <w:proofErr w:type="spellStart"/>
-            <w:r>
-              <w:rPr>
-                <w:rFonts w:asciiTheme="minorHAnsi" w:hAnsiTheme="minorHAnsi"/>
-              </w:rPr>
-              <w:t>DevK</w:t>
+              <w:t>er sin forbindelse til DevK</w:t>
             </w:r>
             <w:r>
               <w:rPr>
@@ -4899,7 +4835,6 @@
               </w:rPr>
               <w:t>it</w:t>
             </w:r>
-            <w:proofErr w:type="spellEnd"/>
           </w:p>
           <w:p>
             <w:pPr>
@@ -4952,20 +4887,13 @@
                 <w:rFonts w:asciiTheme="minorHAnsi" w:hAnsiTheme="minorHAnsi"/>
               </w:rPr>
             </w:pPr>
-            <w:r>
-              <w:rPr>
-                <w:rFonts w:asciiTheme="minorHAnsi" w:hAnsiTheme="minorHAnsi"/>
-              </w:rPr>
-              <w:t xml:space="preserve">[Undtagelse 1] Forbindelsen mislykkedes, der vises en fejlmeddelelse på </w:t>
-            </w:r>
-            <w:proofErr w:type="spellStart"/>
-            <w:r>
-              <w:rPr>
-                <w:rFonts w:asciiTheme="minorHAnsi" w:hAnsiTheme="minorHAnsi"/>
-              </w:rPr>
-              <w:t>devkit</w:t>
-            </w:r>
-            <w:proofErr w:type="spellEnd"/>
+            <w:commentRangeStart w:id="15"/>
+            <w:r>
+              <w:rPr>
+                <w:rFonts w:asciiTheme="minorHAnsi" w:hAnsiTheme="minorHAnsi"/>
+              </w:rPr>
+              <w:t>[Undtagelse 1] Forbindelsen mislykkedes, der vises en fejlmeddelelse på devkit</w:t>
+            </w:r>
           </w:p>
           <w:p>
             <w:pPr>
@@ -4978,16 +4906,17 @@
               <w:rPr>
                 <w:rFonts w:asciiTheme="minorHAnsi" w:hAnsiTheme="minorHAnsi"/>
               </w:rPr>
-              <w:t xml:space="preserve">[Undtagelse 2] Overførslen mislykkedes, der vises en fejlmeddelelse på </w:t>
-            </w:r>
-            <w:proofErr w:type="spellStart"/>
-            <w:r>
-              <w:rPr>
-                <w:rFonts w:asciiTheme="minorHAnsi" w:hAnsiTheme="minorHAnsi"/>
-              </w:rPr>
-              <w:t>devkit</w:t>
-            </w:r>
-            <w:proofErr w:type="spellEnd"/>
+              <w:t>[Undtagelse 2] Overførslen mislykkedes, der vises en fejlmeddelelse på devkit</w:t>
+            </w:r>
+            <w:commentRangeEnd w:id="15"/>
+            <w:r>
+              <w:rPr>
+                <w:rStyle w:val="Kommentarhenvisning"/>
+                <w:rFonts w:asciiTheme="minorHAnsi" w:eastAsiaTheme="minorHAnsi" w:hAnsiTheme="minorHAnsi" w:cstheme="minorBidi"/>
+                <w:lang w:eastAsia="en-US"/>
+              </w:rPr>
+              <w:commentReference w:id="15"/>
+            </w:r>
           </w:p>
         </w:tc>
       </w:tr>
@@ -4998,65 +4927,37 @@
         <w:pStyle w:val="Overskrift2"/>
         <w:rPr>
           <w:rFonts w:asciiTheme="minorHAnsi" w:hAnsiTheme="minorHAnsi"/>
+          <w:lang w:val="en-US"/>
         </w:rPr>
       </w:pPr>
-      <w:proofErr w:type="spellStart"/>
       <w:r>
         <w:rPr>
           <w:rFonts w:asciiTheme="minorHAnsi" w:hAnsiTheme="minorHAnsi"/>
+          <w:lang w:val="en-US"/>
         </w:rPr>
-        <w:t>Use</w:t>
-      </w:r>
-      <w:proofErr w:type="spellEnd"/>
+        <w:t>Use case 8</w:t>
+      </w:r>
       <w:r>
         <w:rPr>
           <w:rFonts w:asciiTheme="minorHAnsi" w:hAnsiTheme="minorHAnsi"/>
+          <w:lang w:val="en-US"/>
         </w:rPr>
-        <w:t xml:space="preserve"> case 8</w:t>
+        <w:t>: Vis resultat</w:t>
       </w:r>
       <w:r>
         <w:rPr>
           <w:rFonts w:asciiTheme="minorHAnsi" w:hAnsiTheme="minorHAnsi"/>
-        </w:rPr>
-        <w:t>: Vis resultat</w:t>
-      </w:r>
-      <w:r>
-        <w:rPr>
-          <w:rFonts w:asciiTheme="minorHAnsi" w:hAnsiTheme="minorHAnsi"/>
+          <w:lang w:val="en-US"/>
         </w:rPr>
         <w:t xml:space="preserve"> (Alexander)</w:t>
       </w:r>
     </w:p>
     <w:p>
       <w:r>
-        <w:t xml:space="preserve">Når alle spillernes data er blevet overført, behandler </w:t>
-      </w:r>
-      <w:proofErr w:type="spellStart"/>
-      <w:r>
-        <w:t>DevKit</w:t>
-      </w:r>
-      <w:proofErr w:type="spellEnd"/>
-      <w:r>
-        <w:t xml:space="preserve"> det og viser resultaterne </w:t>
-      </w:r>
-      <w:r>
-        <w:t xml:space="preserve">for </w:t>
-      </w:r>
-      <w:proofErr w:type="spellStart"/>
-      <w:r>
-        <w:t>kills</w:t>
-      </w:r>
-      <w:proofErr w:type="spellEnd"/>
-      <w:r>
-        <w:t xml:space="preserve">, </w:t>
-      </w:r>
-      <w:proofErr w:type="spellStart"/>
-      <w:r>
-        <w:t>deaths</w:t>
-      </w:r>
-      <w:proofErr w:type="spellEnd"/>
-      <w:r>
-        <w:t xml:space="preserve"> og andet.</w:t>
+        <w:t xml:space="preserve">Når alle spillernes data er blevet overført, behandler DevKit det og viser resultaterne </w:t>
+      </w:r>
+      <w:r>
+        <w:t>for kills, deaths og andet.</w:t>
       </w:r>
     </w:p>
     <w:tbl>
@@ -5188,14 +5089,7 @@
               <w:rPr>
                 <w:rFonts w:asciiTheme="minorHAnsi" w:hAnsiTheme="minorHAnsi"/>
               </w:rPr>
-              <w:t xml:space="preserve"> vist på </w:t>
-            </w:r>
-            <w:proofErr w:type="spellStart"/>
-            <w:r>
-              <w:rPr>
-                <w:rFonts w:asciiTheme="minorHAnsi" w:hAnsiTheme="minorHAnsi"/>
-              </w:rPr>
-              <w:t>DevK</w:t>
+              <w:t xml:space="preserve"> vist på DevK</w:t>
             </w:r>
             <w:r>
               <w:rPr>
@@ -5203,7 +5097,6 @@
               </w:rPr>
               <w:t>it</w:t>
             </w:r>
-            <w:proofErr w:type="spellEnd"/>
           </w:p>
         </w:tc>
       </w:tr>
@@ -5242,33 +5135,8 @@
                 <w:rFonts w:asciiTheme="minorHAnsi" w:hAnsiTheme="minorHAnsi"/>
                 <w:lang w:val="en-US"/>
               </w:rPr>
-              <w:t xml:space="preserve">Use case 7 </w:t>
-            </w:r>
-            <w:proofErr w:type="spellStart"/>
-            <w:r>
-              <w:rPr>
-                <w:rFonts w:asciiTheme="minorHAnsi" w:hAnsiTheme="minorHAnsi"/>
-                <w:lang w:val="en-US"/>
-              </w:rPr>
-              <w:t>er</w:t>
-            </w:r>
-            <w:proofErr w:type="spellEnd"/>
-            <w:r>
-              <w:rPr>
-                <w:rFonts w:asciiTheme="minorHAnsi" w:hAnsiTheme="minorHAnsi"/>
-                <w:lang w:val="en-US"/>
-              </w:rPr>
-              <w:t xml:space="preserve"> </w:t>
-            </w:r>
-            <w:proofErr w:type="spellStart"/>
-            <w:r>
-              <w:rPr>
-                <w:rFonts w:asciiTheme="minorHAnsi" w:hAnsiTheme="minorHAnsi"/>
-                <w:lang w:val="en-US"/>
-              </w:rPr>
-              <w:t>gennemført</w:t>
-            </w:r>
-            <w:proofErr w:type="spellEnd"/>
+              <w:t>Use case 7 er gennemført</w:t>
+            </w:r>
           </w:p>
         </w:tc>
       </w:tr>
@@ -5421,19 +5289,11 @@
                 <w:rFonts w:asciiTheme="minorHAnsi" w:hAnsiTheme="minorHAnsi"/>
               </w:rPr>
             </w:pPr>
-            <w:proofErr w:type="spellStart"/>
-            <w:r>
-              <w:rPr>
-                <w:rFonts w:asciiTheme="minorHAnsi" w:hAnsiTheme="minorHAnsi"/>
-              </w:rPr>
-              <w:t>Use</w:t>
-            </w:r>
-            <w:proofErr w:type="spellEnd"/>
-            <w:r>
-              <w:rPr>
-                <w:rFonts w:asciiTheme="minorHAnsi" w:hAnsiTheme="minorHAnsi"/>
-              </w:rPr>
-              <w:t xml:space="preserve"> case 7 gennemført uden fejl</w:t>
+            <w:r>
+              <w:rPr>
+                <w:rFonts w:asciiTheme="minorHAnsi" w:hAnsiTheme="minorHAnsi"/>
+              </w:rPr>
+              <w:t>Use case 7 gennemført uden fejl</w:t>
             </w:r>
           </w:p>
         </w:tc>
@@ -5477,14 +5337,7 @@
               <w:rPr>
                 <w:rFonts w:asciiTheme="minorHAnsi" w:hAnsiTheme="minorHAnsi"/>
               </w:rPr>
-              <w:t xml:space="preserve"> </w:t>
-            </w:r>
-            <w:proofErr w:type="spellStart"/>
-            <w:r>
-              <w:rPr>
-                <w:rFonts w:asciiTheme="minorHAnsi" w:hAnsiTheme="minorHAnsi"/>
-              </w:rPr>
-              <w:t>DevK</w:t>
+              <w:t xml:space="preserve"> DevK</w:t>
             </w:r>
             <w:r>
               <w:rPr>
@@ -5492,7 +5345,6 @@
               </w:rPr>
               <w:t>it</w:t>
             </w:r>
-            <w:proofErr w:type="spellEnd"/>
           </w:p>
         </w:tc>
       </w:tr>
@@ -5535,14 +5387,7 @@
               <w:rPr>
                 <w:rFonts w:asciiTheme="minorHAnsi" w:hAnsiTheme="minorHAnsi"/>
               </w:rPr>
-              <w:t xml:space="preserve">Data bliver behandlet på </w:t>
-            </w:r>
-            <w:proofErr w:type="spellStart"/>
-            <w:r>
-              <w:rPr>
-                <w:rFonts w:asciiTheme="minorHAnsi" w:hAnsiTheme="minorHAnsi"/>
-              </w:rPr>
-              <w:t>DevK</w:t>
+              <w:t>Data bliver behandlet på DevK</w:t>
             </w:r>
             <w:r>
               <w:rPr>
@@ -5550,7 +5395,6 @@
               </w:rPr>
               <w:t>it</w:t>
             </w:r>
-            <w:proofErr w:type="spellEnd"/>
           </w:p>
           <w:p>
             <w:pPr>
@@ -5568,14 +5412,7 @@
               <w:rPr>
                 <w:rFonts w:asciiTheme="minorHAnsi" w:hAnsiTheme="minorHAnsi"/>
               </w:rPr>
-              <w:t xml:space="preserve">Data vises på </w:t>
-            </w:r>
-            <w:proofErr w:type="spellStart"/>
-            <w:r>
-              <w:rPr>
-                <w:rFonts w:asciiTheme="minorHAnsi" w:hAnsiTheme="minorHAnsi"/>
-              </w:rPr>
-              <w:t>DevK</w:t>
+              <w:t>Data vises på DevK</w:t>
             </w:r>
             <w:r>
               <w:rPr>
@@ -5583,7 +5420,6 @@
               </w:rPr>
               <w:t>it</w:t>
             </w:r>
-            <w:proofErr w:type="spellEnd"/>
           </w:p>
           <w:p>
             <w:pPr>
@@ -5664,35 +5500,19 @@
           <w:rFonts w:asciiTheme="minorHAnsi" w:hAnsiTheme="minorHAnsi"/>
         </w:rPr>
       </w:pPr>
-      <w:proofErr w:type="spellStart"/>
       <w:r>
         <w:rPr>
           <w:rFonts w:asciiTheme="minorHAnsi" w:hAnsiTheme="minorHAnsi"/>
         </w:rPr>
         <w:lastRenderedPageBreak/>
-        <w:t>Use</w:t>
-      </w:r>
-      <w:proofErr w:type="spellEnd"/>
+        <w:t>Use case 9</w:t>
+      </w:r>
       <w:r>
         <w:rPr>
           <w:rFonts w:asciiTheme="minorHAnsi" w:hAnsiTheme="minorHAnsi"/>
         </w:rPr>
-        <w:t xml:space="preserve"> case 9</w:t>
-      </w:r>
-      <w:r>
-        <w:rPr>
-          <w:rFonts w:asciiTheme="minorHAnsi" w:hAnsiTheme="minorHAnsi"/>
-        </w:rPr>
-        <w:t xml:space="preserve">: </w:t>
-      </w:r>
-      <w:proofErr w:type="spellStart"/>
-      <w:r>
-        <w:rPr>
-          <w:rFonts w:asciiTheme="minorHAnsi" w:hAnsiTheme="minorHAnsi"/>
-        </w:rPr>
-        <w:t>Cooldown</w:t>
-      </w:r>
-      <w:proofErr w:type="spellEnd"/>
+        <w:t>: Cooldown</w:t>
+      </w:r>
       <w:r>
         <w:rPr>
           <w:rFonts w:asciiTheme="minorHAnsi" w:hAnsiTheme="minorHAnsi"/>
@@ -5702,13 +5522,8 @@
     </w:p>
     <w:p>
       <w:r>
-        <w:t xml:space="preserve">Se termliste om </w:t>
-      </w:r>
-      <w:proofErr w:type="spellStart"/>
-      <w:r>
-        <w:t>Cooldown</w:t>
-      </w:r>
-      <w:proofErr w:type="spellEnd"/>
+        <w:t>Se termliste om Cooldown</w:t>
+      </w:r>
       <w:r>
         <w:t>, Heat og Overheat</w:t>
       </w:r>
@@ -5752,16 +5567,16 @@
                 <w:rFonts w:asciiTheme="minorHAnsi" w:hAnsiTheme="minorHAnsi"/>
               </w:rPr>
             </w:pPr>
-            <w:proofErr w:type="spellStart"/>
             <w:r>
               <w:rPr>
                 <w:rFonts w:asciiTheme="minorHAnsi" w:hAnsiTheme="minorHAnsi"/>
               </w:rPr>
               <w:t>Cooldown</w:t>
             </w:r>
-            <w:proofErr w:type="spellEnd"/>
-          </w:p>
-        </w:tc>
+          </w:p>
+        </w:tc>
+        <w:bookmarkStart w:id="16" w:name="_GoBack"/>
+        <w:bookmarkEnd w:id="16"/>
       </w:tr>
       <w:tr>
         <w:tc>
@@ -5843,13 +5658,7 @@
               <w:rPr>
                 <w:rFonts w:asciiTheme="minorHAnsi" w:hAnsiTheme="minorHAnsi"/>
               </w:rPr>
-              <w:t>eat-værdi</w:t>
-            </w:r>
-            <w:r>
-              <w:rPr>
-                <w:rFonts w:asciiTheme="minorHAnsi" w:hAnsiTheme="minorHAnsi"/>
-              </w:rPr>
-              <w:t xml:space="preserve"> tæller ned til nul</w:t>
+              <w:t>eat-værdi tæller ned til nul</w:t>
             </w:r>
           </w:p>
         </w:tc>
@@ -6089,13 +5898,7 @@
               <w:rPr>
                 <w:rFonts w:asciiTheme="minorHAnsi" w:hAnsiTheme="minorHAnsi"/>
               </w:rPr>
-              <w:t>eat-</w:t>
-            </w:r>
-            <w:r>
-              <w:rPr>
-                <w:rFonts w:asciiTheme="minorHAnsi" w:hAnsiTheme="minorHAnsi"/>
-              </w:rPr>
-              <w:t>værdi er nulstillet</w:t>
+              <w:t>eat-værdi er nulstillet</w:t>
             </w:r>
           </w:p>
         </w:tc>
@@ -6208,6 +6011,7 @@
                 <w:rFonts w:asciiTheme="minorHAnsi" w:hAnsiTheme="minorHAnsi"/>
               </w:rPr>
             </w:pPr>
+            <w:commentRangeStart w:id="17"/>
             <w:r>
               <w:rPr>
                 <w:rFonts w:asciiTheme="minorHAnsi" w:hAnsiTheme="minorHAnsi"/>
@@ -6250,8 +6054,15 @@
               </w:rPr>
               <w:t>0</w:t>
             </w:r>
-            <w:bookmarkStart w:id="1" w:name="_GoBack"/>
-            <w:bookmarkEnd w:id="1"/>
+            <w:commentRangeEnd w:id="17"/>
+            <w:r>
+              <w:rPr>
+                <w:rStyle w:val="Kommentarhenvisning"/>
+                <w:rFonts w:asciiTheme="minorHAnsi" w:eastAsiaTheme="minorHAnsi" w:hAnsiTheme="minorHAnsi" w:cstheme="minorBidi"/>
+                <w:lang w:eastAsia="en-US"/>
+              </w:rPr>
+              <w:commentReference w:id="17"/>
+            </w:r>
           </w:p>
         </w:tc>
       </w:tr>
@@ -6275,8 +6086,322 @@
 </w:document>
 </file>
 
+<file path=word/comments.xml><?xml version="1.0" encoding="utf-8"?>
+<w:comments xmlns:wpc="http://schemas.microsoft.com/office/word/2010/wordprocessingCanvas" xmlns:mc="http://schemas.openxmlformats.org/markup-compatibility/2006" xmlns:o="urn:schemas-microsoft-com:office:office" xmlns:r="http://schemas.openxmlformats.org/officeDocument/2006/relationships" xmlns:m="http://schemas.openxmlformats.org/officeDocument/2006/math" xmlns:v="urn:schemas-microsoft-com:vml" xmlns:wp14="http://schemas.microsoft.com/office/word/2010/wordprocessingDrawing" xmlns:wp="http://schemas.openxmlformats.org/drawingml/2006/wordprocessingDrawing" xmlns:w10="urn:schemas-microsoft-com:office:word" xmlns:w="http://schemas.openxmlformats.org/wordprocessingml/2006/main" xmlns:w14="http://schemas.microsoft.com/office/word/2010/wordml" xmlns:w15="http://schemas.microsoft.com/office/word/2012/wordml" xmlns:wpg="http://schemas.microsoft.com/office/word/2010/wordprocessingGroup" xmlns:wpi="http://schemas.microsoft.com/office/word/2010/wordprocessingInk" xmlns:wne="http://schemas.microsoft.com/office/word/2006/wordml" xmlns:wps="http://schemas.microsoft.com/office/word/2010/wordprocessingShape" mc:Ignorable="w14 w15 wp14">
+  <w:comment w:id="0" w:author="Jonas Nikolajsen" w:date="2014-09-24T10:27:00Z" w:initials="JN">
+    <w:p>
+      <w:pPr>
+        <w:pStyle w:val="Kommentartekst"/>
+      </w:pPr>
+      <w:r>
+        <w:rPr>
+          <w:rStyle w:val="Kommentarhenvisning"/>
+        </w:rPr>
+        <w:annotationRef/>
+      </w:r>
+      <w:r>
+        <w:t>Er Spiller og Modspill</w:t>
+      </w:r>
+      <w:r>
+        <w:t>er ikke en og samme person? Hvordan defineres forskellen ellers?</w:t>
+      </w:r>
+    </w:p>
+  </w:comment>
+  <w:comment w:id="1" w:author="Jonas Nikolajsen" w:date="2014-09-24T10:34:00Z" w:initials="JN">
+    <w:p>
+      <w:pPr>
+        <w:pStyle w:val="Kommentartekst"/>
+      </w:pPr>
+      <w:r>
+        <w:rPr>
+          <w:rStyle w:val="Kommentarhenvisning"/>
+        </w:rPr>
+        <w:annotationRef/>
+      </w:r>
+      <w:r>
+        <w:t xml:space="preserve">Spiller – Modspiller, har modspilleren ikke muligheden for at </w:t>
+      </w:r>
+      <w:r>
+        <w:rPr>
+          <w:b/>
+        </w:rPr>
+        <w:t>skifte laser</w:t>
+      </w:r>
+      <w:r>
+        <w:t xml:space="preserve"> – </w:t>
+      </w:r>
+      <w:r>
+        <w:rPr>
+          <w:b/>
+        </w:rPr>
+        <w:t>skyde</w:t>
+      </w:r>
+      <w:r>
+        <w:t xml:space="preserve"> – </w:t>
+      </w:r>
+      <w:r>
+        <w:rPr>
+          <w:b/>
+        </w:rPr>
+        <w:t>uploade data</w:t>
+      </w:r>
+      <w:r>
+        <w:t xml:space="preserve"> – </w:t>
+      </w:r>
+      <w:r>
+        <w:rPr>
+          <w:b/>
+        </w:rPr>
+        <w:t>Vise resultater - Coldown</w:t>
+      </w:r>
+      <w:r>
+        <w:t>?</w:t>
+      </w:r>
+    </w:p>
+    <w:p>
+      <w:pPr>
+        <w:pStyle w:val="Kommentartekst"/>
+      </w:pPr>
+      <w:r>
+        <w:t>Dette diagram indikere at modspilleren kun kan blive ramt og afstandsbedømme.</w:t>
+      </w:r>
+    </w:p>
+  </w:comment>
+  <w:comment w:id="3" w:author="Jonas Nikolajsen" w:date="2014-09-24T10:45:00Z" w:initials="JN">
+    <w:p>
+      <w:pPr>
+        <w:pStyle w:val="Kommentartekst"/>
+      </w:pPr>
+      <w:r>
+        <w:rPr>
+          <w:rStyle w:val="Kommentarhenvisning"/>
+        </w:rPr>
+        <w:annotationRef/>
+      </w:r>
+      <w:r>
+        <w:t>Igen definere i meget af jeres projekt tidligt.</w:t>
+      </w:r>
+      <w:r>
+        <w:br/>
+        <w:t>Ville dette ikke være en del af design fasen?</w:t>
+      </w:r>
+    </w:p>
+  </w:comment>
+  <w:comment w:id="4" w:author="Jonas Nikolajsen" w:date="2014-09-24T10:43:00Z" w:initials="JN">
+    <w:p>
+      <w:pPr>
+        <w:pStyle w:val="Kommentartekst"/>
+      </w:pPr>
+      <w:r>
+        <w:rPr>
+          <w:rStyle w:val="Kommentarhenvisning"/>
+        </w:rPr>
+        <w:annotationRef/>
+      </w:r>
+      <w:r>
+        <w:t>Hvor er disse defineret?</w:t>
+      </w:r>
+    </w:p>
+  </w:comment>
+  <w:comment w:id="5" w:author="Jonas Nikolajsen" w:date="2014-09-24T10:43:00Z" w:initials="JN">
+    <w:p>
+      <w:pPr>
+        <w:pStyle w:val="Kommentartekst"/>
+      </w:pPr>
+      <w:r>
+        <w:rPr>
+          <w:rStyle w:val="Kommentarhenvisning"/>
+        </w:rPr>
+        <w:annotationRef/>
+      </w:r>
+      <w:r>
+        <w:t>Hvor fortsættes der fra efter fejlfinding?</w:t>
+      </w:r>
+    </w:p>
+  </w:comment>
+  <w:comment w:id="8" w:author="Jonas Nikolajsen" w:date="2014-09-24T10:49:00Z" w:initials="JN">
+    <w:p>
+      <w:pPr>
+        <w:pStyle w:val="Kommentartekst"/>
+      </w:pPr>
+      <w:r>
+        <w:rPr>
+          <w:rStyle w:val="Kommentarhenvisning"/>
+        </w:rPr>
+        <w:annotationRef/>
+      </w:r>
+      <w:r>
+        <w:t>Er syntax ikke [Undtagelse 4.a: Heat ….]</w:t>
+      </w:r>
+    </w:p>
+  </w:comment>
+  <w:comment w:id="9" w:author="Jonas Nikolajsen" w:date="2014-09-24T10:50:00Z" w:initials="JN">
+    <w:p>
+      <w:pPr>
+        <w:pStyle w:val="Kommentartekst"/>
+      </w:pPr>
+      <w:r>
+        <w:rPr>
+          <w:rStyle w:val="Kommentarhenvisning"/>
+        </w:rPr>
+        <w:annotationRef/>
+      </w:r>
+      <w:r>
+        <w:t>Disse skal vel ikke være der?</w:t>
+      </w:r>
+    </w:p>
+  </w:comment>
+  <w:comment w:id="10" w:author="Jonas Nikolajsen" w:date="2014-09-24T10:53:00Z" w:initials="JN">
+    <w:p>
+      <w:pPr>
+        <w:pStyle w:val="Kommentartekst"/>
+      </w:pPr>
+      <w:r>
+        <w:rPr>
+          <w:rStyle w:val="Kommentarhenvisning"/>
+        </w:rPr>
+        <w:annotationRef/>
+      </w:r>
+      <w:r>
+        <w:t>Samme som ovenstående, forkert syntax</w:t>
+      </w:r>
+    </w:p>
+  </w:comment>
+  <w:comment w:id="11" w:author="Jonas Nikolajsen" w:date="2014-09-24T10:55:00Z" w:initials="JN">
+    <w:p>
+      <w:pPr>
+        <w:pStyle w:val="Kommentartekst"/>
+      </w:pPr>
+      <w:r>
+        <w:rPr>
+          <w:rStyle w:val="Kommentarhenvisning"/>
+        </w:rPr>
+        <w:annotationRef/>
+      </w:r>
+      <w:r>
+        <w:t xml:space="preserve">Defination her stemmer ikke overens med beskrivelse i ”beskrivelse af dele” </w:t>
+      </w:r>
+    </w:p>
+  </w:comment>
+  <w:comment w:id="12" w:author="Jonas Nikolajsen" w:date="2014-09-24T10:59:00Z" w:initials="JN">
+    <w:p>
+      <w:pPr>
+        <w:pStyle w:val="Kommentartekst"/>
+      </w:pPr>
+      <w:r>
+        <w:rPr>
+          <w:rStyle w:val="Kommentarhenvisning"/>
+        </w:rPr>
+        <w:annotationRef/>
+      </w:r>
+      <w:r>
+        <w:t>Hvad sker der i tilfælde af flere modspillere tæt på en?</w:t>
+      </w:r>
+      <w:r>
+        <w:br/>
+        <w:t>og er det muligt at kende forskel på modspiller og medspiller?</w:t>
+      </w:r>
+    </w:p>
+  </w:comment>
+  <w:comment w:id="13" w:author="Jonas Nikolajsen" w:date="2014-09-24T11:05:00Z" w:initials="JN">
+    <w:p>
+      <w:pPr>
+        <w:pStyle w:val="Kommentartekst"/>
+      </w:pPr>
+      <w:r>
+        <w:rPr>
+          <w:rStyle w:val="Kommentarhenvisning"/>
+        </w:rPr>
+        <w:annotationRef/>
+      </w:r>
+      <w:r>
+        <w:t>Forkert syntax</w:t>
+      </w:r>
+    </w:p>
+  </w:comment>
+  <w:comment w:id="14" w:author="Jonas Nikolajsen" w:date="2014-09-24T11:06:00Z" w:initials="JN">
+    <w:p>
+      <w:pPr>
+        <w:pStyle w:val="Kommentartekst"/>
+      </w:pPr>
+      <w:r>
+        <w:rPr>
+          <w:rStyle w:val="Kommentarhenvisning"/>
+        </w:rPr>
+        <w:annotationRef/>
+      </w:r>
+      <w:r>
+        <w:t>Samme som ovenstående</w:t>
+      </w:r>
+    </w:p>
+  </w:comment>
+  <w:comment w:id="15" w:author="Jonas Nikolajsen" w:date="2014-09-24T11:06:00Z" w:initials="JN">
+    <w:p>
+      <w:pPr>
+        <w:pStyle w:val="Kommentartekst"/>
+      </w:pPr>
+      <w:r>
+        <w:rPr>
+          <w:rStyle w:val="Kommentarhenvisning"/>
+        </w:rPr>
+        <w:annotationRef/>
+      </w:r>
+      <w:r>
+        <w:t>Hvad sker efter fejlmeddelelsen fortsættes der fra et punkt eller?</w:t>
+      </w:r>
+    </w:p>
+  </w:comment>
+  <w:comment w:id="17" w:author="Jonas Nikolajsen" w:date="2014-09-24T11:10:00Z" w:initials="JN">
+    <w:p>
+      <w:pPr>
+        <w:pStyle w:val="Kommentartekst"/>
+      </w:pPr>
+      <w:r>
+        <w:rPr>
+          <w:rStyle w:val="Kommentarhenvisning"/>
+        </w:rPr>
+        <w:annotationRef/>
+      </w:r>
+      <w:r>
+        <w:t>Generel kommentar:</w:t>
+      </w:r>
+      <w:r>
+        <w:br/>
+        <w:t xml:space="preserve">I har valgt at specificere meget af jeres system allerede i denne fase. Dette betyder såfremt i støder ind i problemer i senere faser og vælger en anden løsning er det måske nødvendigt at i skal tilbage og rette til i dokumenter fra denne fase. </w:t>
+      </w:r>
+      <w:r>
+        <w:br/>
+      </w:r>
+      <w:r>
+        <w:br/>
+        <w:t>Måske forsøg at undgå at definere for specifikt og gem disse valg til design fasen.</w:t>
+      </w:r>
+    </w:p>
+  </w:comment>
+</w:comments>
+</file>
+
+<file path=word/commentsExtended.xml><?xml version="1.0" encoding="utf-8"?>
+<w15:commentsEx xmlns:wpc="http://schemas.microsoft.com/office/word/2010/wordprocessingCanvas" xmlns:mc="http://schemas.openxmlformats.org/markup-compatibility/2006" xmlns:o="urn:schemas-microsoft-com:office:office" xmlns:r="http://schemas.openxmlformats.org/officeDocument/2006/relationships" xmlns:m="http://schemas.openxmlformats.org/officeDocument/2006/math" xmlns:v="urn:schemas-microsoft-com:vml" xmlns:wp14="http://schemas.microsoft.com/office/word/2010/wordprocessingDrawing" xmlns:wp="http://schemas.openxmlformats.org/drawingml/2006/wordprocessingDrawing" xmlns:w10="urn:schemas-microsoft-com:office:word" xmlns:w="http://schemas.openxmlformats.org/wordprocessingml/2006/main" xmlns:w14="http://schemas.microsoft.com/office/word/2010/wordml" xmlns:w15="http://schemas.microsoft.com/office/word/2012/wordml" xmlns:wpg="http://schemas.microsoft.com/office/word/2010/wordprocessingGroup" xmlns:wpi="http://schemas.microsoft.com/office/word/2010/wordprocessingInk" xmlns:wne="http://schemas.microsoft.com/office/word/2006/wordml" xmlns:wps="http://schemas.microsoft.com/office/word/2010/wordprocessingShape" mc:Ignorable="w14 w15 wp14">
+  <w15:commentEx w15:paraId="026AFB70" w15:done="0"/>
+  <w15:commentEx w15:paraId="7A994646" w15:done="0"/>
+  <w15:commentEx w15:paraId="6529F299" w15:done="0"/>
+  <w15:commentEx w15:paraId="154CCB80" w15:done="0"/>
+  <w15:commentEx w15:paraId="3E27A0E7" w15:done="0"/>
+  <w15:commentEx w15:paraId="115488A0" w15:done="0"/>
+  <w15:commentEx w15:paraId="730A1945" w15:done="0"/>
+  <w15:commentEx w15:paraId="65786047" w15:done="0"/>
+  <w15:commentEx w15:paraId="56127981" w15:done="0"/>
+  <w15:commentEx w15:paraId="1DCC316B" w15:done="0"/>
+  <w15:commentEx w15:paraId="3D908A65" w15:done="0"/>
+  <w15:commentEx w15:paraId="6D1A2B31" w15:done="0"/>
+  <w15:commentEx w15:paraId="1FF7E339" w15:done="0"/>
+  <w15:commentEx w15:paraId="03D4D542" w15:done="0"/>
+</w15:commentsEx>
+</file>
+
 <file path=word/endnotes.xml><?xml version="1.0" encoding="utf-8"?>
-<w:endnotes xmlns:wpc="http://schemas.microsoft.com/office/word/2010/wordprocessingCanvas" xmlns:mc="http://schemas.openxmlformats.org/markup-compatibility/2006" xmlns:o="urn:schemas-microsoft-com:office:office" xmlns:r="http://schemas.openxmlformats.org/officeDocument/2006/relationships" xmlns:m="http://schemas.openxmlformats.org/officeDocument/2006/math" xmlns:v="urn:schemas-microsoft-com:vml" xmlns:wp14="http://schemas.microsoft.com/office/word/2010/wordprocessingDrawing" xmlns:wp="http://schemas.openxmlformats.org/drawingml/2006/wordprocessingDrawing" xmlns:w10="urn:schemas-microsoft-com:office:word" xmlns:w="http://schemas.openxmlformats.org/wordprocessingml/2006/main" xmlns:w14="http://schemas.microsoft.com/office/word/2010/wordml" xmlns:wpg="http://schemas.microsoft.com/office/word/2010/wordprocessingGroup" xmlns:wpi="http://schemas.microsoft.com/office/word/2010/wordprocessingInk" xmlns:wne="http://schemas.microsoft.com/office/word/2006/wordml" xmlns:wps="http://schemas.microsoft.com/office/word/2010/wordprocessingShape" mc:Ignorable="w14 wp14">
+<w:endnotes xmlns:wpc="http://schemas.microsoft.com/office/word/2010/wordprocessingCanvas" xmlns:mc="http://schemas.openxmlformats.org/markup-compatibility/2006" xmlns:o="urn:schemas-microsoft-com:office:office" xmlns:r="http://schemas.openxmlformats.org/officeDocument/2006/relationships" xmlns:m="http://schemas.openxmlformats.org/officeDocument/2006/math" xmlns:v="urn:schemas-microsoft-com:vml" xmlns:wp14="http://schemas.microsoft.com/office/word/2010/wordprocessingDrawing" xmlns:wp="http://schemas.openxmlformats.org/drawingml/2006/wordprocessingDrawing" xmlns:w10="urn:schemas-microsoft-com:office:word" xmlns:w="http://schemas.openxmlformats.org/wordprocessingml/2006/main" xmlns:w14="http://schemas.microsoft.com/office/word/2010/wordml" xmlns:w15="http://schemas.microsoft.com/office/word/2012/wordml" xmlns:wpg="http://schemas.microsoft.com/office/word/2010/wordprocessingGroup" xmlns:wpi="http://schemas.microsoft.com/office/word/2010/wordprocessingInk" xmlns:wne="http://schemas.microsoft.com/office/word/2006/wordml" xmlns:wps="http://schemas.microsoft.com/office/word/2010/wordprocessingShape" mc:Ignorable="w14 w15 wp14">
   <w:endnote w:type="separator" w:id="-1">
     <w:p>
       <w:pPr>
@@ -6301,7 +6426,7 @@
 </file>
 
 <file path=word/footnotes.xml><?xml version="1.0" encoding="utf-8"?>
-<w:footnotes xmlns:wpc="http://schemas.microsoft.com/office/word/2010/wordprocessingCanvas" xmlns:mc="http://schemas.openxmlformats.org/markup-compatibility/2006" xmlns:o="urn:schemas-microsoft-com:office:office" xmlns:r="http://schemas.openxmlformats.org/officeDocument/2006/relationships" xmlns:m="http://schemas.openxmlformats.org/officeDocument/2006/math" xmlns:v="urn:schemas-microsoft-com:vml" xmlns:wp14="http://schemas.microsoft.com/office/word/2010/wordprocessingDrawing" xmlns:wp="http://schemas.openxmlformats.org/drawingml/2006/wordprocessingDrawing" xmlns:w10="urn:schemas-microsoft-com:office:word" xmlns:w="http://schemas.openxmlformats.org/wordprocessingml/2006/main" xmlns:w14="http://schemas.microsoft.com/office/word/2010/wordml" xmlns:wpg="http://schemas.microsoft.com/office/word/2010/wordprocessingGroup" xmlns:wpi="http://schemas.microsoft.com/office/word/2010/wordprocessingInk" xmlns:wne="http://schemas.microsoft.com/office/word/2006/wordml" xmlns:wps="http://schemas.microsoft.com/office/word/2010/wordprocessingShape" mc:Ignorable="w14 wp14">
+<w:footnotes xmlns:wpc="http://schemas.microsoft.com/office/word/2010/wordprocessingCanvas" xmlns:mc="http://schemas.openxmlformats.org/markup-compatibility/2006" xmlns:o="urn:schemas-microsoft-com:office:office" xmlns:r="http://schemas.openxmlformats.org/officeDocument/2006/relationships" xmlns:m="http://schemas.openxmlformats.org/officeDocument/2006/math" xmlns:v="urn:schemas-microsoft-com:vml" xmlns:wp14="http://schemas.microsoft.com/office/word/2010/wordprocessingDrawing" xmlns:wp="http://schemas.openxmlformats.org/drawingml/2006/wordprocessingDrawing" xmlns:w10="urn:schemas-microsoft-com:office:word" xmlns:w="http://schemas.openxmlformats.org/wordprocessingml/2006/main" xmlns:w14="http://schemas.microsoft.com/office/word/2010/wordml" xmlns:w15="http://schemas.microsoft.com/office/word/2012/wordml" xmlns:wpg="http://schemas.microsoft.com/office/word/2010/wordprocessingGroup" xmlns:wpi="http://schemas.microsoft.com/office/word/2010/wordprocessingInk" xmlns:wne="http://schemas.microsoft.com/office/word/2006/wordml" xmlns:wps="http://schemas.microsoft.com/office/word/2010/wordprocessingShape" mc:Ignorable="w14 w15 wp14">
   <w:footnote w:type="separator" w:id="-1">
     <w:p>
       <w:pPr>
@@ -6326,7 +6451,7 @@
 </file>
 
 <file path=word/numbering.xml><?xml version="1.0" encoding="utf-8"?>
-<w:numbering xmlns:wpc="http://schemas.microsoft.com/office/word/2010/wordprocessingCanvas" xmlns:mc="http://schemas.openxmlformats.org/markup-compatibility/2006" xmlns:o="urn:schemas-microsoft-com:office:office" xmlns:r="http://schemas.openxmlformats.org/officeDocument/2006/relationships" xmlns:m="http://schemas.openxmlformats.org/officeDocument/2006/math" xmlns:v="urn:schemas-microsoft-com:vml" xmlns:wp14="http://schemas.microsoft.com/office/word/2010/wordprocessingDrawing" xmlns:wp="http://schemas.openxmlformats.org/drawingml/2006/wordprocessingDrawing" xmlns:w10="urn:schemas-microsoft-com:office:word" xmlns:w="http://schemas.openxmlformats.org/wordprocessingml/2006/main" xmlns:w14="http://schemas.microsoft.com/office/word/2010/wordml" xmlns:wpg="http://schemas.microsoft.com/office/word/2010/wordprocessingGroup" xmlns:wpi="http://schemas.microsoft.com/office/word/2010/wordprocessingInk" xmlns:wne="http://schemas.microsoft.com/office/word/2006/wordml" xmlns:wps="http://schemas.microsoft.com/office/word/2010/wordprocessingShape" mc:Ignorable="w14 wp14">
+<w:numbering xmlns:wpc="http://schemas.microsoft.com/office/word/2010/wordprocessingCanvas" xmlns:mc="http://schemas.openxmlformats.org/markup-compatibility/2006" xmlns:o="urn:schemas-microsoft-com:office:office" xmlns:r="http://schemas.openxmlformats.org/officeDocument/2006/relationships" xmlns:m="http://schemas.openxmlformats.org/officeDocument/2006/math" xmlns:v="urn:schemas-microsoft-com:vml" xmlns:wp14="http://schemas.microsoft.com/office/word/2010/wordprocessingDrawing" xmlns:wp="http://schemas.openxmlformats.org/drawingml/2006/wordprocessingDrawing" xmlns:w10="urn:schemas-microsoft-com:office:word" xmlns:w="http://schemas.openxmlformats.org/wordprocessingml/2006/main" xmlns:w14="http://schemas.microsoft.com/office/word/2010/wordml" xmlns:w15="http://schemas.microsoft.com/office/word/2012/wordml" xmlns:wpg="http://schemas.microsoft.com/office/word/2010/wordprocessingGroup" xmlns:wpi="http://schemas.microsoft.com/office/word/2010/wordprocessingInk" xmlns:wne="http://schemas.microsoft.com/office/word/2006/wordml" xmlns:wps="http://schemas.microsoft.com/office/word/2010/wordprocessingShape" mc:Ignorable="w14 w15 wp14">
   <w:abstractNum w:abstractNumId="0">
     <w:nsid w:val="022E4CB6"/>
     <w:multiLevelType w:val="hybridMultilevel"/>
@@ -7784,8 +7909,16 @@
 </w:numbering>
 </file>
 
+<file path=word/people.xml><?xml version="1.0" encoding="utf-8"?>
+<w15:people xmlns:wpc="http://schemas.microsoft.com/office/word/2010/wordprocessingCanvas" xmlns:mc="http://schemas.openxmlformats.org/markup-compatibility/2006" xmlns:o="urn:schemas-microsoft-com:office:office" xmlns:r="http://schemas.openxmlformats.org/officeDocument/2006/relationships" xmlns:m="http://schemas.openxmlformats.org/officeDocument/2006/math" xmlns:v="urn:schemas-microsoft-com:vml" xmlns:wp14="http://schemas.microsoft.com/office/word/2010/wordprocessingDrawing" xmlns:wp="http://schemas.openxmlformats.org/drawingml/2006/wordprocessingDrawing" xmlns:w10="urn:schemas-microsoft-com:office:word" xmlns:w="http://schemas.openxmlformats.org/wordprocessingml/2006/main" xmlns:w14="http://schemas.microsoft.com/office/word/2010/wordml" xmlns:w15="http://schemas.microsoft.com/office/word/2012/wordml" xmlns:wpg="http://schemas.microsoft.com/office/word/2010/wordprocessingGroup" xmlns:wpi="http://schemas.microsoft.com/office/word/2010/wordprocessingInk" xmlns:wne="http://schemas.microsoft.com/office/word/2006/wordml" xmlns:wps="http://schemas.microsoft.com/office/word/2010/wordprocessingShape" mc:Ignorable="w14 w15 wp14">
+  <w15:person w15:author="Jonas Nikolajsen">
+    <w15:presenceInfo w15:providerId="Windows Live" w15:userId="88f596bd6ac22400"/>
+  </w15:person>
+</w15:people>
+</file>
+
 <file path=word/styles.xml><?xml version="1.0" encoding="utf-8"?>
-<w:styles xmlns:mc="http://schemas.openxmlformats.org/markup-compatibility/2006" xmlns:r="http://schemas.openxmlformats.org/officeDocument/2006/relationships" xmlns:w="http://schemas.openxmlformats.org/wordprocessingml/2006/main" xmlns:w14="http://schemas.microsoft.com/office/word/2010/wordml" mc:Ignorable="w14">
+<w:styles xmlns:mc="http://schemas.openxmlformats.org/markup-compatibility/2006" xmlns:r="http://schemas.openxmlformats.org/officeDocument/2006/relationships" xmlns:w="http://schemas.openxmlformats.org/wordprocessingml/2006/main" xmlns:w14="http://schemas.microsoft.com/office/word/2010/wordml" xmlns:w15="http://schemas.microsoft.com/office/word/2012/wordml" mc:Ignorable="w14 w15">
   <w:docDefaults>
     <w:rPrDefault>
       <w:rPr>
@@ -7801,144 +7934,378 @@
       </w:pPr>
     </w:pPrDefault>
   </w:docDefaults>
-  <w:latentStyles w:defLockedState="0" w:defUIPriority="99" w:defSemiHidden="1" w:defUnhideWhenUsed="1" w:defQFormat="0" w:count="267">
-    <w:lsdException w:name="Normal" w:semiHidden="0" w:uiPriority="0" w:unhideWhenUsed="0" w:qFormat="1"/>
-    <w:lsdException w:name="heading 1" w:semiHidden="0" w:uiPriority="9" w:unhideWhenUsed="0" w:qFormat="1"/>
-    <w:lsdException w:name="heading 2" w:uiPriority="9" w:qFormat="1"/>
-    <w:lsdException w:name="heading 3" w:uiPriority="9" w:qFormat="1"/>
-    <w:lsdException w:name="heading 4" w:uiPriority="9" w:qFormat="1"/>
-    <w:lsdException w:name="heading 5" w:uiPriority="9" w:qFormat="1"/>
-    <w:lsdException w:name="heading 6" w:uiPriority="9" w:qFormat="1"/>
-    <w:lsdException w:name="heading 7" w:uiPriority="9" w:qFormat="1"/>
-    <w:lsdException w:name="heading 8" w:uiPriority="9" w:qFormat="1"/>
-    <w:lsdException w:name="heading 9" w:uiPriority="9" w:qFormat="1"/>
-    <w:lsdException w:name="toc 1" w:uiPriority="39"/>
-    <w:lsdException w:name="toc 2" w:uiPriority="39"/>
-    <w:lsdException w:name="toc 3" w:uiPriority="39"/>
-    <w:lsdException w:name="toc 4" w:uiPriority="39"/>
-    <w:lsdException w:name="toc 5" w:uiPriority="39"/>
-    <w:lsdException w:name="toc 6" w:uiPriority="39"/>
-    <w:lsdException w:name="toc 7" w:uiPriority="39"/>
-    <w:lsdException w:name="toc 8" w:uiPriority="39"/>
-    <w:lsdException w:name="toc 9" w:uiPriority="39"/>
-    <w:lsdException w:name="caption" w:uiPriority="35" w:qFormat="1"/>
-    <w:lsdException w:name="Title" w:semiHidden="0" w:uiPriority="10" w:unhideWhenUsed="0" w:qFormat="1"/>
-    <w:lsdException w:name="Default Paragraph Font" w:uiPriority="1"/>
-    <w:lsdException w:name="Subtitle" w:semiHidden="0" w:uiPriority="11" w:unhideWhenUsed="0" w:qFormat="1"/>
-    <w:lsdException w:name="Strong" w:semiHidden="0" w:uiPriority="22" w:unhideWhenUsed="0" w:qFormat="1"/>
-    <w:lsdException w:name="Emphasis" w:semiHidden="0" w:uiPriority="20" w:unhideWhenUsed="0" w:qFormat="1"/>
-    <w:lsdException w:name="Table Grid" w:semiHidden="0" w:uiPriority="59" w:unhideWhenUsed="0"/>
-    <w:lsdException w:name="Placeholder Text" w:unhideWhenUsed="0"/>
-    <w:lsdException w:name="No Spacing" w:semiHidden="0" w:uiPriority="1" w:unhideWhenUsed="0" w:qFormat="1"/>
-    <w:lsdException w:name="Light Shading" w:semiHidden="0" w:uiPriority="60" w:unhideWhenUsed="0"/>
-    <w:lsdException w:name="Light List" w:semiHidden="0" w:uiPriority="61" w:unhideWhenUsed="0"/>
-    <w:lsdException w:name="Light Grid" w:semiHidden="0" w:uiPriority="62" w:unhideWhenUsed="0"/>
-    <w:lsdException w:name="Medium Shading 1" w:semiHidden="0" w:uiPriority="63" w:unhideWhenUsed="0"/>
-    <w:lsdException w:name="Medium Shading 2" w:semiHidden="0" w:uiPriority="64" w:unhideWhenUsed="0"/>
-    <w:lsdException w:name="Medium List 1" w:semiHidden="0" w:uiPriority="65" w:unhideWhenUsed="0"/>
-    <w:lsdException w:name="Medium List 2" w:semiHidden="0" w:uiPriority="66" w:unhideWhenUsed="0"/>
-    <w:lsdException w:name="Medium Grid 1" w:semiHidden="0" w:uiPriority="67" w:unhideWhenUsed="0"/>
-    <w:lsdException w:name="Medium Grid 2" w:semiHidden="0" w:uiPriority="68" w:unhideWhenUsed="0"/>
-    <w:lsdException w:name="Medium Grid 3" w:semiHidden="0" w:uiPriority="69" w:unhideWhenUsed="0"/>
-    <w:lsdException w:name="Dark List" w:semiHidden="0" w:uiPriority="70" w:unhideWhenUsed="0"/>
-    <w:lsdException w:name="Colorful Shading" w:semiHidden="0" w:uiPriority="71" w:unhideWhenUsed="0"/>
-    <w:lsdException w:name="Colorful List" w:semiHidden="0" w:uiPriority="72" w:unhideWhenUsed="0"/>
-    <w:lsdException w:name="Colorful Grid" w:semiHidden="0" w:uiPriority="73" w:unhideWhenUsed="0"/>
-    <w:lsdException w:name="Light Shading Accent 1" w:semiHidden="0" w:uiPriority="60" w:unhideWhenUsed="0"/>
-    <w:lsdException w:name="Light List Accent 1" w:semiHidden="0" w:uiPriority="61" w:unhideWhenUsed="0"/>
-    <w:lsdException w:name="Light Grid Accent 1" w:semiHidden="0" w:uiPriority="62" w:unhideWhenUsed="0"/>
-    <w:lsdException w:name="Medium Shading 1 Accent 1" w:semiHidden="0" w:uiPriority="63" w:unhideWhenUsed="0"/>
-    <w:lsdException w:name="Medium Shading 2 Accent 1" w:semiHidden="0" w:uiPriority="64" w:unhideWhenUsed="0"/>
-    <w:lsdException w:name="Medium List 1 Accent 1" w:semiHidden="0" w:uiPriority="65" w:unhideWhenUsed="0"/>
-    <w:lsdException w:name="Revision" w:unhideWhenUsed="0"/>
-    <w:lsdException w:name="List Paragraph" w:semiHidden="0" w:uiPriority="34" w:unhideWhenUsed="0" w:qFormat="1"/>
-    <w:lsdException w:name="Quote" w:semiHidden="0" w:uiPriority="29" w:unhideWhenUsed="0" w:qFormat="1"/>
-    <w:lsdException w:name="Intense Quote" w:semiHidden="0" w:uiPriority="30" w:unhideWhenUsed="0" w:qFormat="1"/>
-    <w:lsdException w:name="Medium List 2 Accent 1" w:semiHidden="0" w:uiPriority="66" w:unhideWhenUsed="0"/>
-    <w:lsdException w:name="Medium Grid 1 Accent 1" w:semiHidden="0" w:uiPriority="67" w:unhideWhenUsed="0"/>
-    <w:lsdException w:name="Medium Grid 2 Accent 1" w:semiHidden="0" w:uiPriority="68" w:unhideWhenUsed="0"/>
-    <w:lsdException w:name="Medium Grid 3 Accent 1" w:semiHidden="0" w:uiPriority="69" w:unhideWhenUsed="0"/>
-    <w:lsdException w:name="Dark List Accent 1" w:semiHidden="0" w:uiPriority="70" w:unhideWhenUsed="0"/>
-    <w:lsdException w:name="Colorful Shading Accent 1" w:semiHidden="0" w:uiPriority="71" w:unhideWhenUsed="0"/>
-    <w:lsdException w:name="Colorful List Accent 1" w:semiHidden="0" w:uiPriority="72" w:unhideWhenUsed="0"/>
-    <w:lsdException w:name="Colorful Grid Accent 1" w:semiHidden="0" w:uiPriority="73" w:unhideWhenUsed="0"/>
-    <w:lsdException w:name="Light Shading Accent 2" w:semiHidden="0" w:uiPriority="60" w:unhideWhenUsed="0"/>
-    <w:lsdException w:name="Light List Accent 2" w:semiHidden="0" w:uiPriority="61" w:unhideWhenUsed="0"/>
-    <w:lsdException w:name="Light Grid Accent 2" w:semiHidden="0" w:uiPriority="62" w:unhideWhenUsed="0"/>
-    <w:lsdException w:name="Medium Shading 1 Accent 2" w:semiHidden="0" w:uiPriority="63" w:unhideWhenUsed="0"/>
-    <w:lsdException w:name="Medium Shading 2 Accent 2" w:semiHidden="0" w:uiPriority="64" w:unhideWhenUsed="0"/>
-    <w:lsdException w:name="Medium List 1 Accent 2" w:semiHidden="0" w:uiPriority="65" w:unhideWhenUsed="0"/>
-    <w:lsdException w:name="Medium List 2 Accent 2" w:semiHidden="0" w:uiPriority="66" w:unhideWhenUsed="0"/>
-    <w:lsdException w:name="Medium Grid 1 Accent 2" w:semiHidden="0" w:uiPriority="67" w:unhideWhenUsed="0"/>
-    <w:lsdException w:name="Medium Grid 2 Accent 2" w:semiHidden="0" w:uiPriority="68" w:unhideWhenUsed="0"/>
-    <w:lsdException w:name="Medium Grid 3 Accent 2" w:semiHidden="0" w:uiPriority="69" w:unhideWhenUsed="0"/>
-    <w:lsdException w:name="Dark List Accent 2" w:semiHidden="0" w:uiPriority="70" w:unhideWhenUsed="0"/>
-    <w:lsdException w:name="Colorful Shading Accent 2" w:semiHidden="0" w:uiPriority="71" w:unhideWhenUsed="0"/>
-    <w:lsdException w:name="Colorful List Accent 2" w:semiHidden="0" w:uiPriority="72" w:unhideWhenUsed="0"/>
-    <w:lsdException w:name="Colorful Grid Accent 2" w:semiHidden="0" w:uiPriority="73" w:unhideWhenUsed="0"/>
-    <w:lsdException w:name="Light Shading Accent 3" w:semiHidden="0" w:uiPriority="60" w:unhideWhenUsed="0"/>
-    <w:lsdException w:name="Light List Accent 3" w:semiHidden="0" w:uiPriority="61" w:unhideWhenUsed="0"/>
-    <w:lsdException w:name="Light Grid Accent 3" w:semiHidden="0" w:uiPriority="62" w:unhideWhenUsed="0"/>
-    <w:lsdException w:name="Medium Shading 1 Accent 3" w:semiHidden="0" w:uiPriority="63" w:unhideWhenUsed="0"/>
-    <w:lsdException w:name="Medium Shading 2 Accent 3" w:semiHidden="0" w:uiPriority="64" w:unhideWhenUsed="0"/>
-    <w:lsdException w:name="Medium List 1 Accent 3" w:semiHidden="0" w:uiPriority="65" w:unhideWhenUsed="0"/>
-    <w:lsdException w:name="Medium List 2 Accent 3" w:semiHidden="0" w:uiPriority="66" w:unhideWhenUsed="0"/>
-    <w:lsdException w:name="Medium Grid 1 Accent 3" w:semiHidden="0" w:uiPriority="67" w:unhideWhenUsed="0"/>
-    <w:lsdException w:name="Medium Grid 2 Accent 3" w:semiHidden="0" w:uiPriority="68" w:unhideWhenUsed="0"/>
-    <w:lsdException w:name="Medium Grid 3 Accent 3" w:semiHidden="0" w:uiPriority="69" w:unhideWhenUsed="0"/>
-    <w:lsdException w:name="Dark List Accent 3" w:semiHidden="0" w:uiPriority="70" w:unhideWhenUsed="0"/>
-    <w:lsdException w:name="Colorful Shading Accent 3" w:semiHidden="0" w:uiPriority="71" w:unhideWhenUsed="0"/>
-    <w:lsdException w:name="Colorful List Accent 3" w:semiHidden="0" w:uiPriority="72" w:unhideWhenUsed="0"/>
-    <w:lsdException w:name="Colorful Grid Accent 3" w:semiHidden="0" w:uiPriority="73" w:unhideWhenUsed="0"/>
-    <w:lsdException w:name="Light Shading Accent 4" w:semiHidden="0" w:uiPriority="60" w:unhideWhenUsed="0"/>
-    <w:lsdException w:name="Light List Accent 4" w:semiHidden="0" w:uiPriority="61" w:unhideWhenUsed="0"/>
-    <w:lsdException w:name="Light Grid Accent 4" w:semiHidden="0" w:uiPriority="62" w:unhideWhenUsed="0"/>
-    <w:lsdException w:name="Medium Shading 1 Accent 4" w:semiHidden="0" w:uiPriority="63" w:unhideWhenUsed="0"/>
-    <w:lsdException w:name="Medium Shading 2 Accent 4" w:semiHidden="0" w:uiPriority="64" w:unhideWhenUsed="0"/>
-    <w:lsdException w:name="Medium List 1 Accent 4" w:semiHidden="0" w:uiPriority="65" w:unhideWhenUsed="0"/>
-    <w:lsdException w:name="Medium List 2 Accent 4" w:semiHidden="0" w:uiPriority="66" w:unhideWhenUsed="0"/>
-    <w:lsdException w:name="Medium Grid 1 Accent 4" w:semiHidden="0" w:uiPriority="67" w:unhideWhenUsed="0"/>
-    <w:lsdException w:name="Medium Grid 2 Accent 4" w:semiHidden="0" w:uiPriority="68" w:unhideWhenUsed="0"/>
-    <w:lsdException w:name="Medium Grid 3 Accent 4" w:semiHidden="0" w:uiPriority="69" w:unhideWhenUsed="0"/>
-    <w:lsdException w:name="Dark List Accent 4" w:semiHidden="0" w:uiPriority="70" w:unhideWhenUsed="0"/>
-    <w:lsdException w:name="Colorful Shading Accent 4" w:semiHidden="0" w:uiPriority="71" w:unhideWhenUsed="0"/>
-    <w:lsdException w:name="Colorful List Accent 4" w:semiHidden="0" w:uiPriority="72" w:unhideWhenUsed="0"/>
-    <w:lsdException w:name="Colorful Grid Accent 4" w:semiHidden="0" w:uiPriority="73" w:unhideWhenUsed="0"/>
-    <w:lsdException w:name="Light Shading Accent 5" w:semiHidden="0" w:uiPriority="60" w:unhideWhenUsed="0"/>
-    <w:lsdException w:name="Light List Accent 5" w:semiHidden="0" w:uiPriority="61" w:unhideWhenUsed="0"/>
-    <w:lsdException w:name="Light Grid Accent 5" w:semiHidden="0" w:uiPriority="62" w:unhideWhenUsed="0"/>
-    <w:lsdException w:name="Medium Shading 1 Accent 5" w:semiHidden="0" w:uiPriority="63" w:unhideWhenUsed="0"/>
-    <w:lsdException w:name="Medium Shading 2 Accent 5" w:semiHidden="0" w:uiPriority="64" w:unhideWhenUsed="0"/>
-    <w:lsdException w:name="Medium List 1 Accent 5" w:semiHidden="0" w:uiPriority="65" w:unhideWhenUsed="0"/>
-    <w:lsdException w:name="Medium List 2 Accent 5" w:semiHidden="0" w:uiPriority="66" w:unhideWhenUsed="0"/>
-    <w:lsdException w:name="Medium Grid 1 Accent 5" w:semiHidden="0" w:uiPriority="67" w:unhideWhenUsed="0"/>
-    <w:lsdException w:name="Medium Grid 2 Accent 5" w:semiHidden="0" w:uiPriority="68" w:unhideWhenUsed="0"/>
-    <w:lsdException w:name="Medium Grid 3 Accent 5" w:semiHidden="0" w:uiPriority="69" w:unhideWhenUsed="0"/>
-    <w:lsdException w:name="Dark List Accent 5" w:semiHidden="0" w:uiPriority="70" w:unhideWhenUsed="0"/>
-    <w:lsdException w:name="Colorful Shading Accent 5" w:semiHidden="0" w:uiPriority="71" w:unhideWhenUsed="0"/>
-    <w:lsdException w:name="Colorful List Accent 5" w:semiHidden="0" w:uiPriority="72" w:unhideWhenUsed="0"/>
-    <w:lsdException w:name="Colorful Grid Accent 5" w:semiHidden="0" w:uiPriority="73" w:unhideWhenUsed="0"/>
-    <w:lsdException w:name="Light Shading Accent 6" w:semiHidden="0" w:uiPriority="60" w:unhideWhenUsed="0"/>
-    <w:lsdException w:name="Light List Accent 6" w:semiHidden="0" w:uiPriority="61" w:unhideWhenUsed="0"/>
-    <w:lsdException w:name="Light Grid Accent 6" w:semiHidden="0" w:uiPriority="62" w:unhideWhenUsed="0"/>
-    <w:lsdException w:name="Medium Shading 1 Accent 6" w:semiHidden="0" w:uiPriority="63" w:unhideWhenUsed="0"/>
-    <w:lsdException w:name="Medium Shading 2 Accent 6" w:semiHidden="0" w:uiPriority="64" w:unhideWhenUsed="0"/>
-    <w:lsdException w:name="Medium List 1 Accent 6" w:semiHidden="0" w:uiPriority="65" w:unhideWhenUsed="0"/>
-    <w:lsdException w:name="Medium List 2 Accent 6" w:semiHidden="0" w:uiPriority="66" w:unhideWhenUsed="0"/>
-    <w:lsdException w:name="Medium Grid 1 Accent 6" w:semiHidden="0" w:uiPriority="67" w:unhideWhenUsed="0"/>
-    <w:lsdException w:name="Medium Grid 2 Accent 6" w:semiHidden="0" w:uiPriority="68" w:unhideWhenUsed="0"/>
-    <w:lsdException w:name="Medium Grid 3 Accent 6" w:semiHidden="0" w:uiPriority="69" w:unhideWhenUsed="0"/>
-    <w:lsdException w:name="Dark List Accent 6" w:semiHidden="0" w:uiPriority="70" w:unhideWhenUsed="0"/>
-    <w:lsdException w:name="Colorful Shading Accent 6" w:semiHidden="0" w:uiPriority="71" w:unhideWhenUsed="0"/>
-    <w:lsdException w:name="Colorful List Accent 6" w:semiHidden="0" w:uiPriority="72" w:unhideWhenUsed="0"/>
-    <w:lsdException w:name="Colorful Grid Accent 6" w:semiHidden="0" w:uiPriority="73" w:unhideWhenUsed="0"/>
-    <w:lsdException w:name="Subtle Emphasis" w:semiHidden="0" w:uiPriority="19" w:unhideWhenUsed="0" w:qFormat="1"/>
-    <w:lsdException w:name="Intense Emphasis" w:semiHidden="0" w:uiPriority="21" w:unhideWhenUsed="0" w:qFormat="1"/>
-    <w:lsdException w:name="Subtle Reference" w:semiHidden="0" w:uiPriority="31" w:unhideWhenUsed="0" w:qFormat="1"/>
-    <w:lsdException w:name="Intense Reference" w:semiHidden="0" w:uiPriority="32" w:unhideWhenUsed="0" w:qFormat="1"/>
-    <w:lsdException w:name="Book Title" w:semiHidden="0" w:uiPriority="33" w:unhideWhenUsed="0" w:qFormat="1"/>
-    <w:lsdException w:name="Bibliography" w:uiPriority="37"/>
-    <w:lsdException w:name="TOC Heading" w:uiPriority="39" w:qFormat="1"/>
+  <w:latentStyles w:defLockedState="0" w:defUIPriority="99" w:defSemiHidden="0" w:defUnhideWhenUsed="0" w:defQFormat="0" w:count="371">
+    <w:lsdException w:name="Normal" w:uiPriority="0" w:qFormat="1"/>
+    <w:lsdException w:name="heading 1" w:uiPriority="9" w:qFormat="1"/>
+    <w:lsdException w:name="heading 2" w:semiHidden="1" w:uiPriority="9" w:unhideWhenUsed="1" w:qFormat="1"/>
+    <w:lsdException w:name="heading 3" w:semiHidden="1" w:uiPriority="9" w:unhideWhenUsed="1" w:qFormat="1"/>
+    <w:lsdException w:name="heading 4" w:semiHidden="1" w:uiPriority="9" w:unhideWhenUsed="1" w:qFormat="1"/>
+    <w:lsdException w:name="heading 5" w:semiHidden="1" w:uiPriority="9" w:unhideWhenUsed="1" w:qFormat="1"/>
+    <w:lsdException w:name="heading 6" w:semiHidden="1" w:uiPriority="9" w:unhideWhenUsed="1" w:qFormat="1"/>
+    <w:lsdException w:name="heading 7" w:semiHidden="1" w:uiPriority="9" w:unhideWhenUsed="1" w:qFormat="1"/>
+    <w:lsdException w:name="heading 8" w:semiHidden="1" w:uiPriority="9" w:unhideWhenUsed="1" w:qFormat="1"/>
+    <w:lsdException w:name="heading 9" w:semiHidden="1" w:uiPriority="9" w:unhideWhenUsed="1" w:qFormat="1"/>
+    <w:lsdException w:name="index 1" w:semiHidden="1" w:unhideWhenUsed="1"/>
+    <w:lsdException w:name="index 2" w:semiHidden="1" w:unhideWhenUsed="1"/>
+    <w:lsdException w:name="index 3" w:semiHidden="1" w:unhideWhenUsed="1"/>
+    <w:lsdException w:name="index 4" w:semiHidden="1" w:unhideWhenUsed="1"/>
+    <w:lsdException w:name="index 5" w:semiHidden="1" w:unhideWhenUsed="1"/>
+    <w:lsdException w:name="index 6" w:semiHidden="1" w:unhideWhenUsed="1"/>
+    <w:lsdException w:name="index 7" w:semiHidden="1" w:unhideWhenUsed="1"/>
+    <w:lsdException w:name="index 8" w:semiHidden="1" w:unhideWhenUsed="1"/>
+    <w:lsdException w:name="index 9" w:semiHidden="1" w:unhideWhenUsed="1"/>
+    <w:lsdException w:name="toc 1" w:semiHidden="1" w:uiPriority="39" w:unhideWhenUsed="1"/>
+    <w:lsdException w:name="toc 2" w:semiHidden="1" w:uiPriority="39" w:unhideWhenUsed="1"/>
+    <w:lsdException w:name="toc 3" w:semiHidden="1" w:uiPriority="39" w:unhideWhenUsed="1"/>
+    <w:lsdException w:name="toc 4" w:semiHidden="1" w:uiPriority="39" w:unhideWhenUsed="1"/>
+    <w:lsdException w:name="toc 5" w:semiHidden="1" w:uiPriority="39" w:unhideWhenUsed="1"/>
+    <w:lsdException w:name="toc 6" w:semiHidden="1" w:uiPriority="39" w:unhideWhenUsed="1"/>
+    <w:lsdException w:name="toc 7" w:semiHidden="1" w:uiPriority="39" w:unhideWhenUsed="1"/>
+    <w:lsdException w:name="toc 8" w:semiHidden="1" w:uiPriority="39" w:unhideWhenUsed="1"/>
+    <w:lsdException w:name="toc 9" w:semiHidden="1" w:uiPriority="39" w:unhideWhenUsed="1"/>
+    <w:lsdException w:name="Normal Indent" w:semiHidden="1" w:unhideWhenUsed="1"/>
+    <w:lsdException w:name="footnote text" w:semiHidden="1" w:unhideWhenUsed="1"/>
+    <w:lsdException w:name="annotation text" w:semiHidden="1" w:unhideWhenUsed="1"/>
+    <w:lsdException w:name="header" w:semiHidden="1" w:unhideWhenUsed="1"/>
+    <w:lsdException w:name="footer" w:semiHidden="1" w:unhideWhenUsed="1"/>
+    <w:lsdException w:name="index heading" w:semiHidden="1" w:unhideWhenUsed="1"/>
+    <w:lsdException w:name="caption" w:semiHidden="1" w:uiPriority="35" w:unhideWhenUsed="1" w:qFormat="1"/>
+    <w:lsdException w:name="table of figures" w:semiHidden="1" w:unhideWhenUsed="1"/>
+    <w:lsdException w:name="envelope address" w:semiHidden="1" w:unhideWhenUsed="1"/>
+    <w:lsdException w:name="envelope return" w:semiHidden="1" w:unhideWhenUsed="1"/>
+    <w:lsdException w:name="footnote reference" w:semiHidden="1" w:unhideWhenUsed="1"/>
+    <w:lsdException w:name="annotation reference" w:semiHidden="1" w:unhideWhenUsed="1"/>
+    <w:lsdException w:name="line number" w:semiHidden="1" w:unhideWhenUsed="1"/>
+    <w:lsdException w:name="page number" w:semiHidden="1" w:unhideWhenUsed="1"/>
+    <w:lsdException w:name="endnote reference" w:semiHidden="1" w:unhideWhenUsed="1"/>
+    <w:lsdException w:name="endnote text" w:semiHidden="1" w:unhideWhenUsed="1"/>
+    <w:lsdException w:name="table of authorities" w:semiHidden="1" w:unhideWhenUsed="1"/>
+    <w:lsdException w:name="macro" w:semiHidden="1" w:unhideWhenUsed="1"/>
+    <w:lsdException w:name="toa heading" w:semiHidden="1" w:unhideWhenUsed="1"/>
+    <w:lsdException w:name="List" w:semiHidden="1" w:unhideWhenUsed="1"/>
+    <w:lsdException w:name="List Bullet" w:semiHidden="1" w:unhideWhenUsed="1"/>
+    <w:lsdException w:name="List Number" w:semiHidden="1" w:unhideWhenUsed="1"/>
+    <w:lsdException w:name="List 2" w:semiHidden="1" w:unhideWhenUsed="1"/>
+    <w:lsdException w:name="List 3" w:semiHidden="1" w:unhideWhenUsed="1"/>
+    <w:lsdException w:name="List 4" w:semiHidden="1" w:unhideWhenUsed="1"/>
+    <w:lsdException w:name="List 5" w:semiHidden="1" w:unhideWhenUsed="1"/>
+    <w:lsdException w:name="List Bullet 2" w:semiHidden="1" w:unhideWhenUsed="1"/>
+    <w:lsdException w:name="List Bullet 3" w:semiHidden="1" w:unhideWhenUsed="1"/>
+    <w:lsdException w:name="List Bullet 4" w:semiHidden="1" w:unhideWhenUsed="1"/>
+    <w:lsdException w:name="List Bullet 5" w:semiHidden="1" w:unhideWhenUsed="1"/>
+    <w:lsdException w:name="List Number 2" w:semiHidden="1" w:unhideWhenUsed="1"/>
+    <w:lsdException w:name="List Number 3" w:semiHidden="1" w:unhideWhenUsed="1"/>
+    <w:lsdException w:name="List Number 4" w:semiHidden="1" w:unhideWhenUsed="1"/>
+    <w:lsdException w:name="List Number 5" w:semiHidden="1" w:unhideWhenUsed="1"/>
+    <w:lsdException w:name="Title" w:uiPriority="10" w:qFormat="1"/>
+    <w:lsdException w:name="Closing" w:semiHidden="1" w:unhideWhenUsed="1"/>
+    <w:lsdException w:name="Signature" w:semiHidden="1" w:unhideWhenUsed="1"/>
+    <w:lsdException w:name="Default Paragraph Font" w:semiHidden="1" w:uiPriority="1" w:unhideWhenUsed="1"/>
+    <w:lsdException w:name="Body Text" w:semiHidden="1" w:unhideWhenUsed="1"/>
+    <w:lsdException w:name="Body Text Indent" w:semiHidden="1" w:unhideWhenUsed="1"/>
+    <w:lsdException w:name="List Continue" w:semiHidden="1" w:unhideWhenUsed="1"/>
+    <w:lsdException w:name="List Continue 2" w:semiHidden="1" w:unhideWhenUsed="1"/>
+    <w:lsdException w:name="List Continue 3" w:semiHidden="1" w:unhideWhenUsed="1"/>
+    <w:lsdException w:name="List Continue 4" w:semiHidden="1" w:unhideWhenUsed="1"/>
+    <w:lsdException w:name="List Continue 5" w:semiHidden="1" w:unhideWhenUsed="1"/>
+    <w:lsdException w:name="Message Header" w:semiHidden="1" w:unhideWhenUsed="1"/>
+    <w:lsdException w:name="Subtitle" w:uiPriority="11" w:qFormat="1"/>
+    <w:lsdException w:name="Salutation" w:semiHidden="1" w:unhideWhenUsed="1"/>
+    <w:lsdException w:name="Date" w:semiHidden="1" w:unhideWhenUsed="1"/>
+    <w:lsdException w:name="Body Text First Indent" w:semiHidden="1" w:unhideWhenUsed="1"/>
+    <w:lsdException w:name="Body Text First Indent 2" w:semiHidden="1" w:unhideWhenUsed="1"/>
+    <w:lsdException w:name="Note Heading" w:semiHidden="1" w:unhideWhenUsed="1"/>
+    <w:lsdException w:name="Body Text 2" w:semiHidden="1" w:unhideWhenUsed="1"/>
+    <w:lsdException w:name="Body Text 3" w:semiHidden="1" w:unhideWhenUsed="1"/>
+    <w:lsdException w:name="Body Text Indent 2" w:semiHidden="1" w:unhideWhenUsed="1"/>
+    <w:lsdException w:name="Body Text Indent 3" w:semiHidden="1" w:unhideWhenUsed="1"/>
+    <w:lsdException w:name="Block Text" w:semiHidden="1" w:unhideWhenUsed="1"/>
+    <w:lsdException w:name="Hyperlink" w:semiHidden="1" w:unhideWhenUsed="1"/>
+    <w:lsdException w:name="FollowedHyperlink" w:semiHidden="1" w:unhideWhenUsed="1"/>
+    <w:lsdException w:name="Strong" w:uiPriority="22" w:qFormat="1"/>
+    <w:lsdException w:name="Emphasis" w:uiPriority="20" w:qFormat="1"/>
+    <w:lsdException w:name="Document Map" w:semiHidden="1" w:unhideWhenUsed="1"/>
+    <w:lsdException w:name="Plain Text" w:semiHidden="1" w:unhideWhenUsed="1"/>
+    <w:lsdException w:name="E-mail Signature" w:semiHidden="1" w:unhideWhenUsed="1"/>
+    <w:lsdException w:name="HTML Top of Form" w:semiHidden="1" w:unhideWhenUsed="1"/>
+    <w:lsdException w:name="HTML Bottom of Form" w:semiHidden="1" w:unhideWhenUsed="1"/>
+    <w:lsdException w:name="Normal (Web)" w:semiHidden="1" w:unhideWhenUsed="1"/>
+    <w:lsdException w:name="HTML Acronym" w:semiHidden="1" w:unhideWhenUsed="1"/>
+    <w:lsdException w:name="HTML Address" w:semiHidden="1" w:unhideWhenUsed="1"/>
+    <w:lsdException w:name="HTML Cite" w:semiHidden="1" w:unhideWhenUsed="1"/>
+    <w:lsdException w:name="HTML Code" w:semiHidden="1" w:unhideWhenUsed="1"/>
+    <w:lsdException w:name="HTML Definition" w:semiHidden="1" w:unhideWhenUsed="1"/>
+    <w:lsdException w:name="HTML Keyboard" w:semiHidden="1" w:unhideWhenUsed="1"/>
+    <w:lsdException w:name="HTML Preformatted" w:semiHidden="1" w:unhideWhenUsed="1"/>
+    <w:lsdException w:name="HTML Sample" w:semiHidden="1" w:unhideWhenUsed="1"/>
+    <w:lsdException w:name="HTML Typewriter" w:semiHidden="1" w:unhideWhenUsed="1"/>
+    <w:lsdException w:name="HTML Variable" w:semiHidden="1" w:unhideWhenUsed="1"/>
+    <w:lsdException w:name="Normal Table" w:semiHidden="1" w:unhideWhenUsed="1"/>
+    <w:lsdException w:name="annotation subject" w:semiHidden="1" w:unhideWhenUsed="1"/>
+    <w:lsdException w:name="No List" w:semiHidden="1" w:unhideWhenUsed="1"/>
+    <w:lsdException w:name="Outline List 1" w:semiHidden="1" w:unhideWhenUsed="1"/>
+    <w:lsdException w:name="Outline List 2" w:semiHidden="1" w:unhideWhenUsed="1"/>
+    <w:lsdException w:name="Outline List 3" w:semiHidden="1" w:unhideWhenUsed="1"/>
+    <w:lsdException w:name="Table Simple 1" w:semiHidden="1" w:unhideWhenUsed="1"/>
+    <w:lsdException w:name="Table Simple 2" w:semiHidden="1" w:unhideWhenUsed="1"/>
+    <w:lsdException w:name="Table Simple 3" w:semiHidden="1" w:unhideWhenUsed="1"/>
+    <w:lsdException w:name="Table Classic 1" w:semiHidden="1" w:unhideWhenUsed="1"/>
+    <w:lsdException w:name="Table Classic 2" w:semiHidden="1" w:unhideWhenUsed="1"/>
+    <w:lsdException w:name="Table Classic 3" w:semiHidden="1" w:unhideWhenUsed="1"/>
+    <w:lsdException w:name="Table Classic 4" w:semiHidden="1" w:unhideWhenUsed="1"/>
+    <w:lsdException w:name="Table Colorful 1" w:semiHidden="1" w:unhideWhenUsed="1"/>
+    <w:lsdException w:name="Table Colorful 2" w:semiHidden="1" w:unhideWhenUsed="1"/>
+    <w:lsdException w:name="Table Colorful 3" w:semiHidden="1" w:unhideWhenUsed="1"/>
+    <w:lsdException w:name="Table Columns 1" w:semiHidden="1" w:unhideWhenUsed="1"/>
+    <w:lsdException w:name="Table Columns 2" w:semiHidden="1" w:unhideWhenUsed="1"/>
+    <w:lsdException w:name="Table Columns 3" w:semiHidden="1" w:unhideWhenUsed="1"/>
+    <w:lsdException w:name="Table Columns 4" w:semiHidden="1" w:unhideWhenUsed="1"/>
+    <w:lsdException w:name="Table Columns 5" w:semiHidden="1" w:unhideWhenUsed="1"/>
+    <w:lsdException w:name="Table Grid 1" w:semiHidden="1" w:unhideWhenUsed="1"/>
+    <w:lsdException w:name="Table Grid 2" w:semiHidden="1" w:unhideWhenUsed="1"/>
+    <w:lsdException w:name="Table Grid 3" w:semiHidden="1" w:unhideWhenUsed="1"/>
+    <w:lsdException w:name="Table Grid 4" w:semiHidden="1" w:unhideWhenUsed="1"/>
+    <w:lsdException w:name="Table Grid 5" w:semiHidden="1" w:unhideWhenUsed="1"/>
+    <w:lsdException w:name="Table Grid 6" w:semiHidden="1" w:unhideWhenUsed="1"/>
+    <w:lsdException w:name="Table Grid 7" w:semiHidden="1" w:unhideWhenUsed="1"/>
+    <w:lsdException w:name="Table Grid 8" w:semiHidden="1" w:unhideWhenUsed="1"/>
+    <w:lsdException w:name="Table List 1" w:semiHidden="1" w:unhideWhenUsed="1"/>
+    <w:lsdException w:name="Table List 2" w:semiHidden="1" w:unhideWhenUsed="1"/>
+    <w:lsdException w:name="Table List 3" w:semiHidden="1" w:unhideWhenUsed="1"/>
+    <w:lsdException w:name="Table List 4" w:semiHidden="1" w:unhideWhenUsed="1"/>
+    <w:lsdException w:name="Table List 5" w:semiHidden="1" w:unhideWhenUsed="1"/>
+    <w:lsdException w:name="Table List 6" w:semiHidden="1" w:unhideWhenUsed="1"/>
+    <w:lsdException w:name="Table List 7" w:semiHidden="1" w:unhideWhenUsed="1"/>
+    <w:lsdException w:name="Table List 8" w:semiHidden="1" w:unhideWhenUsed="1"/>
+    <w:lsdException w:name="Table 3D effects 1" w:semiHidden="1" w:unhideWhenUsed="1"/>
+    <w:lsdException w:name="Table 3D effects 2" w:semiHidden="1" w:unhideWhenUsed="1"/>
+    <w:lsdException w:name="Table 3D effects 3" w:semiHidden="1" w:unhideWhenUsed="1"/>
+    <w:lsdException w:name="Table Contemporary" w:semiHidden="1" w:unhideWhenUsed="1"/>
+    <w:lsdException w:name="Table Elegant" w:semiHidden="1" w:unhideWhenUsed="1"/>
+    <w:lsdException w:name="Table Professional" w:semiHidden="1" w:unhideWhenUsed="1"/>
+    <w:lsdException w:name="Table Subtle 1" w:semiHidden="1" w:unhideWhenUsed="1"/>
+    <w:lsdException w:name="Table Subtle 2" w:semiHidden="1" w:unhideWhenUsed="1"/>
+    <w:lsdException w:name="Table Web 1" w:semiHidden="1" w:unhideWhenUsed="1"/>
+    <w:lsdException w:name="Table Web 2" w:semiHidden="1" w:unhideWhenUsed="1"/>
+    <w:lsdException w:name="Table Web 3" w:semiHidden="1" w:unhideWhenUsed="1"/>
+    <w:lsdException w:name="Balloon Text" w:semiHidden="1" w:unhideWhenUsed="1"/>
+    <w:lsdException w:name="Table Grid" w:uiPriority="59"/>
+    <w:lsdException w:name="Table Theme" w:semiHidden="1" w:unhideWhenUsed="1"/>
+    <w:lsdException w:name="Placeholder Text" w:semiHidden="1"/>
+    <w:lsdException w:name="No Spacing" w:uiPriority="1" w:qFormat="1"/>
+    <w:lsdException w:name="Light Shading" w:uiPriority="60"/>
+    <w:lsdException w:name="Light List" w:uiPriority="61"/>
+    <w:lsdException w:name="Light Grid" w:uiPriority="62"/>
+    <w:lsdException w:name="Medium Shading 1" w:uiPriority="63"/>
+    <w:lsdException w:name="Medium Shading 2" w:uiPriority="64"/>
+    <w:lsdException w:name="Medium List 1" w:uiPriority="65"/>
+    <w:lsdException w:name="Medium List 2" w:uiPriority="66"/>
+    <w:lsdException w:name="Medium Grid 1" w:uiPriority="67"/>
+    <w:lsdException w:name="Medium Grid 2" w:uiPriority="68"/>
+    <w:lsdException w:name="Medium Grid 3" w:uiPriority="69"/>
+    <w:lsdException w:name="Dark List" w:uiPriority="70"/>
+    <w:lsdException w:name="Colorful Shading" w:uiPriority="71"/>
+    <w:lsdException w:name="Colorful List" w:uiPriority="72"/>
+    <w:lsdException w:name="Colorful Grid" w:uiPriority="73"/>
+    <w:lsdException w:name="Light Shading Accent 1" w:uiPriority="60"/>
+    <w:lsdException w:name="Light List Accent 1" w:uiPriority="61"/>
+    <w:lsdException w:name="Light Grid Accent 1" w:uiPriority="62"/>
+    <w:lsdException w:name="Medium Shading 1 Accent 1" w:uiPriority="63"/>
+    <w:lsdException w:name="Medium Shading 2 Accent 1" w:uiPriority="64"/>
+    <w:lsdException w:name="Medium List 1 Accent 1" w:uiPriority="65"/>
+    <w:lsdException w:name="Revision" w:semiHidden="1"/>
+    <w:lsdException w:name="List Paragraph" w:uiPriority="34" w:qFormat="1"/>
+    <w:lsdException w:name="Quote" w:uiPriority="29" w:qFormat="1"/>
+    <w:lsdException w:name="Intense Quote" w:uiPriority="30" w:qFormat="1"/>
+    <w:lsdException w:name="Medium List 2 Accent 1" w:uiPriority="66"/>
+    <w:lsdException w:name="Medium Grid 1 Accent 1" w:uiPriority="67"/>
+    <w:lsdException w:name="Medium Grid 2 Accent 1" w:uiPriority="68"/>
+    <w:lsdException w:name="Medium Grid 3 Accent 1" w:uiPriority="69"/>
+    <w:lsdException w:name="Dark List Accent 1" w:uiPriority="70"/>
+    <w:lsdException w:name="Colorful Shading Accent 1" w:uiPriority="71"/>
+    <w:lsdException w:name="Colorful List Accent 1" w:uiPriority="72"/>
+    <w:lsdException w:name="Colorful Grid Accent 1" w:uiPriority="73"/>
+    <w:lsdException w:name="Light Shading Accent 2" w:uiPriority="60"/>
+    <w:lsdException w:name="Light List Accent 2" w:uiPriority="61"/>
+    <w:lsdException w:name="Light Grid Accent 2" w:uiPriority="62"/>
+    <w:lsdException w:name="Medium Shading 1 Accent 2" w:uiPriority="63"/>
+    <w:lsdException w:name="Medium Shading 2 Accent 2" w:uiPriority="64"/>
+    <w:lsdException w:name="Medium List 1 Accent 2" w:uiPriority="65"/>
+    <w:lsdException w:name="Medium List 2 Accent 2" w:uiPriority="66"/>
+    <w:lsdException w:name="Medium Grid 1 Accent 2" w:uiPriority="67"/>
+    <w:lsdException w:name="Medium Grid 2 Accent 2" w:uiPriority="68"/>
+    <w:lsdException w:name="Medium Grid 3 Accent 2" w:uiPriority="69"/>
+    <w:lsdException w:name="Dark List Accent 2" w:uiPriority="70"/>
+    <w:lsdException w:name="Colorful Shading Accent 2" w:uiPriority="71"/>
+    <w:lsdException w:name="Colorful List Accent 2" w:uiPriority="72"/>
+    <w:lsdException w:name="Colorful Grid Accent 2" w:uiPriority="73"/>
+    <w:lsdException w:name="Light Shading Accent 3" w:uiPriority="60"/>
+    <w:lsdException w:name="Light List Accent 3" w:uiPriority="61"/>
+    <w:lsdException w:name="Light Grid Accent 3" w:uiPriority="62"/>
+    <w:lsdException w:name="Medium Shading 1 Accent 3" w:uiPriority="63"/>
+    <w:lsdException w:name="Medium Shading 2 Accent 3" w:uiPriority="64"/>
+    <w:lsdException w:name="Medium List 1 Accent 3" w:uiPriority="65"/>
+    <w:lsdException w:name="Medium List 2 Accent 3" w:uiPriority="66"/>
+    <w:lsdException w:name="Medium Grid 1 Accent 3" w:uiPriority="67"/>
+    <w:lsdException w:name="Medium Grid 2 Accent 3" w:uiPriority="68"/>
+    <w:lsdException w:name="Medium Grid 3 Accent 3" w:uiPriority="69"/>
+    <w:lsdException w:name="Dark List Accent 3" w:uiPriority="70"/>
+    <w:lsdException w:name="Colorful Shading Accent 3" w:uiPriority="71"/>
+    <w:lsdException w:name="Colorful List Accent 3" w:uiPriority="72"/>
+    <w:lsdException w:name="Colorful Grid Accent 3" w:uiPriority="73"/>
+    <w:lsdException w:name="Light Shading Accent 4" w:uiPriority="60"/>
+    <w:lsdException w:name="Light List Accent 4" w:uiPriority="61"/>
+    <w:lsdException w:name="Light Grid Accent 4" w:uiPriority="62"/>
+    <w:lsdException w:name="Medium Shading 1 Accent 4" w:uiPriority="63"/>
+    <w:lsdException w:name="Medium Shading 2 Accent 4" w:uiPriority="64"/>
+    <w:lsdException w:name="Medium List 1 Accent 4" w:uiPriority="65"/>
+    <w:lsdException w:name="Medium List 2 Accent 4" w:uiPriority="66"/>
+    <w:lsdException w:name="Medium Grid 1 Accent 4" w:uiPriority="67"/>
+    <w:lsdException w:name="Medium Grid 2 Accent 4" w:uiPriority="68"/>
+    <w:lsdException w:name="Medium Grid 3 Accent 4" w:uiPriority="69"/>
+    <w:lsdException w:name="Dark List Accent 4" w:uiPriority="70"/>
+    <w:lsdException w:name="Colorful Shading Accent 4" w:uiPriority="71"/>
+    <w:lsdException w:name="Colorful List Accent 4" w:uiPriority="72"/>
+    <w:lsdException w:name="Colorful Grid Accent 4" w:uiPriority="73"/>
+    <w:lsdException w:name="Light Shading Accent 5" w:uiPriority="60"/>
+    <w:lsdException w:name="Light List Accent 5" w:uiPriority="61"/>
+    <w:lsdException w:name="Light Grid Accent 5" w:uiPriority="62"/>
+    <w:lsdException w:name="Medium Shading 1 Accent 5" w:uiPriority="63"/>
+    <w:lsdException w:name="Medium Shading 2 Accent 5" w:uiPriority="64"/>
+    <w:lsdException w:name="Medium List 1 Accent 5" w:uiPriority="65"/>
+    <w:lsdException w:name="Medium List 2 Accent 5" w:uiPriority="66"/>
+    <w:lsdException w:name="Medium Grid 1 Accent 5" w:uiPriority="67"/>
+    <w:lsdException w:name="Medium Grid 2 Accent 5" w:uiPriority="68"/>
+    <w:lsdException w:name="Medium Grid 3 Accent 5" w:uiPriority="69"/>
+    <w:lsdException w:name="Dark List Accent 5" w:uiPriority="70"/>
+    <w:lsdException w:name="Colorful Shading Accent 5" w:uiPriority="71"/>
+    <w:lsdException w:name="Colorful List Accent 5" w:uiPriority="72"/>
+    <w:lsdException w:name="Colorful Grid Accent 5" w:uiPriority="73"/>
+    <w:lsdException w:name="Light Shading Accent 6" w:uiPriority="60"/>
+    <w:lsdException w:name="Light List Accent 6" w:uiPriority="61"/>
+    <w:lsdException w:name="Light Grid Accent 6" w:uiPriority="62"/>
+    <w:lsdException w:name="Medium Shading 1 Accent 6" w:uiPriority="63"/>
+    <w:lsdException w:name="Medium Shading 2 Accent 6" w:uiPriority="64"/>
+    <w:lsdException w:name="Medium List 1 Accent 6" w:uiPriority="65"/>
+    <w:lsdException w:name="Medium List 2 Accent 6" w:uiPriority="66"/>
+    <w:lsdException w:name="Medium Grid 1 Accent 6" w:uiPriority="67"/>
+    <w:lsdException w:name="Medium Grid 2 Accent 6" w:uiPriority="68"/>
+    <w:lsdException w:name="Medium Grid 3 Accent 6" w:uiPriority="69"/>
+    <w:lsdException w:name="Dark List Accent 6" w:uiPriority="70"/>
+    <w:lsdException w:name="Colorful Shading Accent 6" w:uiPriority="71"/>
+    <w:lsdException w:name="Colorful List Accent 6" w:uiPriority="72"/>
+    <w:lsdException w:name="Colorful Grid Accent 6" w:uiPriority="73"/>
+    <w:lsdException w:name="Subtle Emphasis" w:uiPriority="19" w:qFormat="1"/>
+    <w:lsdException w:name="Intense Emphasis" w:uiPriority="21" w:qFormat="1"/>
+    <w:lsdException w:name="Subtle Reference" w:uiPriority="31" w:qFormat="1"/>
+    <w:lsdException w:name="Intense Reference" w:uiPriority="32" w:qFormat="1"/>
+    <w:lsdException w:name="Book Title" w:uiPriority="33" w:qFormat="1"/>
+    <w:lsdException w:name="Bibliography" w:semiHidden="1" w:uiPriority="37" w:unhideWhenUsed="1"/>
+    <w:lsdException w:name="TOC Heading" w:semiHidden="1" w:uiPriority="39" w:unhideWhenUsed="1" w:qFormat="1"/>
+    <w:lsdException w:name="Plain Table 1" w:uiPriority="41"/>
+    <w:lsdException w:name="Plain Table 2" w:uiPriority="42"/>
+    <w:lsdException w:name="Plain Table 3" w:uiPriority="43"/>
+    <w:lsdException w:name="Plain Table 4" w:uiPriority="44"/>
+    <w:lsdException w:name="Plain Table 5" w:uiPriority="45"/>
+    <w:lsdException w:name="Grid Table Light" w:uiPriority="40"/>
+    <w:lsdException w:name="Grid Table 1 Light" w:uiPriority="46"/>
+    <w:lsdException w:name="Grid Table 2" w:uiPriority="47"/>
+    <w:lsdException w:name="Grid Table 3" w:uiPriority="48"/>
+    <w:lsdException w:name="Grid Table 4" w:uiPriority="49"/>
+    <w:lsdException w:name="Grid Table 5 Dark" w:uiPriority="50"/>
+    <w:lsdException w:name="Grid Table 6 Colorful" w:uiPriority="51"/>
+    <w:lsdException w:name="Grid Table 7 Colorful" w:uiPriority="52"/>
+    <w:lsdException w:name="Grid Table 1 Light Accent 1" w:uiPriority="46"/>
+    <w:lsdException w:name="Grid Table 2 Accent 1" w:uiPriority="47"/>
+    <w:lsdException w:name="Grid Table 3 Accent 1" w:uiPriority="48"/>
+    <w:lsdException w:name="Grid Table 4 Accent 1" w:uiPriority="49"/>
+    <w:lsdException w:name="Grid Table 5 Dark Accent 1" w:uiPriority="50"/>
+    <w:lsdException w:name="Grid Table 6 Colorful Accent 1" w:uiPriority="51"/>
+    <w:lsdException w:name="Grid Table 7 Colorful Accent 1" w:uiPriority="52"/>
+    <w:lsdException w:name="Grid Table 1 Light Accent 2" w:uiPriority="46"/>
+    <w:lsdException w:name="Grid Table 2 Accent 2" w:uiPriority="47"/>
+    <w:lsdException w:name="Grid Table 3 Accent 2" w:uiPriority="48"/>
+    <w:lsdException w:name="Grid Table 4 Accent 2" w:uiPriority="49"/>
+    <w:lsdException w:name="Grid Table 5 Dark Accent 2" w:uiPriority="50"/>
+    <w:lsdException w:name="Grid Table 6 Colorful Accent 2" w:uiPriority="51"/>
+    <w:lsdException w:name="Grid Table 7 Colorful Accent 2" w:uiPriority="52"/>
+    <w:lsdException w:name="Grid Table 1 Light Accent 3" w:uiPriority="46"/>
+    <w:lsdException w:name="Grid Table 2 Accent 3" w:uiPriority="47"/>
+    <w:lsdException w:name="Grid Table 3 Accent 3" w:uiPriority="48"/>
+    <w:lsdException w:name="Grid Table 4 Accent 3" w:uiPriority="49"/>
+    <w:lsdException w:name="Grid Table 5 Dark Accent 3" w:uiPriority="50"/>
+    <w:lsdException w:name="Grid Table 6 Colorful Accent 3" w:uiPriority="51"/>
+    <w:lsdException w:name="Grid Table 7 Colorful Accent 3" w:uiPriority="52"/>
+    <w:lsdException w:name="Grid Table 1 Light Accent 4" w:uiPriority="46"/>
+    <w:lsdException w:name="Grid Table 2 Accent 4" w:uiPriority="47"/>
+    <w:lsdException w:name="Grid Table 3 Accent 4" w:uiPriority="48"/>
+    <w:lsdException w:name="Grid Table 4 Accent 4" w:uiPriority="49"/>
+    <w:lsdException w:name="Grid Table 5 Dark Accent 4" w:uiPriority="50"/>
+    <w:lsdException w:name="Grid Table 6 Colorful Accent 4" w:uiPriority="51"/>
+    <w:lsdException w:name="Grid Table 7 Colorful Accent 4" w:uiPriority="52"/>
+    <w:lsdException w:name="Grid Table 1 Light Accent 5" w:uiPriority="46"/>
+    <w:lsdException w:name="Grid Table 2 Accent 5" w:uiPriority="47"/>
+    <w:lsdException w:name="Grid Table 3 Accent 5" w:uiPriority="48"/>
+    <w:lsdException w:name="Grid Table 4 Accent 5" w:uiPriority="49"/>
+    <w:lsdException w:name="Grid Table 5 Dark Accent 5" w:uiPriority="50"/>
+    <w:lsdException w:name="Grid Table 6 Colorful Accent 5" w:uiPriority="51"/>
+    <w:lsdException w:name="Grid Table 7 Colorful Accent 5" w:uiPriority="52"/>
+    <w:lsdException w:name="Grid Table 1 Light Accent 6" w:uiPriority="46"/>
+    <w:lsdException w:name="Grid Table 2 Accent 6" w:uiPriority="47"/>
+    <w:lsdException w:name="Grid Table 3 Accent 6" w:uiPriority="48"/>
+    <w:lsdException w:name="Grid Table 4 Accent 6" w:uiPriority="49"/>
+    <w:lsdException w:name="Grid Table 5 Dark Accent 6" w:uiPriority="50"/>
+    <w:lsdException w:name="Grid Table 6 Colorful Accent 6" w:uiPriority="51"/>
+    <w:lsdException w:name="Grid Table 7 Colorful Accent 6" w:uiPriority="52"/>
+    <w:lsdException w:name="List Table 1 Light" w:uiPriority="46"/>
+    <w:lsdException w:name="List Table 2" w:uiPriority="47"/>
+    <w:lsdException w:name="List Table 3" w:uiPriority="48"/>
+    <w:lsdException w:name="List Table 4" w:uiPriority="49"/>
+    <w:lsdException w:name="List Table 5 Dark" w:uiPriority="50"/>
+    <w:lsdException w:name="List Table 6 Colorful" w:uiPriority="51"/>
+    <w:lsdException w:name="List Table 7 Colorful" w:uiPriority="52"/>
+    <w:lsdException w:name="List Table 1 Light Accent 1" w:uiPriority="46"/>
+    <w:lsdException w:name="List Table 2 Accent 1" w:uiPriority="47"/>
+    <w:lsdException w:name="List Table 3 Accent 1" w:uiPriority="48"/>
+    <w:lsdException w:name="List Table 4 Accent 1" w:uiPriority="49"/>
+    <w:lsdException w:name="List Table 5 Dark Accent 1" w:uiPriority="50"/>
+    <w:lsdException w:name="List Table 6 Colorful Accent 1" w:uiPriority="51"/>
+    <w:lsdException w:name="List Table 7 Colorful Accent 1" w:uiPriority="52"/>
+    <w:lsdException w:name="List Table 1 Light Accent 2" w:uiPriority="46"/>
+    <w:lsdException w:name="List Table 2 Accent 2" w:uiPriority="47"/>
+    <w:lsdException w:name="List Table 3 Accent 2" w:uiPriority="48"/>
+    <w:lsdException w:name="List Table 4 Accent 2" w:uiPriority="49"/>
+    <w:lsdException w:name="List Table 5 Dark Accent 2" w:uiPriority="50"/>
+    <w:lsdException w:name="List Table 6 Colorful Accent 2" w:uiPriority="51"/>
+    <w:lsdException w:name="List Table 7 Colorful Accent 2" w:uiPriority="52"/>
+    <w:lsdException w:name="List Table 1 Light Accent 3" w:uiPriority="46"/>
+    <w:lsdException w:name="List Table 2 Accent 3" w:uiPriority="47"/>
+    <w:lsdException w:name="List Table 3 Accent 3" w:uiPriority="48"/>
+    <w:lsdException w:name="List Table 4 Accent 3" w:uiPriority="49"/>
+    <w:lsdException w:name="List Table 5 Dark Accent 3" w:uiPriority="50"/>
+    <w:lsdException w:name="List Table 6 Colorful Accent 3" w:uiPriority="51"/>
+    <w:lsdException w:name="List Table 7 Colorful Accent 3" w:uiPriority="52"/>
+    <w:lsdException w:name="List Table 1 Light Accent 4" w:uiPriority="46"/>
+    <w:lsdException w:name="List Table 2 Accent 4" w:uiPriority="47"/>
+    <w:lsdException w:name="List Table 3 Accent 4" w:uiPriority="48"/>
+    <w:lsdException w:name="List Table 4 Accent 4" w:uiPriority="49"/>
+    <w:lsdException w:name="List Table 5 Dark Accent 4" w:uiPriority="50"/>
+    <w:lsdException w:name="List Table 6 Colorful Accent 4" w:uiPriority="51"/>
+    <w:lsdException w:name="List Table 7 Colorful Accent 4" w:uiPriority="52"/>
+    <w:lsdException w:name="List Table 1 Light Accent 5" w:uiPriority="46"/>
+    <w:lsdException w:name="List Table 2 Accent 5" w:uiPriority="47"/>
+    <w:lsdException w:name="List Table 3 Accent 5" w:uiPriority="48"/>
+    <w:lsdException w:name="List Table 4 Accent 5" w:uiPriority="49"/>
+    <w:lsdException w:name="List Table 5 Dark Accent 5" w:uiPriority="50"/>
+    <w:lsdException w:name="List Table 6 Colorful Accent 5" w:uiPriority="51"/>
+    <w:lsdException w:name="List Table 7 Colorful Accent 5" w:uiPriority="52"/>
+    <w:lsdException w:name="List Table 1 Light Accent 6" w:uiPriority="46"/>
+    <w:lsdException w:name="List Table 2 Accent 6" w:uiPriority="47"/>
+    <w:lsdException w:name="List Table 3 Accent 6" w:uiPriority="48"/>
+    <w:lsdException w:name="List Table 4 Accent 6" w:uiPriority="49"/>
+    <w:lsdException w:name="List Table 5 Dark Accent 6" w:uiPriority="50"/>
+    <w:lsdException w:name="List Table 6 Colorful Accent 6" w:uiPriority="51"/>
+    <w:lsdException w:name="List Table 7 Colorful Accent 6" w:uiPriority="52"/>
   </w:latentStyles>
   <w:style w:type="paragraph" w:default="1" w:styleId="Normal">
     <w:name w:val="Normal"/>
@@ -8111,6 +8478,7 @@
     <w:tblPr>
       <w:tblStyleRowBandSize w:val="1"/>
       <w:tblStyleColBandSize w:val="1"/>
+      <w:tblInd w:w="0" w:type="dxa"/>
       <w:tblBorders>
         <w:top w:val="single" w:sz="4" w:space="0" w:color="95B3D7" w:themeColor="accent1" w:themeTint="99"/>
         <w:left w:val="single" w:sz="4" w:space="0" w:color="95B3D7" w:themeColor="accent1" w:themeTint="99"/>
@@ -8119,6 +8487,12 @@
         <w:insideH w:val="single" w:sz="4" w:space="0" w:color="95B3D7" w:themeColor="accent1" w:themeTint="99"/>
         <w:insideV w:val="single" w:sz="4" w:space="0" w:color="95B3D7" w:themeColor="accent1" w:themeTint="99"/>
       </w:tblBorders>
+      <w:tblCellMar>
+        <w:top w:w="0" w:type="dxa"/>
+        <w:left w:w="108" w:type="dxa"/>
+        <w:bottom w:w="0" w:type="dxa"/>
+        <w:right w:w="108" w:type="dxa"/>
+      </w:tblCellMar>
     </w:tblPr>
     <w:tblStylePr w:type="firstRow">
       <w:rPr>
@@ -8190,10 +8564,17 @@
     <w:tblPr>
       <w:tblStyleRowBandSize w:val="1"/>
       <w:tblStyleColBandSize w:val="1"/>
+      <w:tblInd w:w="0" w:type="dxa"/>
       <w:tblBorders>
         <w:top w:val="single" w:sz="8" w:space="0" w:color="4BACC6" w:themeColor="accent5"/>
         <w:bottom w:val="single" w:sz="8" w:space="0" w:color="4BACC6" w:themeColor="accent5"/>
       </w:tblBorders>
+      <w:tblCellMar>
+        <w:top w:w="0" w:type="dxa"/>
+        <w:left w:w="108" w:type="dxa"/>
+        <w:bottom w:w="0" w:type="dxa"/>
+        <w:right w:w="108" w:type="dxa"/>
+      </w:tblCellMar>
     </w:tblPr>
     <w:tblStylePr w:type="firstRow">
       <w:pPr>
@@ -8298,6 +8679,7 @@
       <w:lang w:eastAsia="da-DK"/>
     </w:rPr>
     <w:tblPr>
+      <w:tblInd w:w="0" w:type="dxa"/>
       <w:tblBorders>
         <w:top w:val="single" w:sz="4" w:space="0" w:color="auto"/>
         <w:left w:val="single" w:sz="4" w:space="0" w:color="auto"/>
@@ -8306,6 +8688,12 @@
         <w:insideH w:val="single" w:sz="4" w:space="0" w:color="auto"/>
         <w:insideV w:val="single" w:sz="4" w:space="0" w:color="auto"/>
       </w:tblBorders>
+      <w:tblCellMar>
+        <w:top w:w="0" w:type="dxa"/>
+        <w:left w:w="108" w:type="dxa"/>
+        <w:bottom w:w="0" w:type="dxa"/>
+        <w:right w:w="108" w:type="dxa"/>
+      </w:tblCellMar>
     </w:tblPr>
   </w:style>
   <w:style w:type="character" w:customStyle="1" w:styleId="Overskrift2Tegn">
@@ -8323,546 +8711,102 @@
       <w:szCs w:val="26"/>
     </w:rPr>
   </w:style>
-</w:styles>
-</file>
-
-<file path=word/stylesWithEffects.xml><?xml version="1.0" encoding="utf-8"?>
-<w:styles xmlns:wpc="http://schemas.microsoft.com/office/word/2010/wordprocessingCanvas" xmlns:mc="http://schemas.openxmlformats.org/markup-compatibility/2006" xmlns:o="urn:schemas-microsoft-com:office:office" xmlns:r="http://schemas.openxmlformats.org/officeDocument/2006/relationships" xmlns:m="http://schemas.openxmlformats.org/officeDocument/2006/math" xmlns:v="urn:schemas-microsoft-com:vml" xmlns:wp14="http://schemas.microsoft.com/office/word/2010/wordprocessingDrawing" xmlns:wp="http://schemas.openxmlformats.org/drawingml/2006/wordprocessingDrawing" xmlns:w10="urn:schemas-microsoft-com:office:word" xmlns:w="http://schemas.openxmlformats.org/wordprocessingml/2006/main" xmlns:w14="http://schemas.microsoft.com/office/word/2010/wordml" xmlns:wpg="http://schemas.microsoft.com/office/word/2010/wordprocessingGroup" xmlns:wpi="http://schemas.microsoft.com/office/word/2010/wordprocessingInk" xmlns:wne="http://schemas.microsoft.com/office/word/2006/wordml" xmlns:wps="http://schemas.microsoft.com/office/word/2010/wordprocessingShape" mc:Ignorable="w14 wp14">
-  <w:docDefaults>
-    <w:rPrDefault>
-      <w:rPr>
-        <w:rFonts w:asciiTheme="minorHAnsi" w:eastAsiaTheme="minorHAnsi" w:hAnsiTheme="minorHAnsi" w:cstheme="minorBidi"/>
-        <w:sz w:val="22"/>
-        <w:szCs w:val="22"/>
-        <w:lang w:val="da-DK" w:eastAsia="en-US" w:bidi="ar-SA"/>
-      </w:rPr>
-    </w:rPrDefault>
-    <w:pPrDefault>
-      <w:pPr>
-        <w:spacing w:after="200" w:line="276" w:lineRule="auto"/>
-      </w:pPr>
-    </w:pPrDefault>
-  </w:docDefaults>
-  <w:latentStyles w:defLockedState="0" w:defUIPriority="99" w:defSemiHidden="1" w:defUnhideWhenUsed="1" w:defQFormat="0" w:count="267">
-    <w:lsdException w:name="Normal" w:semiHidden="0" w:uiPriority="0" w:unhideWhenUsed="0" w:qFormat="1"/>
-    <w:lsdException w:name="heading 1" w:semiHidden="0" w:uiPriority="9" w:unhideWhenUsed="0" w:qFormat="1"/>
-    <w:lsdException w:name="heading 2" w:uiPriority="9" w:qFormat="1"/>
-    <w:lsdException w:name="heading 3" w:uiPriority="9" w:qFormat="1"/>
-    <w:lsdException w:name="heading 4" w:uiPriority="9" w:qFormat="1"/>
-    <w:lsdException w:name="heading 5" w:uiPriority="9" w:qFormat="1"/>
-    <w:lsdException w:name="heading 6" w:uiPriority="9" w:qFormat="1"/>
-    <w:lsdException w:name="heading 7" w:uiPriority="9" w:qFormat="1"/>
-    <w:lsdException w:name="heading 8" w:uiPriority="9" w:qFormat="1"/>
-    <w:lsdException w:name="heading 9" w:uiPriority="9" w:qFormat="1"/>
-    <w:lsdException w:name="toc 1" w:uiPriority="39"/>
-    <w:lsdException w:name="toc 2" w:uiPriority="39"/>
-    <w:lsdException w:name="toc 3" w:uiPriority="39"/>
-    <w:lsdException w:name="toc 4" w:uiPriority="39"/>
-    <w:lsdException w:name="toc 5" w:uiPriority="39"/>
-    <w:lsdException w:name="toc 6" w:uiPriority="39"/>
-    <w:lsdException w:name="toc 7" w:uiPriority="39"/>
-    <w:lsdException w:name="toc 8" w:uiPriority="39"/>
-    <w:lsdException w:name="toc 9" w:uiPriority="39"/>
-    <w:lsdException w:name="caption" w:uiPriority="35" w:qFormat="1"/>
-    <w:lsdException w:name="Title" w:semiHidden="0" w:uiPriority="10" w:unhideWhenUsed="0" w:qFormat="1"/>
-    <w:lsdException w:name="Default Paragraph Font" w:uiPriority="1"/>
-    <w:lsdException w:name="Subtitle" w:semiHidden="0" w:uiPriority="11" w:unhideWhenUsed="0" w:qFormat="1"/>
-    <w:lsdException w:name="Strong" w:semiHidden="0" w:uiPriority="22" w:unhideWhenUsed="0" w:qFormat="1"/>
-    <w:lsdException w:name="Emphasis" w:semiHidden="0" w:uiPriority="20" w:unhideWhenUsed="0" w:qFormat="1"/>
-    <w:lsdException w:name="Table Grid" w:semiHidden="0" w:uiPriority="59" w:unhideWhenUsed="0"/>
-    <w:lsdException w:name="Placeholder Text" w:unhideWhenUsed="0"/>
-    <w:lsdException w:name="No Spacing" w:semiHidden="0" w:uiPriority="1" w:unhideWhenUsed="0" w:qFormat="1"/>
-    <w:lsdException w:name="Light Shading" w:semiHidden="0" w:uiPriority="60" w:unhideWhenUsed="0"/>
-    <w:lsdException w:name="Light List" w:semiHidden="0" w:uiPriority="61" w:unhideWhenUsed="0"/>
-    <w:lsdException w:name="Light Grid" w:semiHidden="0" w:uiPriority="62" w:unhideWhenUsed="0"/>
-    <w:lsdException w:name="Medium Shading 1" w:semiHidden="0" w:uiPriority="63" w:unhideWhenUsed="0"/>
-    <w:lsdException w:name="Medium Shading 2" w:semiHidden="0" w:uiPriority="64" w:unhideWhenUsed="0"/>
-    <w:lsdException w:name="Medium List 1" w:semiHidden="0" w:uiPriority="65" w:unhideWhenUsed="0"/>
-    <w:lsdException w:name="Medium List 2" w:semiHidden="0" w:uiPriority="66" w:unhideWhenUsed="0"/>
-    <w:lsdException w:name="Medium Grid 1" w:semiHidden="0" w:uiPriority="67" w:unhideWhenUsed="0"/>
-    <w:lsdException w:name="Medium Grid 2" w:semiHidden="0" w:uiPriority="68" w:unhideWhenUsed="0"/>
-    <w:lsdException w:name="Medium Grid 3" w:semiHidden="0" w:uiPriority="69" w:unhideWhenUsed="0"/>
-    <w:lsdException w:name="Dark List" w:semiHidden="0" w:uiPriority="70" w:unhideWhenUsed="0"/>
-    <w:lsdException w:name="Colorful Shading" w:semiHidden="0" w:uiPriority="71" w:unhideWhenUsed="0"/>
-    <w:lsdException w:name="Colorful List" w:semiHidden="0" w:uiPriority="72" w:unhideWhenUsed="0"/>
-    <w:lsdException w:name="Colorful Grid" w:semiHidden="0" w:uiPriority="73" w:unhideWhenUsed="0"/>
-    <w:lsdException w:name="Light Shading Accent 1" w:semiHidden="0" w:uiPriority="60" w:unhideWhenUsed="0"/>
-    <w:lsdException w:name="Light List Accent 1" w:semiHidden="0" w:uiPriority="61" w:unhideWhenUsed="0"/>
-    <w:lsdException w:name="Light Grid Accent 1" w:semiHidden="0" w:uiPriority="62" w:unhideWhenUsed="0"/>
-    <w:lsdException w:name="Medium Shading 1 Accent 1" w:semiHidden="0" w:uiPriority="63" w:unhideWhenUsed="0"/>
-    <w:lsdException w:name="Medium Shading 2 Accent 1" w:semiHidden="0" w:uiPriority="64" w:unhideWhenUsed="0"/>
-    <w:lsdException w:name="Medium List 1 Accent 1" w:semiHidden="0" w:uiPriority="65" w:unhideWhenUsed="0"/>
-    <w:lsdException w:name="Revision" w:unhideWhenUsed="0"/>
-    <w:lsdException w:name="List Paragraph" w:semiHidden="0" w:uiPriority="34" w:unhideWhenUsed="0" w:qFormat="1"/>
-    <w:lsdException w:name="Quote" w:semiHidden="0" w:uiPriority="29" w:unhideWhenUsed="0" w:qFormat="1"/>
-    <w:lsdException w:name="Intense Quote" w:semiHidden="0" w:uiPriority="30" w:unhideWhenUsed="0" w:qFormat="1"/>
-    <w:lsdException w:name="Medium List 2 Accent 1" w:semiHidden="0" w:uiPriority="66" w:unhideWhenUsed="0"/>
-    <w:lsdException w:name="Medium Grid 1 Accent 1" w:semiHidden="0" w:uiPriority="67" w:unhideWhenUsed="0"/>
-    <w:lsdException w:name="Medium Grid 2 Accent 1" w:semiHidden="0" w:uiPriority="68" w:unhideWhenUsed="0"/>
-    <w:lsdException w:name="Medium Grid 3 Accent 1" w:semiHidden="0" w:uiPriority="69" w:unhideWhenUsed="0"/>
-    <w:lsdException w:name="Dark List Accent 1" w:semiHidden="0" w:uiPriority="70" w:unhideWhenUsed="0"/>
-    <w:lsdException w:name="Colorful Shading Accent 1" w:semiHidden="0" w:uiPriority="71" w:unhideWhenUsed="0"/>
-    <w:lsdException w:name="Colorful List Accent 1" w:semiHidden="0" w:uiPriority="72" w:unhideWhenUsed="0"/>
-    <w:lsdException w:name="Colorful Grid Accent 1" w:semiHidden="0" w:uiPriority="73" w:unhideWhenUsed="0"/>
-    <w:lsdException w:name="Light Shading Accent 2" w:semiHidden="0" w:uiPriority="60" w:unhideWhenUsed="0"/>
-    <w:lsdException w:name="Light List Accent 2" w:semiHidden="0" w:uiPriority="61" w:unhideWhenUsed="0"/>
-    <w:lsdException w:name="Light Grid Accent 2" w:semiHidden="0" w:uiPriority="62" w:unhideWhenUsed="0"/>
-    <w:lsdException w:name="Medium Shading 1 Accent 2" w:semiHidden="0" w:uiPriority="63" w:unhideWhenUsed="0"/>
-    <w:lsdException w:name="Medium Shading 2 Accent 2" w:semiHidden="0" w:uiPriority="64" w:unhideWhenUsed="0"/>
-    <w:lsdException w:name="Medium List 1 Accent 2" w:semiHidden="0" w:uiPriority="65" w:unhideWhenUsed="0"/>
-    <w:lsdException w:name="Medium List 2 Accent 2" w:semiHidden="0" w:uiPriority="66" w:unhideWhenUsed="0"/>
-    <w:lsdException w:name="Medium Grid 1 Accent 2" w:semiHidden="0" w:uiPriority="67" w:unhideWhenUsed="0"/>
-    <w:lsdException w:name="Medium Grid 2 Accent 2" w:semiHidden="0" w:uiPriority="68" w:unhideWhenUsed="0"/>
-    <w:lsdException w:name="Medium Grid 3 Accent 2" w:semiHidden="0" w:uiPriority="69" w:unhideWhenUsed="0"/>
-    <w:lsdException w:name="Dark List Accent 2" w:semiHidden="0" w:uiPriority="70" w:unhideWhenUsed="0"/>
-    <w:lsdException w:name="Colorful Shading Accent 2" w:semiHidden="0" w:uiPriority="71" w:unhideWhenUsed="0"/>
-    <w:lsdException w:name="Colorful List Accent 2" w:semiHidden="0" w:uiPriority="72" w:unhideWhenUsed="0"/>
-    <w:lsdException w:name="Colorful Grid Accent 2" w:semiHidden="0" w:uiPriority="73" w:unhideWhenUsed="0"/>
-    <w:lsdException w:name="Light Shading Accent 3" w:semiHidden="0" w:uiPriority="60" w:unhideWhenUsed="0"/>
-    <w:lsdException w:name="Light List Accent 3" w:semiHidden="0" w:uiPriority="61" w:unhideWhenUsed="0"/>
-    <w:lsdException w:name="Light Grid Accent 3" w:semiHidden="0" w:uiPriority="62" w:unhideWhenUsed="0"/>
-    <w:lsdException w:name="Medium Shading 1 Accent 3" w:semiHidden="0" w:uiPriority="63" w:unhideWhenUsed="0"/>
-    <w:lsdException w:name="Medium Shading 2 Accent 3" w:semiHidden="0" w:uiPriority="64" w:unhideWhenUsed="0"/>
-    <w:lsdException w:name="Medium List 1 Accent 3" w:semiHidden="0" w:uiPriority="65" w:unhideWhenUsed="0"/>
-    <w:lsdException w:name="Medium List 2 Accent 3" w:semiHidden="0" w:uiPriority="66" w:unhideWhenUsed="0"/>
-    <w:lsdException w:name="Medium Grid 1 Accent 3" w:semiHidden="0" w:uiPriority="67" w:unhideWhenUsed="0"/>
-    <w:lsdException w:name="Medium Grid 2 Accent 3" w:semiHidden="0" w:uiPriority="68" w:unhideWhenUsed="0"/>
-    <w:lsdException w:name="Medium Grid 3 Accent 3" w:semiHidden="0" w:uiPriority="69" w:unhideWhenUsed="0"/>
-    <w:lsdException w:name="Dark List Accent 3" w:semiHidden="0" w:uiPriority="70" w:unhideWhenUsed="0"/>
-    <w:lsdException w:name="Colorful Shading Accent 3" w:semiHidden="0" w:uiPriority="71" w:unhideWhenUsed="0"/>
-    <w:lsdException w:name="Colorful List Accent 3" w:semiHidden="0" w:uiPriority="72" w:unhideWhenUsed="0"/>
-    <w:lsdException w:name="Colorful Grid Accent 3" w:semiHidden="0" w:uiPriority="73" w:unhideWhenUsed="0"/>
-    <w:lsdException w:name="Light Shading Accent 4" w:semiHidden="0" w:uiPriority="60" w:unhideWhenUsed="0"/>
-    <w:lsdException w:name="Light List Accent 4" w:semiHidden="0" w:uiPriority="61" w:unhideWhenUsed="0"/>
-    <w:lsdException w:name="Light Grid Accent 4" w:semiHidden="0" w:uiPriority="62" w:unhideWhenUsed="0"/>
-    <w:lsdException w:name="Medium Shading 1 Accent 4" w:semiHidden="0" w:uiPriority="63" w:unhideWhenUsed="0"/>
-    <w:lsdException w:name="Medium Shading 2 Accent 4" w:semiHidden="0" w:uiPriority="64" w:unhideWhenUsed="0"/>
-    <w:lsdException w:name="Medium List 1 Accent 4" w:semiHidden="0" w:uiPriority="65" w:unhideWhenUsed="0"/>
-    <w:lsdException w:name="Medium List 2 Accent 4" w:semiHidden="0" w:uiPriority="66" w:unhideWhenUsed="0"/>
-    <w:lsdException w:name="Medium Grid 1 Accent 4" w:semiHidden="0" w:uiPriority="67" w:unhideWhenUsed="0"/>
-    <w:lsdException w:name="Medium Grid 2 Accent 4" w:semiHidden="0" w:uiPriority="68" w:unhideWhenUsed="0"/>
-    <w:lsdException w:name="Medium Grid 3 Accent 4" w:semiHidden="0" w:uiPriority="69" w:unhideWhenUsed="0"/>
-    <w:lsdException w:name="Dark List Accent 4" w:semiHidden="0" w:uiPriority="70" w:unhideWhenUsed="0"/>
-    <w:lsdException w:name="Colorful Shading Accent 4" w:semiHidden="0" w:uiPriority="71" w:unhideWhenUsed="0"/>
-    <w:lsdException w:name="Colorful List Accent 4" w:semiHidden="0" w:uiPriority="72" w:unhideWhenUsed="0"/>
-    <w:lsdException w:name="Colorful Grid Accent 4" w:semiHidden="0" w:uiPriority="73" w:unhideWhenUsed="0"/>
-    <w:lsdException w:name="Light Shading Accent 5" w:semiHidden="0" w:uiPriority="60" w:unhideWhenUsed="0"/>
-    <w:lsdException w:name="Light List Accent 5" w:semiHidden="0" w:uiPriority="61" w:unhideWhenUsed="0"/>
-    <w:lsdException w:name="Light Grid Accent 5" w:semiHidden="0" w:uiPriority="62" w:unhideWhenUsed="0"/>
-    <w:lsdException w:name="Medium Shading 1 Accent 5" w:semiHidden="0" w:uiPriority="63" w:unhideWhenUsed="0"/>
-    <w:lsdException w:name="Medium Shading 2 Accent 5" w:semiHidden="0" w:uiPriority="64" w:unhideWhenUsed="0"/>
-    <w:lsdException w:name="Medium List 1 Accent 5" w:semiHidden="0" w:uiPriority="65" w:unhideWhenUsed="0"/>
-    <w:lsdException w:name="Medium List 2 Accent 5" w:semiHidden="0" w:uiPriority="66" w:unhideWhenUsed="0"/>
-    <w:lsdException w:name="Medium Grid 1 Accent 5" w:semiHidden="0" w:uiPriority="67" w:unhideWhenUsed="0"/>
-    <w:lsdException w:name="Medium Grid 2 Accent 5" w:semiHidden="0" w:uiPriority="68" w:unhideWhenUsed="0"/>
-    <w:lsdException w:name="Medium Grid 3 Accent 5" w:semiHidden="0" w:uiPriority="69" w:unhideWhenUsed="0"/>
-    <w:lsdException w:name="Dark List Accent 5" w:semiHidden="0" w:uiPriority="70" w:unhideWhenUsed="0"/>
-    <w:lsdException w:name="Colorful Shading Accent 5" w:semiHidden="0" w:uiPriority="71" w:unhideWhenUsed="0"/>
-    <w:lsdException w:name="Colorful List Accent 5" w:semiHidden="0" w:uiPriority="72" w:unhideWhenUsed="0"/>
-    <w:lsdException w:name="Colorful Grid Accent 5" w:semiHidden="0" w:uiPriority="73" w:unhideWhenUsed="0"/>
-    <w:lsdException w:name="Light Shading Accent 6" w:semiHidden="0" w:uiPriority="60" w:unhideWhenUsed="0"/>
-    <w:lsdException w:name="Light List Accent 6" w:semiHidden="0" w:uiPriority="61" w:unhideWhenUsed="0"/>
-    <w:lsdException w:name="Light Grid Accent 6" w:semiHidden="0" w:uiPriority="62" w:unhideWhenUsed="0"/>
-    <w:lsdException w:name="Medium Shading 1 Accent 6" w:semiHidden="0" w:uiPriority="63" w:unhideWhenUsed="0"/>
-    <w:lsdException w:name="Medium Shading 2 Accent 6" w:semiHidden="0" w:uiPriority="64" w:unhideWhenUsed="0"/>
-    <w:lsdException w:name="Medium List 1 Accent 6" w:semiHidden="0" w:uiPriority="65" w:unhideWhenUsed="0"/>
-    <w:lsdException w:name="Medium List 2 Accent 6" w:semiHidden="0" w:uiPriority="66" w:unhideWhenUsed="0"/>
-    <w:lsdException w:name="Medium Grid 1 Accent 6" w:semiHidden="0" w:uiPriority="67" w:unhideWhenUsed="0"/>
-    <w:lsdException w:name="Medium Grid 2 Accent 6" w:semiHidden="0" w:uiPriority="68" w:unhideWhenUsed="0"/>
-    <w:lsdException w:name="Medium Grid 3 Accent 6" w:semiHidden="0" w:uiPriority="69" w:unhideWhenUsed="0"/>
-    <w:lsdException w:name="Dark List Accent 6" w:semiHidden="0" w:uiPriority="70" w:unhideWhenUsed="0"/>
-    <w:lsdException w:name="Colorful Shading Accent 6" w:semiHidden="0" w:uiPriority="71" w:unhideWhenUsed="0"/>
-    <w:lsdException w:name="Colorful List Accent 6" w:semiHidden="0" w:uiPriority="72" w:unhideWhenUsed="0"/>
-    <w:lsdException w:name="Colorful Grid Accent 6" w:semiHidden="0" w:uiPriority="73" w:unhideWhenUsed="0"/>
-    <w:lsdException w:name="Subtle Emphasis" w:semiHidden="0" w:uiPriority="19" w:unhideWhenUsed="0" w:qFormat="1"/>
-    <w:lsdException w:name="Intense Emphasis" w:semiHidden="0" w:uiPriority="21" w:unhideWhenUsed="0" w:qFormat="1"/>
-    <w:lsdException w:name="Subtle Reference" w:semiHidden="0" w:uiPriority="31" w:unhideWhenUsed="0" w:qFormat="1"/>
-    <w:lsdException w:name="Intense Reference" w:semiHidden="0" w:uiPriority="32" w:unhideWhenUsed="0" w:qFormat="1"/>
-    <w:lsdException w:name="Book Title" w:semiHidden="0" w:uiPriority="33" w:unhideWhenUsed="0" w:qFormat="1"/>
-    <w:lsdException w:name="Bibliography" w:uiPriority="37"/>
-    <w:lsdException w:name="TOC Heading" w:uiPriority="39" w:qFormat="1"/>
-  </w:latentStyles>
-  <w:style w:type="paragraph" w:default="1" w:styleId="Normal">
-    <w:name w:val="Normal"/>
-    <w:qFormat/>
-    <w:rsid w:val="00A25A77"/>
-    <w:pPr>
-      <w:spacing w:after="0"/>
-    </w:pPr>
-  </w:style>
-  <w:style w:type="paragraph" w:styleId="Overskrift1">
-    <w:name w:val="heading 1"/>
-    <w:basedOn w:val="Normal"/>
-    <w:next w:val="Normal"/>
-    <w:link w:val="Overskrift1Tegn"/>
-    <w:uiPriority w:val="9"/>
-    <w:qFormat/>
-    <w:rsid w:val="00C05BE4"/>
-    <w:pPr>
-      <w:keepNext/>
-      <w:keepLines/>
-      <w:spacing w:before="480"/>
-      <w:outlineLvl w:val="0"/>
-    </w:pPr>
-    <w:rPr>
-      <w:rFonts w:asciiTheme="majorHAnsi" w:eastAsiaTheme="majorEastAsia" w:hAnsiTheme="majorHAnsi" w:cstheme="majorBidi"/>
-      <w:b/>
-      <w:bCs/>
-      <w:color w:val="365F91" w:themeColor="accent1" w:themeShade="BF"/>
-      <w:sz w:val="28"/>
-      <w:szCs w:val="28"/>
-    </w:rPr>
-  </w:style>
-  <w:style w:type="paragraph" w:styleId="Overskrift2">
-    <w:name w:val="heading 2"/>
-    <w:basedOn w:val="Normal"/>
-    <w:next w:val="Normal"/>
-    <w:link w:val="Overskrift2Tegn"/>
-    <w:uiPriority w:val="9"/>
-    <w:unhideWhenUsed/>
-    <w:qFormat/>
-    <w:rsid w:val="00540707"/>
-    <w:pPr>
-      <w:keepNext/>
-      <w:keepLines/>
-      <w:spacing w:before="200"/>
-      <w:outlineLvl w:val="1"/>
-    </w:pPr>
-    <w:rPr>
-      <w:rFonts w:asciiTheme="majorHAnsi" w:eastAsiaTheme="majorEastAsia" w:hAnsiTheme="majorHAnsi" w:cstheme="majorBidi"/>
-      <w:b/>
-      <w:bCs/>
-      <w:color w:val="4F81BD" w:themeColor="accent1"/>
-      <w:sz w:val="26"/>
-      <w:szCs w:val="26"/>
-    </w:rPr>
-  </w:style>
-  <w:style w:type="character" w:default="1" w:styleId="Standardskrifttypeiafsnit">
-    <w:name w:val="Default Paragraph Font"/>
-    <w:uiPriority w:val="1"/>
-    <w:semiHidden/>
-    <w:unhideWhenUsed/>
-  </w:style>
-  <w:style w:type="table" w:default="1" w:styleId="Tabel-Normal">
-    <w:name w:val="Normal Table"/>
+  <w:style w:type="character" w:styleId="Kommentarhenvisning">
+    <w:name w:val="annotation reference"/>
+    <w:basedOn w:val="Standardskrifttypeiafsnit"/>
     <w:uiPriority w:val="99"/>
     <w:semiHidden/>
     <w:unhideWhenUsed/>
-    <w:tblPr>
-      <w:tblInd w:w="0" w:type="dxa"/>
-      <w:tblCellMar>
-        <w:top w:w="0" w:type="dxa"/>
-        <w:left w:w="108" w:type="dxa"/>
-        <w:bottom w:w="0" w:type="dxa"/>
-        <w:right w:w="108" w:type="dxa"/>
-      </w:tblCellMar>
-    </w:tblPr>
+    <w:rsid w:val="00684F39"/>
+    <w:rPr>
+      <w:sz w:val="16"/>
+      <w:szCs w:val="16"/>
+    </w:rPr>
   </w:style>
-  <w:style w:type="numbering" w:default="1" w:styleId="Ingenoversigt">
-    <w:name w:val="No List"/>
+  <w:style w:type="paragraph" w:styleId="Kommentartekst">
+    <w:name w:val="annotation text"/>
+    <w:basedOn w:val="Normal"/>
+    <w:link w:val="KommentartekstTegn"/>
     <w:uiPriority w:val="99"/>
     <w:semiHidden/>
     <w:unhideWhenUsed/>
-  </w:style>
-  <w:style w:type="character" w:customStyle="1" w:styleId="Overskrift1Tegn">
-    <w:name w:val="Overskrift 1 Tegn"/>
-    <w:basedOn w:val="Standardskrifttypeiafsnit"/>
-    <w:link w:val="Overskrift1"/>
-    <w:uiPriority w:val="9"/>
-    <w:rsid w:val="00C05BE4"/>
+    <w:rsid w:val="00684F39"/>
+    <w:pPr>
+      <w:spacing w:line="240" w:lineRule="auto"/>
+    </w:pPr>
     <w:rPr>
-      <w:rFonts w:asciiTheme="majorHAnsi" w:eastAsiaTheme="majorEastAsia" w:hAnsiTheme="majorHAnsi" w:cstheme="majorBidi"/>
-      <w:b/>
-      <w:bCs/>
-      <w:color w:val="365F91" w:themeColor="accent1" w:themeShade="BF"/>
-      <w:sz w:val="28"/>
-      <w:szCs w:val="28"/>
+      <w:sz w:val="20"/>
+      <w:szCs w:val="20"/>
     </w:rPr>
   </w:style>
-  <w:style w:type="paragraph" w:styleId="Billedtekst">
-    <w:name w:val="caption"/>
-    <w:basedOn w:val="Normal"/>
-    <w:next w:val="Normal"/>
-    <w:uiPriority w:val="35"/>
+  <w:style w:type="character" w:customStyle="1" w:styleId="KommentartekstTegn">
+    <w:name w:val="Kommentartekst Tegn"/>
+    <w:basedOn w:val="Standardskrifttypeiafsnit"/>
+    <w:link w:val="Kommentartekst"/>
+    <w:uiPriority w:val="99"/>
+    <w:semiHidden/>
+    <w:rsid w:val="00684F39"/>
+    <w:rPr>
+      <w:sz w:val="20"/>
+      <w:szCs w:val="20"/>
+    </w:rPr>
+  </w:style>
+  <w:style w:type="paragraph" w:styleId="Kommentaremne">
+    <w:name w:val="annotation subject"/>
+    <w:basedOn w:val="Kommentartekst"/>
+    <w:next w:val="Kommentartekst"/>
+    <w:link w:val="KommentaremneTegn"/>
+    <w:uiPriority w:val="99"/>
+    <w:semiHidden/>
     <w:unhideWhenUsed/>
-    <w:qFormat/>
-    <w:rsid w:val="003012B8"/>
-    <w:pPr>
-      <w:spacing w:after="200" w:line="240" w:lineRule="auto"/>
-    </w:pPr>
+    <w:rsid w:val="00684F39"/>
     <w:rPr>
       <w:b/>
       <w:bCs/>
-      <w:color w:val="4F81BD" w:themeColor="accent1"/>
+    </w:rPr>
+  </w:style>
+  <w:style w:type="character" w:customStyle="1" w:styleId="KommentaremneTegn">
+    <w:name w:val="Kommentaremne Tegn"/>
+    <w:basedOn w:val="KommentartekstTegn"/>
+    <w:link w:val="Kommentaremne"/>
+    <w:uiPriority w:val="99"/>
+    <w:semiHidden/>
+    <w:rsid w:val="00684F39"/>
+    <w:rPr>
+      <w:b/>
+      <w:bCs/>
+      <w:sz w:val="20"/>
+      <w:szCs w:val="20"/>
+    </w:rPr>
+  </w:style>
+  <w:style w:type="paragraph" w:styleId="Markeringsbobletekst">
+    <w:name w:val="Balloon Text"/>
+    <w:basedOn w:val="Normal"/>
+    <w:link w:val="MarkeringsbobletekstTegn"/>
+    <w:uiPriority w:val="99"/>
+    <w:semiHidden/>
+    <w:unhideWhenUsed/>
+    <w:rsid w:val="00684F39"/>
+    <w:pPr>
+      <w:spacing w:line="240" w:lineRule="auto"/>
+    </w:pPr>
+    <w:rPr>
+      <w:rFonts w:ascii="Segoe UI" w:hAnsi="Segoe UI" w:cs="Segoe UI"/>
       <w:sz w:val="18"/>
       <w:szCs w:val="18"/>
     </w:rPr>
   </w:style>
-  <w:style w:type="paragraph" w:styleId="Sidehoved">
-    <w:name w:val="header"/>
-    <w:basedOn w:val="Normal"/>
-    <w:link w:val="SidehovedTegn"/>
+  <w:style w:type="character" w:customStyle="1" w:styleId="MarkeringsbobletekstTegn">
+    <w:name w:val="Markeringsbobletekst Tegn"/>
+    <w:basedOn w:val="Standardskrifttypeiafsnit"/>
+    <w:link w:val="Markeringsbobletekst"/>
     <w:uiPriority w:val="99"/>
-    <w:unhideWhenUsed/>
-    <w:rsid w:val="003012B8"/>
-    <w:pPr>
-      <w:tabs>
-        <w:tab w:val="center" w:pos="4819"/>
-        <w:tab w:val="right" w:pos="9638"/>
-      </w:tabs>
-      <w:spacing w:line="240" w:lineRule="auto"/>
-    </w:pPr>
-  </w:style>
-  <w:style w:type="character" w:customStyle="1" w:styleId="SidehovedTegn">
-    <w:name w:val="Sidehoved Tegn"/>
-    <w:basedOn w:val="Standardskrifttypeiafsnit"/>
-    <w:link w:val="Sidehoved"/>
-    <w:uiPriority w:val="99"/>
-    <w:rsid w:val="003012B8"/>
-  </w:style>
-  <w:style w:type="paragraph" w:styleId="Sidefod">
-    <w:name w:val="footer"/>
-    <w:basedOn w:val="Normal"/>
-    <w:link w:val="SidefodTegn"/>
-    <w:uiPriority w:val="99"/>
-    <w:unhideWhenUsed/>
-    <w:rsid w:val="003012B8"/>
-    <w:pPr>
-      <w:tabs>
-        <w:tab w:val="center" w:pos="4819"/>
-        <w:tab w:val="right" w:pos="9638"/>
-      </w:tabs>
-      <w:spacing w:line="240" w:lineRule="auto"/>
-    </w:pPr>
-  </w:style>
-  <w:style w:type="character" w:customStyle="1" w:styleId="SidefodTegn">
-    <w:name w:val="Sidefod Tegn"/>
-    <w:basedOn w:val="Standardskrifttypeiafsnit"/>
-    <w:link w:val="Sidefod"/>
-    <w:uiPriority w:val="99"/>
-    <w:rsid w:val="003012B8"/>
-  </w:style>
-  <w:style w:type="table" w:customStyle="1" w:styleId="Gittertabel4-farve11">
-    <w:name w:val="Gittertabel 4 - farve 11"/>
-    <w:basedOn w:val="Tabel-Normal"/>
-    <w:uiPriority w:val="49"/>
-    <w:rsid w:val="00190B98"/>
-    <w:pPr>
-      <w:spacing w:after="0" w:line="240" w:lineRule="auto"/>
-    </w:pPr>
-    <w:tblPr>
-      <w:tblStyleRowBandSize w:val="1"/>
-      <w:tblStyleColBandSize w:val="1"/>
-      <w:tblBorders>
-        <w:top w:val="single" w:sz="4" w:space="0" w:color="95B3D7" w:themeColor="accent1" w:themeTint="99"/>
-        <w:left w:val="single" w:sz="4" w:space="0" w:color="95B3D7" w:themeColor="accent1" w:themeTint="99"/>
-        <w:bottom w:val="single" w:sz="4" w:space="0" w:color="95B3D7" w:themeColor="accent1" w:themeTint="99"/>
-        <w:right w:val="single" w:sz="4" w:space="0" w:color="95B3D7" w:themeColor="accent1" w:themeTint="99"/>
-        <w:insideH w:val="single" w:sz="4" w:space="0" w:color="95B3D7" w:themeColor="accent1" w:themeTint="99"/>
-        <w:insideV w:val="single" w:sz="4" w:space="0" w:color="95B3D7" w:themeColor="accent1" w:themeTint="99"/>
-      </w:tblBorders>
-    </w:tblPr>
-    <w:tblStylePr w:type="firstRow">
-      <w:rPr>
-        <w:b/>
-        <w:bCs/>
-        <w:color w:val="FFFFFF" w:themeColor="background1"/>
-      </w:rPr>
-      <w:tblPr/>
-      <w:tcPr>
-        <w:tcBorders>
-          <w:top w:val="single" w:sz="4" w:space="0" w:color="4F81BD" w:themeColor="accent1"/>
-          <w:left w:val="single" w:sz="4" w:space="0" w:color="4F81BD" w:themeColor="accent1"/>
-          <w:bottom w:val="single" w:sz="4" w:space="0" w:color="4F81BD" w:themeColor="accent1"/>
-          <w:right w:val="single" w:sz="4" w:space="0" w:color="4F81BD" w:themeColor="accent1"/>
-          <w:insideH w:val="nil"/>
-          <w:insideV w:val="nil"/>
-        </w:tcBorders>
-        <w:shd w:val="clear" w:color="auto" w:fill="4F81BD" w:themeFill="accent1"/>
-      </w:tcPr>
-    </w:tblStylePr>
-    <w:tblStylePr w:type="lastRow">
-      <w:rPr>
-        <w:b/>
-        <w:bCs/>
-      </w:rPr>
-      <w:tblPr/>
-      <w:tcPr>
-        <w:tcBorders>
-          <w:top w:val="double" w:sz="4" w:space="0" w:color="4F81BD" w:themeColor="accent1"/>
-        </w:tcBorders>
-      </w:tcPr>
-    </w:tblStylePr>
-    <w:tblStylePr w:type="firstCol">
-      <w:rPr>
-        <w:b/>
-        <w:bCs/>
-      </w:rPr>
-    </w:tblStylePr>
-    <w:tblStylePr w:type="lastCol">
-      <w:rPr>
-        <w:b/>
-        <w:bCs/>
-      </w:rPr>
-    </w:tblStylePr>
-    <w:tblStylePr w:type="band1Vert">
-      <w:tblPr/>
-      <w:tcPr>
-        <w:shd w:val="clear" w:color="auto" w:fill="DBE5F1" w:themeFill="accent1" w:themeFillTint="33"/>
-      </w:tcPr>
-    </w:tblStylePr>
-    <w:tblStylePr w:type="band1Horz">
-      <w:tblPr/>
-      <w:tcPr>
-        <w:shd w:val="clear" w:color="auto" w:fill="DBE5F1" w:themeFill="accent1" w:themeFillTint="33"/>
-      </w:tcPr>
-    </w:tblStylePr>
-  </w:style>
-  <w:style w:type="table" w:styleId="Lysskygge-fremhvningsfarve5">
-    <w:name w:val="Light Shading Accent 5"/>
-    <w:basedOn w:val="Tabel-Normal"/>
-    <w:uiPriority w:val="60"/>
-    <w:rsid w:val="0083267D"/>
-    <w:pPr>
-      <w:spacing w:after="0" w:line="240" w:lineRule="auto"/>
-    </w:pPr>
+    <w:semiHidden/>
+    <w:rsid w:val="00684F39"/>
     <w:rPr>
-      <w:color w:val="31849B" w:themeColor="accent5" w:themeShade="BF"/>
-    </w:rPr>
-    <w:tblPr>
-      <w:tblStyleRowBandSize w:val="1"/>
-      <w:tblStyleColBandSize w:val="1"/>
-      <w:tblBorders>
-        <w:top w:val="single" w:sz="8" w:space="0" w:color="4BACC6" w:themeColor="accent5"/>
-        <w:bottom w:val="single" w:sz="8" w:space="0" w:color="4BACC6" w:themeColor="accent5"/>
-      </w:tblBorders>
-    </w:tblPr>
-    <w:tblStylePr w:type="firstRow">
-      <w:pPr>
-        <w:spacing w:before="0" w:after="0" w:line="240" w:lineRule="auto"/>
-      </w:pPr>
-      <w:rPr>
-        <w:b/>
-        <w:bCs/>
-      </w:rPr>
-      <w:tblPr/>
-      <w:tcPr>
-        <w:tcBorders>
-          <w:top w:val="single" w:sz="8" w:space="0" w:color="4BACC6" w:themeColor="accent5"/>
-          <w:left w:val="nil"/>
-          <w:bottom w:val="single" w:sz="8" w:space="0" w:color="4BACC6" w:themeColor="accent5"/>
-          <w:right w:val="nil"/>
-          <w:insideH w:val="nil"/>
-          <w:insideV w:val="nil"/>
-        </w:tcBorders>
-      </w:tcPr>
-    </w:tblStylePr>
-    <w:tblStylePr w:type="lastRow">
-      <w:pPr>
-        <w:spacing w:before="0" w:after="0" w:line="240" w:lineRule="auto"/>
-      </w:pPr>
-      <w:rPr>
-        <w:b/>
-        <w:bCs/>
-      </w:rPr>
-      <w:tblPr/>
-      <w:tcPr>
-        <w:tcBorders>
-          <w:top w:val="single" w:sz="8" w:space="0" w:color="4BACC6" w:themeColor="accent5"/>
-          <w:left w:val="nil"/>
-          <w:bottom w:val="single" w:sz="8" w:space="0" w:color="4BACC6" w:themeColor="accent5"/>
-          <w:right w:val="nil"/>
-          <w:insideH w:val="nil"/>
-          <w:insideV w:val="nil"/>
-        </w:tcBorders>
-      </w:tcPr>
-    </w:tblStylePr>
-    <w:tblStylePr w:type="firstCol">
-      <w:rPr>
-        <w:b/>
-        <w:bCs/>
-      </w:rPr>
-    </w:tblStylePr>
-    <w:tblStylePr w:type="lastCol">
-      <w:rPr>
-        <w:b/>
-        <w:bCs/>
-      </w:rPr>
-    </w:tblStylePr>
-    <w:tblStylePr w:type="band1Vert">
-      <w:tblPr/>
-      <w:tcPr>
-        <w:tcBorders>
-          <w:left w:val="nil"/>
-          <w:right w:val="nil"/>
-          <w:insideH w:val="nil"/>
-          <w:insideV w:val="nil"/>
-        </w:tcBorders>
-        <w:shd w:val="clear" w:color="auto" w:fill="D2EAF1" w:themeFill="accent5" w:themeFillTint="3F"/>
-      </w:tcPr>
-    </w:tblStylePr>
-    <w:tblStylePr w:type="band1Horz">
-      <w:tblPr/>
-      <w:tcPr>
-        <w:tcBorders>
-          <w:left w:val="nil"/>
-          <w:right w:val="nil"/>
-          <w:insideH w:val="nil"/>
-          <w:insideV w:val="nil"/>
-        </w:tcBorders>
-        <w:shd w:val="clear" w:color="auto" w:fill="D2EAF1" w:themeFill="accent5" w:themeFillTint="3F"/>
-      </w:tcPr>
-    </w:tblStylePr>
-  </w:style>
-  <w:style w:type="paragraph" w:styleId="Listeafsnit">
-    <w:name w:val="List Paragraph"/>
-    <w:basedOn w:val="Normal"/>
-    <w:uiPriority w:val="34"/>
-    <w:qFormat/>
-    <w:rsid w:val="0083267D"/>
-    <w:pPr>
-      <w:ind w:left="720"/>
-      <w:contextualSpacing/>
-    </w:pPr>
-  </w:style>
-  <w:style w:type="table" w:styleId="Tabel-Gitter">
-    <w:name w:val="Table Grid"/>
-    <w:basedOn w:val="Tabel-Normal"/>
-    <w:uiPriority w:val="59"/>
-    <w:rsid w:val="00DE1FC3"/>
-    <w:pPr>
-      <w:spacing w:after="0" w:line="240" w:lineRule="auto"/>
-    </w:pPr>
-    <w:rPr>
-      <w:rFonts w:ascii="Times New Roman" w:eastAsia="Times New Roman" w:hAnsi="Times New Roman" w:cs="Times New Roman"/>
-      <w:sz w:val="20"/>
-      <w:szCs w:val="20"/>
-      <w:lang w:eastAsia="da-DK"/>
-    </w:rPr>
-    <w:tblPr>
-      <w:tblBorders>
-        <w:top w:val="single" w:sz="4" w:space="0" w:color="auto"/>
-        <w:left w:val="single" w:sz="4" w:space="0" w:color="auto"/>
-        <w:bottom w:val="single" w:sz="4" w:space="0" w:color="auto"/>
-        <w:right w:val="single" w:sz="4" w:space="0" w:color="auto"/>
-        <w:insideH w:val="single" w:sz="4" w:space="0" w:color="auto"/>
-        <w:insideV w:val="single" w:sz="4" w:space="0" w:color="auto"/>
-      </w:tblBorders>
-    </w:tblPr>
-  </w:style>
-  <w:style w:type="character" w:customStyle="1" w:styleId="Overskrift2Tegn">
-    <w:name w:val="Overskrift 2 Tegn"/>
-    <w:basedOn w:val="Standardskrifttypeiafsnit"/>
-    <w:link w:val="Overskrift2"/>
-    <w:uiPriority w:val="9"/>
-    <w:rsid w:val="00540707"/>
-    <w:rPr>
-      <w:rFonts w:asciiTheme="majorHAnsi" w:eastAsiaTheme="majorEastAsia" w:hAnsiTheme="majorHAnsi" w:cstheme="majorBidi"/>
-      <w:b/>
-      <w:bCs/>
-      <w:color w:val="4F81BD" w:themeColor="accent1"/>
-      <w:sz w:val="26"/>
-      <w:szCs w:val="26"/>
+      <w:rFonts w:ascii="Segoe UI" w:hAnsi="Segoe UI" w:cs="Segoe UI"/>
+      <w:sz w:val="18"/>
+      <w:szCs w:val="18"/>
     </w:rPr>
   </w:style>
 </w:styles>
@@ -9158,7 +9102,7 @@
 </file>
 
 <file path=customXml/itemProps1.xml><?xml version="1.0" encoding="utf-8"?>
-<ds:datastoreItem xmlns:ds="http://schemas.openxmlformats.org/officeDocument/2006/customXml" ds:itemID="{42988667-DD9D-400A-9CEB-02220771BD25}">
+<ds:datastoreItem xmlns:ds="http://schemas.openxmlformats.org/officeDocument/2006/customXml" ds:itemID="{2BB6CD34-BDFA-444D-8C32-5B864C4D87D3}">
   <ds:schemaRefs>
     <ds:schemaRef ds:uri="http://schemas.openxmlformats.org/officeDocument/2006/bibliography"/>
   </ds:schemaRefs>

</xml_diff>

<commit_message>
Opdateret med Lasses rettelser
</commit_message>
<xml_diff>
--- a/Review/2014-09-26 - Gruppe 8/Aktør Use case.docx
+++ b/Review/2014-09-26 - Gruppe 8/Aktør Use case.docx
@@ -4,7 +4,7 @@
   <w:body>
     <w:p>
       <w:pPr>
-        <w:pStyle w:val="Overskrift1"/>
+        <w:pStyle w:val="Heading1"/>
         <w:rPr>
           <w:rFonts w:asciiTheme="minorHAnsi" w:hAnsiTheme="minorHAnsi"/>
         </w:rPr>
@@ -49,13 +49,13 @@
           <v:shape id="_x0000_i1025" type="#_x0000_t75" style="width:313.5pt;height:361.5pt" o:ole="">
             <v:imagedata r:id="rId8" o:title=""/>
           </v:shape>
-          <o:OLEObject Type="Embed" ProgID="Visio.Drawing.15" ShapeID="_x0000_i1025" DrawAspect="Content" ObjectID="_1473062333" r:id="rId9"/>
+          <o:OLEObject Type="Embed" ProgID="Visio.Drawing.15" ShapeID="_x0000_i1025" DrawAspect="Content" ObjectID="_1473066319" r:id="rId9"/>
         </w:object>
       </w:r>
     </w:p>
     <w:p>
       <w:pPr>
-        <w:pStyle w:val="Billedtekst"/>
+        <w:pStyle w:val="Caption"/>
       </w:pPr>
       <w:r>
         <w:t xml:space="preserve">Figur </w:t>
@@ -87,7 +87,7 @@
     </w:p>
     <w:p>
       <w:pPr>
-        <w:pStyle w:val="Overskrift1"/>
+        <w:pStyle w:val="Heading1"/>
         <w:rPr>
           <w:rFonts w:asciiTheme="minorHAnsi" w:hAnsiTheme="minorHAnsi"/>
         </w:rPr>
@@ -97,18 +97,36 @@
         <w:rPr>
           <w:rFonts w:asciiTheme="minorHAnsi" w:hAnsiTheme="minorHAnsi"/>
         </w:rPr>
-        <w:t xml:space="preserve">Aktør beskrivelse </w:t>
+        <w:t xml:space="preserve">Aktør </w:t>
+      </w:r>
+      <w:commentRangeStart w:id="1"/>
+      <w:r>
+        <w:rPr>
+          <w:rFonts w:asciiTheme="minorHAnsi" w:hAnsiTheme="minorHAnsi"/>
+        </w:rPr>
+        <w:t xml:space="preserve">beskrivelse </w:t>
       </w:r>
       <w:commentRangeEnd w:id="0"/>
       <w:r>
         <w:rPr>
-          <w:rStyle w:val="Kommentarhenvisning"/>
+          <w:rStyle w:val="CommentReference"/>
           <w:rFonts w:asciiTheme="minorHAnsi" w:eastAsiaTheme="minorHAnsi" w:hAnsiTheme="minorHAnsi" w:cstheme="minorBidi"/>
           <w:b w:val="0"/>
           <w:bCs w:val="0"/>
           <w:color w:val="auto"/>
         </w:rPr>
         <w:commentReference w:id="0"/>
+      </w:r>
+      <w:commentRangeEnd w:id="1"/>
+      <w:r>
+        <w:rPr>
+          <w:rStyle w:val="CommentReference"/>
+          <w:rFonts w:asciiTheme="minorHAnsi" w:eastAsiaTheme="minorHAnsi" w:hAnsiTheme="minorHAnsi" w:cstheme="minorBidi"/>
+          <w:b w:val="0"/>
+          <w:bCs w:val="0"/>
+          <w:color w:val="auto"/>
+        </w:rPr>
+        <w:commentReference w:id="1"/>
       </w:r>
     </w:p>
     <w:tbl>
@@ -529,7 +547,71 @@
               <w:rPr>
                 <w:rFonts w:eastAsia="Calibri" w:cs="Times New Roman"/>
               </w:rPr>
-              <w:t>rsonen spilleren spiller i mod</w:t>
+              <w:t xml:space="preserve">rsonen </w:t>
+            </w:r>
+            <w:commentRangeStart w:id="2"/>
+            <w:ins w:id="3" w:author="Fiskr" w:date="2014-09-24T11:46:00Z">
+              <w:r>
+                <w:rPr>
+                  <w:rFonts w:eastAsia="Calibri" w:cs="Times New Roman"/>
+                </w:rPr>
+                <w:t>brugeren</w:t>
+              </w:r>
+              <w:commentRangeEnd w:id="2"/>
+              <w:r>
+                <w:rPr>
+                  <w:rStyle w:val="CommentReference"/>
+                </w:rPr>
+                <w:commentReference w:id="2"/>
+              </w:r>
+              <w:r>
+                <w:rPr>
+                  <w:rFonts w:eastAsia="Calibri" w:cs="Times New Roman"/>
+                </w:rPr>
+                <w:t xml:space="preserve"> </w:t>
+              </w:r>
+            </w:ins>
+            <w:commentRangeStart w:id="4"/>
+            <w:del w:id="5" w:author="Fiskr" w:date="2014-09-24T11:46:00Z">
+              <w:r>
+                <w:rPr>
+                  <w:rFonts w:eastAsia="Calibri" w:cs="Times New Roman"/>
+                </w:rPr>
+                <w:delText>spilleren</w:delText>
+              </w:r>
+              <w:commentRangeEnd w:id="4"/>
+              <w:r>
+                <w:rPr>
+                  <w:rStyle w:val="CommentReference"/>
+                </w:rPr>
+                <w:commentReference w:id="4"/>
+              </w:r>
+              <w:r>
+                <w:rPr>
+                  <w:rFonts w:eastAsia="Calibri" w:cs="Times New Roman"/>
+                </w:rPr>
+                <w:delText xml:space="preserve"> </w:delText>
+              </w:r>
+            </w:del>
+            <w:r>
+              <w:rPr>
+                <w:rFonts w:eastAsia="Calibri" w:cs="Times New Roman"/>
+              </w:rPr>
+              <w:t>spiller i</w:t>
+            </w:r>
+            <w:del w:id="6" w:author="Fiskr" w:date="2014-09-24T11:45:00Z">
+              <w:r>
+                <w:rPr>
+                  <w:rFonts w:eastAsia="Calibri" w:cs="Times New Roman"/>
+                </w:rPr>
+                <w:delText xml:space="preserve"> </w:delText>
+              </w:r>
+            </w:del>
+            <w:r>
+              <w:rPr>
+                <w:rFonts w:eastAsia="Calibri" w:cs="Times New Roman"/>
+              </w:rPr>
+              <w:t>mod</w:t>
             </w:r>
           </w:p>
         </w:tc>
@@ -541,12 +623,12 @@
     <w:p/>
     <w:p>
       <w:pPr>
-        <w:pStyle w:val="Overskrift1"/>
+        <w:pStyle w:val="Heading1"/>
         <w:rPr>
           <w:rFonts w:asciiTheme="minorHAnsi" w:hAnsiTheme="minorHAnsi"/>
         </w:rPr>
       </w:pPr>
-      <w:commentRangeStart w:id="1"/>
+      <w:commentRangeStart w:id="7"/>
       <w:r>
         <w:rPr>
           <w:rFonts w:asciiTheme="minorHAnsi" w:hAnsiTheme="minorHAnsi"/>
@@ -554,27 +636,27 @@
         <w:lastRenderedPageBreak/>
         <w:t>Use case</w:t>
       </w:r>
-      <w:commentRangeEnd w:id="1"/>
+      <w:commentRangeEnd w:id="7"/>
       <w:r>
         <w:rPr>
-          <w:rStyle w:val="Kommentarhenvisning"/>
+          <w:rStyle w:val="CommentReference"/>
           <w:rFonts w:asciiTheme="minorHAnsi" w:eastAsiaTheme="minorHAnsi" w:hAnsiTheme="minorHAnsi" w:cstheme="minorBidi"/>
           <w:b w:val="0"/>
           <w:bCs w:val="0"/>
           <w:color w:val="auto"/>
         </w:rPr>
-        <w:commentReference w:id="1"/>
+        <w:commentReference w:id="7"/>
       </w:r>
     </w:p>
-    <w:bookmarkStart w:id="2" w:name="_MON_1472898663"/>
-    <w:bookmarkEnd w:id="2"/>
+    <w:bookmarkStart w:id="8" w:name="_MON_1472898663"/>
+    <w:bookmarkEnd w:id="8"/>
     <w:p>
       <w:r>
         <w:object w:dxaOrig="7830" w:dyaOrig="9555" w14:anchorId="1D842CAD">
-          <v:shape id="_x0000_i1026" type="#_x0000_t75" style="width:392.25pt;height:522pt" o:ole="">
+          <v:shape id="_x0000_i1026" type="#_x0000_t75" style="width:392.5pt;height:522pt" o:ole="">
             <v:imagedata r:id="rId12" o:title=""/>
           </v:shape>
-          <o:OLEObject Type="Embed" ProgID="Visio.Drawing.15" ShapeID="_x0000_i1026" DrawAspect="Content" ObjectID="_1473062334" r:id="rId13"/>
+          <o:OLEObject Type="Embed" ProgID="Visio.Drawing.15" ShapeID="_x0000_i1026" DrawAspect="Content" ObjectID="_1473066320" r:id="rId13"/>
         </w:object>
       </w:r>
     </w:p>
@@ -586,7 +668,7 @@
     <w:p/>
     <w:p>
       <w:pPr>
-        <w:pStyle w:val="Overskrift2"/>
+        <w:pStyle w:val="Heading2"/>
         <w:rPr>
           <w:rFonts w:asciiTheme="minorHAnsi" w:hAnsiTheme="minorHAnsi"/>
         </w:rPr>
@@ -612,7 +694,7 @@
       </w:r>
     </w:p>
     <w:p>
-      <w:commentRangeStart w:id="3"/>
+      <w:commentRangeStart w:id="9"/>
       <w:r>
         <w:t xml:space="preserve">Inden spillet startes, har spillerne mulighed for at ændre indstillingerne for spilseancen. Spillængden kan ændres, så der spilles i kortere eller længere tid, spiltyper (Team Death Match, Capture the Flag osv.), antal liv osv. </w:t>
       </w:r>
@@ -622,17 +704,17 @@
       <w:r>
         <w:t xml:space="preserve"> Alt dette foregår via GUI på DevKit.</w:t>
       </w:r>
-      <w:commentRangeEnd w:id="3"/>
+      <w:commentRangeEnd w:id="9"/>
       <w:r>
         <w:rPr>
-          <w:rStyle w:val="Kommentarhenvisning"/>
+          <w:rStyle w:val="CommentReference"/>
         </w:rPr>
-        <w:commentReference w:id="3"/>
+        <w:commentReference w:id="9"/>
       </w:r>
     </w:p>
     <w:tbl>
       <w:tblPr>
-        <w:tblStyle w:val="Tabel-Gitter"/>
+        <w:tblStyle w:val="TableGrid"/>
         <w:tblW w:w="0" w:type="auto"/>
         <w:tblLook w:val="04A0" w:firstRow="1" w:lastRow="0" w:firstColumn="1" w:lastColumn="0" w:noHBand="0" w:noVBand="1"/>
       </w:tblPr>
@@ -1151,21 +1233,21 @@
               </w:rPr>
               <w:t xml:space="preserve">Undtagelse 1: </w:t>
             </w:r>
-            <w:commentRangeStart w:id="4"/>
+            <w:commentRangeStart w:id="10"/>
             <w:r>
               <w:rPr>
                 <w:rFonts w:asciiTheme="minorHAnsi" w:hAnsiTheme="minorHAnsi"/>
               </w:rPr>
               <w:t xml:space="preserve">Default spilindstillinger </w:t>
             </w:r>
-            <w:commentRangeEnd w:id="4"/>
-            <w:r>
-              <w:rPr>
-                <w:rStyle w:val="Kommentarhenvisning"/>
+            <w:commentRangeEnd w:id="10"/>
+            <w:r>
+              <w:rPr>
+                <w:rStyle w:val="CommentReference"/>
                 <w:rFonts w:asciiTheme="minorHAnsi" w:eastAsiaTheme="minorHAnsi" w:hAnsiTheme="minorHAnsi" w:cstheme="minorBidi"/>
                 <w:lang w:eastAsia="en-US"/>
               </w:rPr>
-              <w:commentReference w:id="4"/>
+              <w:commentReference w:id="10"/>
             </w:r>
             <w:r>
               <w:rPr>
@@ -1187,21 +1269,21 @@
               </w:rPr>
               <w:t xml:space="preserve">Undtagelse 2: </w:t>
             </w:r>
-            <w:commentRangeStart w:id="5"/>
+            <w:commentRangeStart w:id="11"/>
             <w:r>
               <w:rPr>
                 <w:rFonts w:asciiTheme="minorHAnsi" w:hAnsiTheme="minorHAnsi"/>
               </w:rPr>
               <w:t>Reconnect vesten til DevKittet, og prøv at reuploade spilindstillingerne</w:t>
             </w:r>
-            <w:commentRangeEnd w:id="5"/>
-            <w:r>
-              <w:rPr>
-                <w:rStyle w:val="Kommentarhenvisning"/>
+            <w:commentRangeEnd w:id="11"/>
+            <w:r>
+              <w:rPr>
+                <w:rStyle w:val="CommentReference"/>
                 <w:rFonts w:asciiTheme="minorHAnsi" w:eastAsiaTheme="minorHAnsi" w:hAnsiTheme="minorHAnsi" w:cstheme="minorBidi"/>
                 <w:lang w:eastAsia="en-US"/>
               </w:rPr>
-              <w:commentReference w:id="5"/>
+              <w:commentReference w:id="11"/>
             </w:r>
             <w:r>
               <w:rPr>
@@ -1216,7 +1298,7 @@
     <w:p/>
     <w:p>
       <w:pPr>
-        <w:pStyle w:val="Overskrift2"/>
+        <w:pStyle w:val="Heading2"/>
         <w:rPr>
           <w:rFonts w:asciiTheme="minorHAnsi" w:hAnsiTheme="minorHAnsi"/>
         </w:rPr>
@@ -1247,12 +1329,12 @@
       <w:r>
         <w:t xml:space="preserve"> og våbenets heat stiger. Hvis heat overstiger våbenets overheat-niveau, bliver våbenet overheated og kan ikke bruges if</w:t>
       </w:r>
-      <w:ins w:id="6" w:author="Jonas Nikolajsen" w:date="2014-09-24T10:47:00Z">
+      <w:ins w:id="12" w:author="Jonas Nikolajsen" w:date="2014-09-24T10:47:00Z">
         <w:r>
           <w:t>m</w:t>
         </w:r>
       </w:ins>
-      <w:del w:id="7" w:author="Jonas Nikolajsen" w:date="2014-09-24T10:47:00Z">
+      <w:del w:id="13" w:author="Jonas Nikolajsen" w:date="2014-09-24T10:47:00Z">
         <w:r>
           <w:delText>t</w:delText>
         </w:r>
@@ -1266,7 +1348,7 @@
     </w:p>
     <w:tbl>
       <w:tblPr>
-        <w:tblStyle w:val="Tabel-Gitter"/>
+        <w:tblStyle w:val="TableGrid"/>
         <w:tblW w:w="0" w:type="auto"/>
         <w:tblLook w:val="04A0" w:firstRow="1" w:lastRow="0" w:firstColumn="1" w:lastColumn="0" w:noHBand="0" w:noVBand="1"/>
       </w:tblPr>
@@ -1666,7 +1748,7 @@
           </w:tcPr>
           <w:p>
             <w:pPr>
-              <w:pStyle w:val="Listeafsnit"/>
+              <w:pStyle w:val="ListParagraph"/>
               <w:numPr>
                 <w:ilvl w:val="0"/>
                 <w:numId w:val="4"/>
@@ -1685,7 +1767,7 @@
           </w:p>
           <w:p>
             <w:pPr>
-              <w:pStyle w:val="Listeafsnit"/>
+              <w:pStyle w:val="ListParagraph"/>
               <w:numPr>
                 <w:ilvl w:val="0"/>
                 <w:numId w:val="4"/>
@@ -1710,7 +1792,7 @@
           </w:p>
           <w:p>
             <w:pPr>
-              <w:pStyle w:val="Listeafsnit"/>
+              <w:pStyle w:val="ListParagraph"/>
               <w:numPr>
                 <w:ilvl w:val="0"/>
                 <w:numId w:val="4"/>
@@ -1724,12 +1806,34 @@
               <w:rPr>
                 <w:rFonts w:asciiTheme="minorHAnsi" w:hAnsiTheme="minorHAnsi"/>
               </w:rPr>
-              <w:t>Laser tændes i TBD ms og slukkes herefter</w:t>
-            </w:r>
-          </w:p>
-          <w:p>
-            <w:pPr>
-              <w:pStyle w:val="Listeafsnit"/>
+              <w:t xml:space="preserve">Laser tændes i </w:t>
+            </w:r>
+            <w:commentRangeStart w:id="14"/>
+            <w:r>
+              <w:rPr>
+                <w:rFonts w:asciiTheme="minorHAnsi" w:hAnsiTheme="minorHAnsi"/>
+              </w:rPr>
+              <w:t xml:space="preserve">TBD ms </w:t>
+            </w:r>
+            <w:commentRangeEnd w:id="14"/>
+            <w:r>
+              <w:rPr>
+                <w:rStyle w:val="CommentReference"/>
+                <w:rFonts w:asciiTheme="minorHAnsi" w:eastAsiaTheme="minorHAnsi" w:hAnsiTheme="minorHAnsi" w:cstheme="minorBidi"/>
+                <w:lang w:eastAsia="en-US"/>
+              </w:rPr>
+              <w:commentReference w:id="14"/>
+            </w:r>
+            <w:r>
+              <w:rPr>
+                <w:rFonts w:asciiTheme="minorHAnsi" w:hAnsiTheme="minorHAnsi"/>
+              </w:rPr>
+              <w:t>og slukkes herefter</w:t>
+            </w:r>
+          </w:p>
+          <w:p>
+            <w:pPr>
+              <w:pStyle w:val="ListParagraph"/>
               <w:numPr>
                 <w:ilvl w:val="0"/>
                 <w:numId w:val="4"/>
@@ -1763,7 +1867,7 @@
               </w:rPr>
               <w:t xml:space="preserve"> </w:t>
             </w:r>
-            <w:commentRangeStart w:id="8"/>
+            <w:commentRangeStart w:id="15"/>
             <w:r>
               <w:rPr>
                 <w:rFonts w:asciiTheme="minorHAnsi" w:hAnsiTheme="minorHAnsi"/>
@@ -1794,14 +1898,14 @@
               </w:rPr>
               <w:t>]</w:t>
             </w:r>
-            <w:commentRangeEnd w:id="8"/>
-            <w:r>
-              <w:rPr>
-                <w:rStyle w:val="Kommentarhenvisning"/>
+            <w:commentRangeEnd w:id="15"/>
+            <w:r>
+              <w:rPr>
+                <w:rStyle w:val="CommentReference"/>
                 <w:rFonts w:asciiTheme="minorHAnsi" w:eastAsiaTheme="minorHAnsi" w:hAnsiTheme="minorHAnsi" w:cstheme="minorBidi"/>
                 <w:lang w:eastAsia="en-US"/>
               </w:rPr>
-              <w:commentReference w:id="8"/>
+              <w:commentReference w:id="15"/>
             </w:r>
           </w:p>
         </w:tc>
@@ -1836,7 +1940,7 @@
                 <w:rFonts w:asciiTheme="minorHAnsi" w:hAnsiTheme="minorHAnsi"/>
               </w:rPr>
             </w:pPr>
-            <w:commentRangeStart w:id="9"/>
+            <w:commentRangeStart w:id="16"/>
             <w:r>
               <w:rPr>
                 <w:rFonts w:asciiTheme="minorHAnsi" w:hAnsiTheme="minorHAnsi"/>
@@ -1850,14 +1954,14 @@
               <w:br/>
               <w:t>Undtagelse 2:</w:t>
             </w:r>
-            <w:commentRangeEnd w:id="9"/>
-            <w:r>
-              <w:rPr>
-                <w:rStyle w:val="Kommentarhenvisning"/>
+            <w:commentRangeEnd w:id="16"/>
+            <w:r>
+              <w:rPr>
+                <w:rStyle w:val="CommentReference"/>
                 <w:rFonts w:asciiTheme="minorHAnsi" w:eastAsiaTheme="minorHAnsi" w:hAnsiTheme="minorHAnsi" w:cstheme="minorBidi"/>
                 <w:lang w:eastAsia="en-US"/>
               </w:rPr>
-              <w:commentReference w:id="9"/>
+              <w:commentReference w:id="16"/>
             </w:r>
             <w:r>
               <w:rPr>
@@ -1922,7 +2026,7 @@
     </w:p>
     <w:p>
       <w:pPr>
-        <w:pStyle w:val="Overskrift2"/>
+        <w:pStyle w:val="Heading2"/>
         <w:rPr>
           <w:lang w:val="en-US"/>
         </w:rPr>
@@ -1957,7 +2061,7 @@
     </w:p>
     <w:tbl>
       <w:tblPr>
-        <w:tblStyle w:val="Tabel-Gitter"/>
+        <w:tblStyle w:val="TableGrid"/>
         <w:tblW w:w="0" w:type="auto"/>
         <w:tblLook w:val="04A0" w:firstRow="1" w:lastRow="0" w:firstColumn="1" w:lastColumn="0" w:noHBand="0" w:noVBand="1"/>
       </w:tblPr>
@@ -2112,6 +2216,7 @@
                 <w:rFonts w:asciiTheme="minorHAnsi" w:hAnsiTheme="minorHAnsi"/>
               </w:rPr>
             </w:pPr>
+            <w:commentRangeStart w:id="17"/>
             <w:r>
               <w:rPr>
                 <w:rFonts w:asciiTheme="minorHAnsi" w:eastAsia="Calibri" w:hAnsiTheme="minorHAnsi"/>
@@ -2122,7 +2227,24 @@
               <w:rPr>
                 <w:rFonts w:asciiTheme="minorHAnsi" w:eastAsia="Calibri" w:hAnsiTheme="minorHAnsi"/>
               </w:rPr>
-              <w:t xml:space="preserve"> på vest registrerer skud</w:t>
+              <w:t xml:space="preserve"> på vest </w:t>
+            </w:r>
+            <w:del w:id="18" w:author="Fiskr" w:date="2014-09-24T11:56:00Z">
+              <w:r>
+                <w:rPr>
+                  <w:rFonts w:asciiTheme="minorHAnsi" w:eastAsia="Calibri" w:hAnsiTheme="minorHAnsi"/>
+                </w:rPr>
+                <w:delText>registrerer skud</w:delText>
+              </w:r>
+            </w:del>
+            <w:commentRangeEnd w:id="17"/>
+            <w:r>
+              <w:rPr>
+                <w:rStyle w:val="CommentReference"/>
+                <w:rFonts w:asciiTheme="minorHAnsi" w:eastAsiaTheme="minorHAnsi" w:hAnsiTheme="minorHAnsi" w:cstheme="minorBidi"/>
+                <w:lang w:eastAsia="en-US"/>
+              </w:rPr>
+              <w:commentReference w:id="17"/>
             </w:r>
           </w:p>
         </w:tc>
@@ -2304,6 +2426,7 @@
                 <w:rFonts w:asciiTheme="minorHAnsi" w:hAnsiTheme="minorHAnsi"/>
               </w:rPr>
             </w:pPr>
+            <w:commentRangeStart w:id="19"/>
             <w:r>
               <w:rPr>
                 <w:rFonts w:asciiTheme="minorHAnsi" w:hAnsiTheme="minorHAnsi"/>
@@ -2328,6 +2451,15 @@
               </w:rPr>
               <w:t>piller er ikke død</w:t>
             </w:r>
+            <w:commentRangeEnd w:id="19"/>
+            <w:r>
+              <w:rPr>
+                <w:rStyle w:val="CommentReference"/>
+                <w:rFonts w:asciiTheme="minorHAnsi" w:eastAsiaTheme="minorHAnsi" w:hAnsiTheme="minorHAnsi" w:cstheme="minorBidi"/>
+                <w:lang w:eastAsia="en-US"/>
+              </w:rPr>
+              <w:commentReference w:id="19"/>
+            </w:r>
           </w:p>
         </w:tc>
       </w:tr>
@@ -2406,7 +2538,7 @@
           </w:tcPr>
           <w:p>
             <w:pPr>
-              <w:pStyle w:val="Listeafsnit"/>
+              <w:pStyle w:val="ListParagraph"/>
               <w:numPr>
                 <w:ilvl w:val="0"/>
                 <w:numId w:val="14"/>
@@ -2436,7 +2568,7 @@
           </w:p>
           <w:p>
             <w:pPr>
-              <w:pStyle w:val="Listeafsnit"/>
+              <w:pStyle w:val="ListParagraph"/>
               <w:numPr>
                 <w:ilvl w:val="0"/>
                 <w:numId w:val="14"/>
@@ -2460,7 +2592,7 @@
           </w:p>
           <w:p>
             <w:pPr>
-              <w:pStyle w:val="Listeafsnit"/>
+              <w:pStyle w:val="ListParagraph"/>
               <w:numPr>
                 <w:ilvl w:val="0"/>
                 <w:numId w:val="14"/>
@@ -2481,21 +2613,21 @@
               </w:rPr>
               <w:t xml:space="preserve"> </w:t>
             </w:r>
-            <w:commentRangeStart w:id="10"/>
+            <w:commentRangeStart w:id="20"/>
             <w:r>
               <w:rPr>
                 <w:rFonts w:asciiTheme="minorHAnsi" w:hAnsiTheme="minorHAnsi"/>
               </w:rPr>
               <w:t>[Undtagelse 1: Spiller mister sidste livsenhed]</w:t>
             </w:r>
-            <w:commentRangeEnd w:id="10"/>
-            <w:r>
-              <w:rPr>
-                <w:rStyle w:val="Kommentarhenvisning"/>
+            <w:commentRangeEnd w:id="20"/>
+            <w:r>
+              <w:rPr>
+                <w:rStyle w:val="CommentReference"/>
                 <w:rFonts w:asciiTheme="minorHAnsi" w:eastAsiaTheme="minorHAnsi" w:hAnsiTheme="minorHAnsi" w:cstheme="minorBidi"/>
                 <w:lang w:eastAsia="en-US"/>
               </w:rPr>
-              <w:commentReference w:id="10"/>
+              <w:commentReference w:id="20"/>
             </w:r>
           </w:p>
         </w:tc>
@@ -2543,7 +2675,7 @@
     <w:p/>
     <w:p>
       <w:pPr>
-        <w:pStyle w:val="Overskrift2"/>
+        <w:pStyle w:val="Heading2"/>
         <w:rPr>
           <w:rFonts w:asciiTheme="minorHAnsi" w:hAnsiTheme="minorHAnsi"/>
         </w:rPr>
@@ -2571,16 +2703,16 @@
       <w:r>
         <w:t xml:space="preserve">Afstandsbedømmelsen sker ved, at modspillers vest sender et konstant ultralydssignal, som spillers vest opfanger. Afstanden indikeres med en biplyd gennem en </w:t>
       </w:r>
-      <w:commentRangeStart w:id="11"/>
+      <w:commentRangeStart w:id="21"/>
       <w:r>
         <w:t>øresnegl</w:t>
       </w:r>
-      <w:commentRangeEnd w:id="11"/>
+      <w:commentRangeEnd w:id="21"/>
       <w:r>
         <w:rPr>
-          <w:rStyle w:val="Kommentarhenvisning"/>
+          <w:rStyle w:val="CommentReference"/>
         </w:rPr>
-        <w:commentReference w:id="11"/>
+        <w:commentReference w:id="21"/>
       </w:r>
       <w:r>
         <w:t>. Biplydens frekvens er proportional med ultralydens amplitude.</w:t>
@@ -2588,7 +2720,7 @@
     </w:p>
     <w:tbl>
       <w:tblPr>
-        <w:tblStyle w:val="Tabel-Gitter"/>
+        <w:tblStyle w:val="TableGrid"/>
         <w:tblW w:w="0" w:type="auto"/>
         <w:tblLook w:val="04A0" w:firstRow="1" w:lastRow="0" w:firstColumn="1" w:lastColumn="0" w:noHBand="0" w:noVBand="1"/>
       </w:tblPr>
@@ -2865,21 +2997,21 @@
                 <w:rFonts w:asciiTheme="minorHAnsi" w:hAnsiTheme="minorHAnsi"/>
               </w:rPr>
             </w:pPr>
-            <w:commentRangeStart w:id="12"/>
+            <w:commentRangeStart w:id="22"/>
             <w:r>
               <w:rPr>
                 <w:rFonts w:asciiTheme="minorHAnsi" w:hAnsiTheme="minorHAnsi"/>
               </w:rPr>
               <w:t>1 per spiller</w:t>
             </w:r>
-            <w:commentRangeEnd w:id="12"/>
-            <w:r>
-              <w:rPr>
-                <w:rStyle w:val="Kommentarhenvisning"/>
+            <w:commentRangeEnd w:id="22"/>
+            <w:r>
+              <w:rPr>
+                <w:rStyle w:val="CommentReference"/>
                 <w:rFonts w:asciiTheme="minorHAnsi" w:eastAsiaTheme="minorHAnsi" w:hAnsiTheme="minorHAnsi" w:cstheme="minorBidi"/>
                 <w:lang w:eastAsia="en-US"/>
               </w:rPr>
-              <w:commentReference w:id="12"/>
+              <w:commentReference w:id="22"/>
             </w:r>
           </w:p>
         </w:tc>
@@ -2985,7 +3117,7 @@
           </w:tcPr>
           <w:p>
             <w:pPr>
-              <w:pStyle w:val="Listeafsnit"/>
+              <w:pStyle w:val="ListParagraph"/>
               <w:numPr>
                 <w:ilvl w:val="0"/>
                 <w:numId w:val="6"/>
@@ -3004,7 +3136,7 @@
           </w:p>
           <w:p>
             <w:pPr>
-              <w:pStyle w:val="Listeafsnit"/>
+              <w:pStyle w:val="ListParagraph"/>
               <w:numPr>
                 <w:ilvl w:val="0"/>
                 <w:numId w:val="6"/>
@@ -3023,7 +3155,7 @@
           </w:p>
           <w:p>
             <w:pPr>
-              <w:pStyle w:val="Listeafsnit"/>
+              <w:pStyle w:val="ListParagraph"/>
               <w:numPr>
                 <w:ilvl w:val="0"/>
                 <w:numId w:val="6"/>
@@ -3054,7 +3186,7 @@
           </w:p>
           <w:p>
             <w:pPr>
-              <w:pStyle w:val="Listeafsnit"/>
+              <w:pStyle w:val="ListParagraph"/>
               <w:numPr>
                 <w:ilvl w:val="0"/>
                 <w:numId w:val="6"/>
@@ -3129,7 +3261,7 @@
     </w:p>
     <w:p>
       <w:pPr>
-        <w:pStyle w:val="Overskrift2"/>
+        <w:pStyle w:val="Heading2"/>
         <w:rPr>
           <w:rFonts w:asciiTheme="minorHAnsi" w:hAnsiTheme="minorHAnsi"/>
         </w:rPr>
@@ -3156,12 +3288,25 @@
     </w:p>
     <w:p>
       <w:r>
-        <w:t>I løbet af spillet er det muligt at skifte lasertype. Typerne er beskrevet i termlisten. Spilleren trykker på skifte-knappen på våbenet og en LED skifter farve til den valgte laser, så spilleren er orienteret og lasertypen.</w:t>
+        <w:t>I løbet af spillet er det muligt at skifte lasertype. Typerne er beskrevet i termlisten. Spilleren trykker på skifte-knappen på våbenet og en LED skifter farve til den valgte laser, så spilleren er orienteret o</w:t>
+      </w:r>
+      <w:ins w:id="23" w:author="Fiskr" w:date="2014-09-24T12:13:00Z">
+        <w:r>
+          <w:t xml:space="preserve">m </w:t>
+        </w:r>
+      </w:ins>
+      <w:del w:id="24" w:author="Fiskr" w:date="2014-09-24T12:13:00Z">
+        <w:r>
+          <w:delText xml:space="preserve">g </w:delText>
+        </w:r>
+      </w:del>
+      <w:r>
+        <w:t>lasertypen.</w:t>
       </w:r>
     </w:p>
     <w:tbl>
       <w:tblPr>
-        <w:tblStyle w:val="Tabel-Gitter"/>
+        <w:tblStyle w:val="TableGrid"/>
         <w:tblW w:w="0" w:type="auto"/>
         <w:tblLook w:val="04A0" w:firstRow="1" w:lastRow="0" w:firstColumn="1" w:lastColumn="0" w:noHBand="0" w:noVBand="1"/>
       </w:tblPr>
@@ -3638,7 +3783,7 @@
           </w:tcPr>
           <w:p>
             <w:pPr>
-              <w:pStyle w:val="Listeafsnit"/>
+              <w:pStyle w:val="ListParagraph"/>
               <w:numPr>
                 <w:ilvl w:val="0"/>
                 <w:numId w:val="12"/>
@@ -3656,7 +3801,7 @@
           </w:p>
           <w:p>
             <w:pPr>
-              <w:pStyle w:val="Listeafsnit"/>
+              <w:pStyle w:val="ListParagraph"/>
               <w:numPr>
                 <w:ilvl w:val="0"/>
                 <w:numId w:val="12"/>
@@ -3674,7 +3819,7 @@
           </w:p>
           <w:p>
             <w:pPr>
-              <w:pStyle w:val="Listeafsnit"/>
+              <w:pStyle w:val="ListParagraph"/>
               <w:numPr>
                 <w:ilvl w:val="0"/>
                 <w:numId w:val="12"/>
@@ -3737,7 +3882,7 @@
     <w:p/>
     <w:p>
       <w:pPr>
-        <w:pStyle w:val="Overskrift2"/>
+        <w:pStyle w:val="Heading2"/>
         <w:rPr>
           <w:rFonts w:asciiTheme="minorHAnsi" w:hAnsiTheme="minorHAnsi"/>
         </w:rPr>
@@ -3768,7 +3913,7 @@
     </w:p>
     <w:tbl>
       <w:tblPr>
-        <w:tblStyle w:val="Tabel-Gitter"/>
+        <w:tblStyle w:val="TableGrid"/>
         <w:tblW w:w="0" w:type="auto"/>
         <w:tblLook w:val="04A0" w:firstRow="1" w:lastRow="0" w:firstColumn="1" w:lastColumn="0" w:noHBand="0" w:noVBand="1"/>
       </w:tblPr>
@@ -4155,7 +4300,7 @@
           </w:tcPr>
           <w:p>
             <w:pPr>
-              <w:pStyle w:val="Listeafsnit"/>
+              <w:pStyle w:val="ListParagraph"/>
               <w:numPr>
                 <w:ilvl w:val="0"/>
                 <w:numId w:val="9"/>
@@ -4174,7 +4319,7 @@
           </w:p>
           <w:p>
             <w:pPr>
-              <w:pStyle w:val="Listeafsnit"/>
+              <w:pStyle w:val="ListParagraph"/>
               <w:numPr>
                 <w:ilvl w:val="0"/>
                 <w:numId w:val="9"/>
@@ -4246,7 +4391,7 @@
     </w:p>
     <w:p>
       <w:pPr>
-        <w:pStyle w:val="Overskrift2"/>
+        <w:pStyle w:val="Heading2"/>
         <w:rPr>
           <w:rFonts w:asciiTheme="minorHAnsi" w:hAnsiTheme="minorHAnsi"/>
           <w:lang w:val="en-US"/>
@@ -4282,7 +4427,7 @@
     </w:p>
     <w:tbl>
       <w:tblPr>
-        <w:tblStyle w:val="Tabel-Gitter"/>
+        <w:tblStyle w:val="TableGrid"/>
         <w:tblW w:w="0" w:type="auto"/>
         <w:tblLook w:val="04A0" w:firstRow="1" w:lastRow="0" w:firstColumn="1" w:lastColumn="0" w:noHBand="0" w:noVBand="1"/>
       </w:tblPr>
@@ -4681,7 +4826,7 @@
           </w:tcPr>
           <w:p>
             <w:pPr>
-              <w:pStyle w:val="Listeafsnit"/>
+              <w:pStyle w:val="ListParagraph"/>
               <w:numPr>
                 <w:ilvl w:val="0"/>
                 <w:numId w:val="10"/>
@@ -4706,7 +4851,7 @@
           </w:p>
           <w:p>
             <w:pPr>
-              <w:pStyle w:val="Listeafsnit"/>
+              <w:pStyle w:val="ListParagraph"/>
               <w:numPr>
                 <w:ilvl w:val="0"/>
                 <w:numId w:val="10"/>
@@ -4734,26 +4879,26 @@
               </w:rPr>
               <w:t xml:space="preserve"> at forbindelsen er oprettet </w:t>
             </w:r>
-            <w:commentRangeStart w:id="13"/>
+            <w:commentRangeStart w:id="25"/>
             <w:r>
               <w:rPr>
                 <w:rFonts w:asciiTheme="minorHAnsi" w:hAnsiTheme="minorHAnsi"/>
               </w:rPr>
               <w:t>[Undtagelse 1: Forbindelsen mislykkedes]</w:t>
             </w:r>
-            <w:commentRangeEnd w:id="13"/>
-            <w:r>
-              <w:rPr>
-                <w:rStyle w:val="Kommentarhenvisning"/>
+            <w:commentRangeEnd w:id="25"/>
+            <w:r>
+              <w:rPr>
+                <w:rStyle w:val="CommentReference"/>
                 <w:rFonts w:asciiTheme="minorHAnsi" w:eastAsiaTheme="minorHAnsi" w:hAnsiTheme="minorHAnsi" w:cstheme="minorBidi"/>
                 <w:lang w:eastAsia="en-US"/>
               </w:rPr>
-              <w:commentReference w:id="13"/>
-            </w:r>
-          </w:p>
-          <w:p>
-            <w:pPr>
-              <w:pStyle w:val="Listeafsnit"/>
+              <w:commentReference w:id="25"/>
+            </w:r>
+          </w:p>
+          <w:p>
+            <w:pPr>
+              <w:pStyle w:val="ListParagraph"/>
               <w:numPr>
                 <w:ilvl w:val="0"/>
                 <w:numId w:val="10"/>
@@ -4772,7 +4917,7 @@
           </w:p>
           <w:p>
             <w:pPr>
-              <w:pStyle w:val="Listeafsnit"/>
+              <w:pStyle w:val="ListParagraph"/>
               <w:numPr>
                 <w:ilvl w:val="0"/>
                 <w:numId w:val="10"/>
@@ -4788,26 +4933,26 @@
               </w:rPr>
               <w:t xml:space="preserve">Der vises en besked om at overførslen er fuldført </w:t>
             </w:r>
-            <w:commentRangeStart w:id="14"/>
+            <w:commentRangeStart w:id="26"/>
             <w:r>
               <w:rPr>
                 <w:rFonts w:asciiTheme="minorHAnsi" w:hAnsiTheme="minorHAnsi"/>
               </w:rPr>
               <w:t>[Undtagelse 2: Overførsel mislykkedes]</w:t>
             </w:r>
-            <w:commentRangeEnd w:id="14"/>
-            <w:r>
-              <w:rPr>
-                <w:rStyle w:val="Kommentarhenvisning"/>
+            <w:commentRangeEnd w:id="26"/>
+            <w:r>
+              <w:rPr>
+                <w:rStyle w:val="CommentReference"/>
                 <w:rFonts w:asciiTheme="minorHAnsi" w:eastAsiaTheme="minorHAnsi" w:hAnsiTheme="minorHAnsi" w:cstheme="minorBidi"/>
                 <w:lang w:eastAsia="en-US"/>
               </w:rPr>
-              <w:commentReference w:id="14"/>
-            </w:r>
-          </w:p>
-          <w:p>
-            <w:pPr>
-              <w:pStyle w:val="Listeafsnit"/>
+              <w:commentReference w:id="26"/>
+            </w:r>
+          </w:p>
+          <w:p>
+            <w:pPr>
+              <w:pStyle w:val="ListParagraph"/>
               <w:numPr>
                 <w:ilvl w:val="0"/>
                 <w:numId w:val="10"/>
@@ -4838,7 +4983,7 @@
           </w:p>
           <w:p>
             <w:pPr>
-              <w:pStyle w:val="Listeafsnit"/>
+              <w:pStyle w:val="ListParagraph"/>
               <w:numPr>
                 <w:ilvl w:val="0"/>
                 <w:numId w:val="10"/>
@@ -4852,7 +4997,35 @@
               <w:rPr>
                 <w:rFonts w:asciiTheme="minorHAnsi" w:hAnsiTheme="minorHAnsi"/>
               </w:rPr>
-              <w:t>Punkt 1-5 gentages indtil alle spillers data er overført</w:t>
+              <w:t>Punkt 1-5 gentages indtil</w:t>
+            </w:r>
+            <w:del w:id="27" w:author="Fiskr" w:date="2014-09-24T12:15:00Z">
+              <w:r>
+                <w:rPr>
+                  <w:rFonts w:asciiTheme="minorHAnsi" w:hAnsiTheme="minorHAnsi"/>
+                </w:rPr>
+                <w:delText xml:space="preserve"> alle spillers</w:delText>
+              </w:r>
+            </w:del>
+            <w:r>
+              <w:rPr>
+                <w:rFonts w:asciiTheme="minorHAnsi" w:hAnsiTheme="minorHAnsi"/>
+              </w:rPr>
+              <w:t xml:space="preserve"> data </w:t>
+            </w:r>
+            <w:ins w:id="28" w:author="Fiskr" w:date="2014-09-24T12:15:00Z">
+              <w:r>
+                <w:rPr>
+                  <w:rFonts w:asciiTheme="minorHAnsi" w:hAnsiTheme="minorHAnsi"/>
+                </w:rPr>
+                <w:t xml:space="preserve">fra alle spillere </w:t>
+              </w:r>
+            </w:ins>
+            <w:r>
+              <w:rPr>
+                <w:rFonts w:asciiTheme="minorHAnsi" w:hAnsiTheme="minorHAnsi"/>
+              </w:rPr>
+              <w:t>er overført</w:t>
             </w:r>
           </w:p>
         </w:tc>
@@ -4887,7 +5060,7 @@
                 <w:rFonts w:asciiTheme="minorHAnsi" w:hAnsiTheme="minorHAnsi"/>
               </w:rPr>
             </w:pPr>
-            <w:commentRangeStart w:id="15"/>
+            <w:commentRangeStart w:id="29"/>
             <w:r>
               <w:rPr>
                 <w:rFonts w:asciiTheme="minorHAnsi" w:hAnsiTheme="minorHAnsi"/>
@@ -4908,14 +5081,14 @@
               </w:rPr>
               <w:t>[Undtagelse 2] Overførslen mislykkedes, der vises en fejlmeddelelse på devkit</w:t>
             </w:r>
-            <w:commentRangeEnd w:id="15"/>
-            <w:r>
-              <w:rPr>
-                <w:rStyle w:val="Kommentarhenvisning"/>
+            <w:commentRangeEnd w:id="29"/>
+            <w:r>
+              <w:rPr>
+                <w:rStyle w:val="CommentReference"/>
                 <w:rFonts w:asciiTheme="minorHAnsi" w:eastAsiaTheme="minorHAnsi" w:hAnsiTheme="minorHAnsi" w:cstheme="minorBidi"/>
                 <w:lang w:eastAsia="en-US"/>
               </w:rPr>
-              <w:commentReference w:id="15"/>
+              <w:commentReference w:id="29"/>
             </w:r>
           </w:p>
         </w:tc>
@@ -4924,7 +5097,7 @@
     <w:p/>
     <w:p>
       <w:pPr>
-        <w:pStyle w:val="Overskrift2"/>
+        <w:pStyle w:val="Heading2"/>
         <w:rPr>
           <w:rFonts w:asciiTheme="minorHAnsi" w:hAnsiTheme="minorHAnsi"/>
           <w:lang w:val="en-US"/>
@@ -4962,7 +5135,7 @@
     </w:p>
     <w:tbl>
       <w:tblPr>
-        <w:tblStyle w:val="Tabel-Gitter"/>
+        <w:tblStyle w:val="TableGrid"/>
         <w:tblW w:w="0" w:type="auto"/>
         <w:tblLook w:val="04A0" w:firstRow="1" w:lastRow="0" w:firstColumn="1" w:lastColumn="0" w:noHBand="0" w:noVBand="1"/>
       </w:tblPr>
@@ -5373,7 +5546,7 @@
           </w:tcPr>
           <w:p>
             <w:pPr>
-              <w:pStyle w:val="Listeafsnit"/>
+              <w:pStyle w:val="ListParagraph"/>
               <w:numPr>
                 <w:ilvl w:val="0"/>
                 <w:numId w:val="11"/>
@@ -5398,7 +5571,7 @@
           </w:p>
           <w:p>
             <w:pPr>
-              <w:pStyle w:val="Listeafsnit"/>
+              <w:pStyle w:val="ListParagraph"/>
               <w:numPr>
                 <w:ilvl w:val="0"/>
                 <w:numId w:val="11"/>
@@ -5423,7 +5596,7 @@
           </w:p>
           <w:p>
             <w:pPr>
-              <w:pStyle w:val="Listeafsnit"/>
+              <w:pStyle w:val="ListParagraph"/>
               <w:numPr>
                 <w:ilvl w:val="0"/>
                 <w:numId w:val="11"/>
@@ -5437,7 +5610,29 @@
               <w:rPr>
                 <w:rFonts w:asciiTheme="minorHAnsi" w:hAnsiTheme="minorHAnsi"/>
               </w:rPr>
-              <w:t>Spiller har mulighed for at gemme data eller resette spillet</w:t>
+              <w:t xml:space="preserve">Spiller har mulighed for at </w:t>
+            </w:r>
+            <w:commentRangeStart w:id="30"/>
+            <w:r>
+              <w:rPr>
+                <w:rFonts w:asciiTheme="minorHAnsi" w:hAnsiTheme="minorHAnsi"/>
+              </w:rPr>
+              <w:t>gemme data</w:t>
+            </w:r>
+            <w:commentRangeEnd w:id="30"/>
+            <w:r>
+              <w:rPr>
+                <w:rStyle w:val="CommentReference"/>
+                <w:rFonts w:asciiTheme="minorHAnsi" w:eastAsiaTheme="minorHAnsi" w:hAnsiTheme="minorHAnsi" w:cstheme="minorBidi"/>
+                <w:lang w:eastAsia="en-US"/>
+              </w:rPr>
+              <w:commentReference w:id="30"/>
+            </w:r>
+            <w:r>
+              <w:rPr>
+                <w:rFonts w:asciiTheme="minorHAnsi" w:hAnsiTheme="minorHAnsi"/>
+              </w:rPr>
+              <w:t xml:space="preserve"> eller resette spillet</w:t>
             </w:r>
           </w:p>
         </w:tc>
@@ -5495,7 +5690,7 @@
     </w:p>
     <w:p>
       <w:pPr>
-        <w:pStyle w:val="Overskrift2"/>
+        <w:pStyle w:val="Heading2"/>
         <w:rPr>
           <w:rFonts w:asciiTheme="minorHAnsi" w:hAnsiTheme="minorHAnsi"/>
         </w:rPr>
@@ -5530,7 +5725,7 @@
     </w:p>
     <w:tbl>
       <w:tblPr>
-        <w:tblStyle w:val="Tabel-Gitter"/>
+        <w:tblStyle w:val="TableGrid"/>
         <w:tblW w:w="0" w:type="auto"/>
         <w:tblLook w:val="04A0" w:firstRow="1" w:lastRow="0" w:firstColumn="1" w:lastColumn="0" w:noHBand="0" w:noVBand="1"/>
       </w:tblPr>
@@ -5575,8 +5770,6 @@
             </w:r>
           </w:p>
         </w:tc>
-        <w:bookmarkStart w:id="16" w:name="_GoBack"/>
-        <w:bookmarkEnd w:id="16"/>
       </w:tr>
       <w:tr>
         <w:tc>
@@ -5928,7 +6121,7 @@
           </w:tcPr>
           <w:p>
             <w:pPr>
-              <w:pStyle w:val="Listeafsnit"/>
+              <w:pStyle w:val="ListParagraph"/>
               <w:numPr>
                 <w:ilvl w:val="0"/>
                 <w:numId w:val="16"/>
@@ -6011,7 +6204,7 @@
                 <w:rFonts w:asciiTheme="minorHAnsi" w:hAnsiTheme="minorHAnsi"/>
               </w:rPr>
             </w:pPr>
-            <w:commentRangeStart w:id="17"/>
+            <w:commentRangeStart w:id="32"/>
             <w:r>
               <w:rPr>
                 <w:rFonts w:asciiTheme="minorHAnsi" w:hAnsiTheme="minorHAnsi"/>
@@ -6054,14 +6247,14 @@
               </w:rPr>
               <w:t>0</w:t>
             </w:r>
-            <w:commentRangeEnd w:id="17"/>
-            <w:r>
-              <w:rPr>
-                <w:rStyle w:val="Kommentarhenvisning"/>
+            <w:commentRangeEnd w:id="32"/>
+            <w:r>
+              <w:rPr>
+                <w:rStyle w:val="CommentReference"/>
                 <w:rFonts w:asciiTheme="minorHAnsi" w:eastAsiaTheme="minorHAnsi" w:hAnsiTheme="minorHAnsi" w:cstheme="minorBidi"/>
                 <w:lang w:eastAsia="en-US"/>
               </w:rPr>
-              <w:commentReference w:id="17"/>
+              <w:commentReference w:id="32"/>
             </w:r>
           </w:p>
         </w:tc>
@@ -6091,11 +6284,11 @@
   <w:comment w:id="0" w:author="Jonas Nikolajsen" w:date="2014-09-24T10:27:00Z" w:initials="JN">
     <w:p>
       <w:pPr>
-        <w:pStyle w:val="Kommentartekst"/>
+        <w:pStyle w:val="CommentText"/>
       </w:pPr>
       <w:r>
         <w:rPr>
-          <w:rStyle w:val="Kommentarhenvisning"/>
+          <w:rStyle w:val="CommentReference"/>
         </w:rPr>
         <w:annotationRef/>
       </w:r>
@@ -6107,14 +6300,62 @@
       </w:r>
     </w:p>
   </w:comment>
-  <w:comment w:id="1" w:author="Jonas Nikolajsen" w:date="2014-09-24T10:34:00Z" w:initials="JN">
+  <w:comment w:id="1" w:author="Fiskr" w:date="2014-09-24T11:44:00Z" w:initials="F">
     <w:p>
       <w:pPr>
-        <w:pStyle w:val="Kommentartekst"/>
+        <w:pStyle w:val="CommentText"/>
       </w:pPr>
       <w:r>
         <w:rPr>
-          <w:rStyle w:val="Kommentarhenvisning"/>
+          <w:rStyle w:val="CommentReference"/>
+        </w:rPr>
+        <w:annotationRef/>
+      </w:r>
+      <w:r>
+        <w:t xml:space="preserve">Kan der ydermere ikke være mere end én af hver? </w:t>
+      </w:r>
+    </w:p>
+  </w:comment>
+  <w:comment w:id="2" w:author="Fiskr" w:date="2014-09-24T11:46:00Z" w:initials="F">
+    <w:p>
+      <w:pPr>
+        <w:pStyle w:val="CommentText"/>
+      </w:pPr>
+      <w:r>
+        <w:rPr>
+          <w:rStyle w:val="CommentReference"/>
+        </w:rPr>
+        <w:annotationRef/>
+      </w:r>
+      <w:r>
+        <w:t xml:space="preserve">Rettet til mindre forvirrende formulering. </w:t>
+      </w:r>
+    </w:p>
+  </w:comment>
+  <w:comment w:id="4" w:author="Fiskr" w:date="2014-09-24T11:45:00Z" w:initials="F">
+    <w:p>
+      <w:pPr>
+        <w:pStyle w:val="CommentText"/>
+      </w:pPr>
+      <w:r>
+        <w:rPr>
+          <w:rStyle w:val="CommentReference"/>
+        </w:rPr>
+        <w:annotationRef/>
+      </w:r>
+      <w:r>
+        <w:t xml:space="preserve">Rettet til mindre forvirrende formulering.   </w:t>
+      </w:r>
+    </w:p>
+  </w:comment>
+  <w:comment w:id="7" w:author="Jonas Nikolajsen" w:date="2014-09-24T10:34:00Z" w:initials="JN">
+    <w:p>
+      <w:pPr>
+        <w:pStyle w:val="CommentText"/>
+      </w:pPr>
+      <w:r>
+        <w:rPr>
+          <w:rStyle w:val="CommentReference"/>
         </w:rPr>
         <w:annotationRef/>
       </w:r>
@@ -6160,26 +6401,32 @@
     </w:p>
     <w:p>
       <w:pPr>
-        <w:pStyle w:val="Kommentartekst"/>
+        <w:pStyle w:val="CommentText"/>
       </w:pPr>
       <w:r>
         <w:t>Dette diagram indikere at modspilleren kun kan blive ramt og afstandsbedømme.</w:t>
       </w:r>
     </w:p>
   </w:comment>
-  <w:comment w:id="3" w:author="Jonas Nikolajsen" w:date="2014-09-24T10:45:00Z" w:initials="JN">
+  <w:comment w:id="9" w:author="Jonas Nikolajsen" w:date="2014-09-24T10:45:00Z" w:initials="JN">
     <w:p>
       <w:pPr>
-        <w:pStyle w:val="Kommentartekst"/>
+        <w:pStyle w:val="CommentText"/>
       </w:pPr>
       <w:r>
         <w:rPr>
-          <w:rStyle w:val="Kommentarhenvisning"/>
+          <w:rStyle w:val="CommentReference"/>
         </w:rPr>
         <w:annotationRef/>
       </w:r>
       <w:r>
-        <w:t>Igen definere i meget af jeres projekt tidligt.</w:t>
+        <w:t>Igen definere</w:t>
+      </w:r>
+      <w:r>
+        <w:t>r</w:t>
+      </w:r>
+      <w:r>
+        <w:t xml:space="preserve"> i meget af jeres projekt tidligt.</w:t>
       </w:r>
       <w:r>
         <w:br/>
@@ -6187,14 +6434,14 @@
       </w:r>
     </w:p>
   </w:comment>
-  <w:comment w:id="4" w:author="Jonas Nikolajsen" w:date="2014-09-24T10:43:00Z" w:initials="JN">
+  <w:comment w:id="10" w:author="Jonas Nikolajsen" w:date="2014-09-24T10:43:00Z" w:initials="JN">
     <w:p>
       <w:pPr>
-        <w:pStyle w:val="Kommentartekst"/>
+        <w:pStyle w:val="CommentText"/>
       </w:pPr>
       <w:r>
         <w:rPr>
-          <w:rStyle w:val="Kommentarhenvisning"/>
+          <w:rStyle w:val="CommentReference"/>
         </w:rPr>
         <w:annotationRef/>
       </w:r>
@@ -6203,14 +6450,14 @@
       </w:r>
     </w:p>
   </w:comment>
-  <w:comment w:id="5" w:author="Jonas Nikolajsen" w:date="2014-09-24T10:43:00Z" w:initials="JN">
+  <w:comment w:id="11" w:author="Jonas Nikolajsen" w:date="2014-09-24T10:43:00Z" w:initials="JN">
     <w:p>
       <w:pPr>
-        <w:pStyle w:val="Kommentartekst"/>
+        <w:pStyle w:val="CommentText"/>
       </w:pPr>
       <w:r>
         <w:rPr>
-          <w:rStyle w:val="Kommentarhenvisning"/>
+          <w:rStyle w:val="CommentReference"/>
         </w:rPr>
         <w:annotationRef/>
       </w:r>
@@ -6219,82 +6466,152 @@
       </w:r>
     </w:p>
   </w:comment>
-  <w:comment w:id="8" w:author="Jonas Nikolajsen" w:date="2014-09-24T10:49:00Z" w:initials="JN">
+  <w:comment w:id="14" w:author="Fiskr" w:date="2014-09-24T11:53:00Z" w:initials="F">
     <w:p>
       <w:pPr>
-        <w:pStyle w:val="Kommentartekst"/>
+        <w:pStyle w:val="CommentText"/>
       </w:pPr>
       <w:r>
         <w:rPr>
-          <w:rStyle w:val="Kommentarhenvisning"/>
+          <w:rStyle w:val="CommentReference"/>
         </w:rPr>
         <w:annotationRef/>
       </w:r>
       <w:r>
-        <w:t>Er syntax ikke [Undtagelse 4.a: Heat ….]</w:t>
+        <w:rPr>
+          <w:rStyle w:val="CommentReference"/>
+        </w:rPr>
+        <w:annotationRef/>
+      </w:r>
+      <w:r>
+        <w:t xml:space="preserve">Mere et ikke funktionelt krav / design. </w:t>
+      </w:r>
+    </w:p>
+    <w:p>
+      <w:pPr>
+        <w:pStyle w:val="CommentText"/>
+      </w:pPr>
+      <w:r>
+        <w:t xml:space="preserve">Er kunden i virkeligheden ikke ligeglad med præcist hvor mange milisekunder den tændes i, så længe det virker? </w:t>
       </w:r>
     </w:p>
   </w:comment>
-  <w:comment w:id="9" w:author="Jonas Nikolajsen" w:date="2014-09-24T10:50:00Z" w:initials="JN">
+  <w:comment w:id="15" w:author="Jonas Nikolajsen" w:date="2014-09-24T10:49:00Z" w:initials="JN">
     <w:p>
       <w:pPr>
-        <w:pStyle w:val="Kommentartekst"/>
+        <w:pStyle w:val="CommentText"/>
       </w:pPr>
       <w:r>
         <w:rPr>
-          <w:rStyle w:val="Kommentarhenvisning"/>
+          <w:rStyle w:val="CommentReference"/>
         </w:rPr>
         <w:annotationRef/>
       </w:r>
       <w:r>
-        <w:t>Disse skal vel ikke være der?</w:t>
+        <w:t>Er syntax ikke [Undtagelse 4.a: Heat ….]</w:t>
       </w:r>
     </w:p>
   </w:comment>
-  <w:comment w:id="10" w:author="Jonas Nikolajsen" w:date="2014-09-24T10:53:00Z" w:initials="JN">
+  <w:comment w:id="16" w:author="Jonas Nikolajsen" w:date="2014-09-24T10:50:00Z" w:initials="JN">
     <w:p>
       <w:pPr>
-        <w:pStyle w:val="Kommentartekst"/>
+        <w:pStyle w:val="CommentText"/>
       </w:pPr>
       <w:r>
         <w:rPr>
-          <w:rStyle w:val="Kommentarhenvisning"/>
+          <w:rStyle w:val="CommentReference"/>
         </w:rPr>
         <w:annotationRef/>
       </w:r>
       <w:r>
-        <w:t>Samme som ovenstående, forkert syntax</w:t>
+        <w:t>Disse skal vel ikke være der?</w:t>
       </w:r>
     </w:p>
   </w:comment>
-  <w:comment w:id="11" w:author="Jonas Nikolajsen" w:date="2014-09-24T10:55:00Z" w:initials="JN">
+  <w:comment w:id="17" w:author="Fiskr" w:date="2014-09-24T11:55:00Z" w:initials="F">
     <w:p>
       <w:pPr>
-        <w:pStyle w:val="Kommentartekst"/>
+        <w:pStyle w:val="CommentText"/>
       </w:pPr>
       <w:r>
         <w:rPr>
-          <w:rStyle w:val="Kommentarhenvisning"/>
+          <w:rStyle w:val="CommentReference"/>
         </w:rPr>
         <w:annotationRef/>
       </w:r>
       <w:r>
-        <w:t xml:space="preserve">Defination her stemmer ikke overens med beskrivelse i ”beskrivelse af dele” </w:t>
+        <w:t xml:space="preserve">Slettet ”registrerer skud” </w:t>
+      </w:r>
+    </w:p>
+    <w:p>
+      <w:pPr>
+        <w:pStyle w:val="CommentText"/>
+      </w:pPr>
+      <w:r>
+        <w:t xml:space="preserve">Er det ikke kun lasersensoren, der er initiator? </w:t>
       </w:r>
     </w:p>
   </w:comment>
-  <w:comment w:id="12" w:author="Jonas Nikolajsen" w:date="2014-09-24T10:59:00Z" w:initials="JN">
+  <w:comment w:id="19" w:author="Fiskr" w:date="2014-09-24T11:59:00Z" w:initials="F">
     <w:p>
       <w:pPr>
-        <w:pStyle w:val="Kommentartekst"/>
+        <w:pStyle w:val="CommentText"/>
       </w:pPr>
       <w:r>
         <w:rPr>
-          <w:rStyle w:val="Kommentarhenvisning"/>
+          <w:rStyle w:val="CommentReference"/>
         </w:rPr>
         <w:annotationRef/>
       </w:r>
       <w:r>
+        <w:t>Forvirrende syntaks. Prøv at overveje en uniform måde at beskrive det på på tværs af use cases.</w:t>
+      </w:r>
+    </w:p>
+  </w:comment>
+  <w:comment w:id="20" w:author="Jonas Nikolajsen" w:date="2014-09-24T10:53:00Z" w:initials="JN">
+    <w:p>
+      <w:pPr>
+        <w:pStyle w:val="CommentText"/>
+      </w:pPr>
+      <w:r>
+        <w:rPr>
+          <w:rStyle w:val="CommentReference"/>
+        </w:rPr>
+        <w:annotationRef/>
+      </w:r>
+      <w:r>
+        <w:t>Samme som ovenstående, forkert syntax</w:t>
+      </w:r>
+    </w:p>
+  </w:comment>
+  <w:comment w:id="21" w:author="Jonas Nikolajsen" w:date="2014-09-24T10:55:00Z" w:initials="JN">
+    <w:p>
+      <w:pPr>
+        <w:pStyle w:val="CommentText"/>
+      </w:pPr>
+      <w:r>
+        <w:rPr>
+          <w:rStyle w:val="CommentReference"/>
+        </w:rPr>
+        <w:annotationRef/>
+      </w:r>
+      <w:r>
+        <w:t xml:space="preserve">Defination her stemmer ikke overens med beskrivelse i ”beskrivelse af dele” </w:t>
+      </w:r>
+    </w:p>
+  </w:comment>
+  <w:comment w:id="22" w:author="Jonas Nikolajsen" w:date="2014-09-24T10:59:00Z" w:initials="JN">
+    <w:p>
+      <w:pPr>
+        <w:pStyle w:val="CommentText"/>
+      </w:pPr>
+      <w:r>
+        <w:rPr>
+          <w:rStyle w:val="CommentReference"/>
+        </w:rPr>
+        <w:annotationRef/>
+      </w:r>
+      <w:r>
         <w:t>Hvad sker der i tilfælde af flere modspillere tæt på en?</w:t>
       </w:r>
       <w:r>
@@ -6303,14 +6620,14 @@
       </w:r>
     </w:p>
   </w:comment>
-  <w:comment w:id="13" w:author="Jonas Nikolajsen" w:date="2014-09-24T11:05:00Z" w:initials="JN">
+  <w:comment w:id="25" w:author="Jonas Nikolajsen" w:date="2014-09-24T11:05:00Z" w:initials="JN">
     <w:p>
       <w:pPr>
-        <w:pStyle w:val="Kommentartekst"/>
+        <w:pStyle w:val="CommentText"/>
       </w:pPr>
       <w:r>
         <w:rPr>
-          <w:rStyle w:val="Kommentarhenvisning"/>
+          <w:rStyle w:val="CommentReference"/>
         </w:rPr>
         <w:annotationRef/>
       </w:r>
@@ -6319,14 +6636,14 @@
       </w:r>
     </w:p>
   </w:comment>
-  <w:comment w:id="14" w:author="Jonas Nikolajsen" w:date="2014-09-24T11:06:00Z" w:initials="JN">
+  <w:comment w:id="26" w:author="Jonas Nikolajsen" w:date="2014-09-24T11:06:00Z" w:initials="JN">
     <w:p>
       <w:pPr>
-        <w:pStyle w:val="Kommentartekst"/>
+        <w:pStyle w:val="CommentText"/>
       </w:pPr>
       <w:r>
         <w:rPr>
-          <w:rStyle w:val="Kommentarhenvisning"/>
+          <w:rStyle w:val="CommentReference"/>
         </w:rPr>
         <w:annotationRef/>
       </w:r>
@@ -6335,14 +6652,14 @@
       </w:r>
     </w:p>
   </w:comment>
-  <w:comment w:id="15" w:author="Jonas Nikolajsen" w:date="2014-09-24T11:06:00Z" w:initials="JN">
+  <w:comment w:id="29" w:author="Jonas Nikolajsen" w:date="2014-09-24T11:06:00Z" w:initials="JN">
     <w:p>
       <w:pPr>
-        <w:pStyle w:val="Kommentartekst"/>
+        <w:pStyle w:val="CommentText"/>
       </w:pPr>
       <w:r>
         <w:rPr>
-          <w:rStyle w:val="Kommentarhenvisning"/>
+          <w:rStyle w:val="CommentReference"/>
         </w:rPr>
         <w:annotationRef/>
       </w:r>
@@ -6351,14 +6668,35 @@
       </w:r>
     </w:p>
   </w:comment>
-  <w:comment w:id="17" w:author="Jonas Nikolajsen" w:date="2014-09-24T11:10:00Z" w:initials="JN">
+  <w:comment w:id="30" w:author="Fiskr" w:date="2014-09-24T12:16:00Z" w:initials="F">
     <w:p>
       <w:pPr>
-        <w:pStyle w:val="Kommentartekst"/>
+        <w:pStyle w:val="CommentText"/>
       </w:pPr>
       <w:r>
         <w:rPr>
-          <w:rStyle w:val="Kommentarhenvisning"/>
+          <w:rStyle w:val="CommentReference"/>
+        </w:rPr>
+        <w:annotationRef/>
+      </w:r>
+      <w:r>
+        <w:t>Hvad så med at slette data igen? Er er indbygget et maks antal gemte spil? (og er det i såfald et ikke-funktionelt krav?) eller kan man gemme et uendeligt antal spil?</w:t>
+      </w:r>
+      <w:bookmarkStart w:id="31" w:name="_GoBack"/>
+      <w:bookmarkEnd w:id="31"/>
+      <w:r>
+        <w:t xml:space="preserve">  </w:t>
+      </w:r>
+    </w:p>
+  </w:comment>
+  <w:comment w:id="32" w:author="Jonas Nikolajsen" w:date="2014-09-24T11:10:00Z" w:initials="JN">
+    <w:p>
+      <w:pPr>
+        <w:pStyle w:val="CommentText"/>
+      </w:pPr>
+      <w:r>
+        <w:rPr>
+          <w:rStyle w:val="CommentReference"/>
         </w:rPr>
         <w:annotationRef/>
       </w:r>
@@ -6384,18 +6722,25 @@
 <file path=word/commentsExtended.xml><?xml version="1.0" encoding="utf-8"?>
 <w15:commentsEx xmlns:wpc="http://schemas.microsoft.com/office/word/2010/wordprocessingCanvas" xmlns:mc="http://schemas.openxmlformats.org/markup-compatibility/2006" xmlns:o="urn:schemas-microsoft-com:office:office" xmlns:r="http://schemas.openxmlformats.org/officeDocument/2006/relationships" xmlns:m="http://schemas.openxmlformats.org/officeDocument/2006/math" xmlns:v="urn:schemas-microsoft-com:vml" xmlns:wp14="http://schemas.microsoft.com/office/word/2010/wordprocessingDrawing" xmlns:wp="http://schemas.openxmlformats.org/drawingml/2006/wordprocessingDrawing" xmlns:w10="urn:schemas-microsoft-com:office:word" xmlns:w="http://schemas.openxmlformats.org/wordprocessingml/2006/main" xmlns:w14="http://schemas.microsoft.com/office/word/2010/wordml" xmlns:w15="http://schemas.microsoft.com/office/word/2012/wordml" xmlns:wpg="http://schemas.microsoft.com/office/word/2010/wordprocessingGroup" xmlns:wpi="http://schemas.microsoft.com/office/word/2010/wordprocessingInk" xmlns:wne="http://schemas.microsoft.com/office/word/2006/wordml" xmlns:wps="http://schemas.microsoft.com/office/word/2010/wordprocessingShape" mc:Ignorable="w14 w15 wp14">
   <w15:commentEx w15:paraId="026AFB70" w15:done="0"/>
+  <w15:commentEx w15:paraId="265D9F4C" w15:done="0"/>
+  <w15:commentEx w15:paraId="37A3625B" w15:done="0"/>
+  <w15:commentEx w15:paraId="18EA5843" w15:done="0"/>
   <w15:commentEx w15:paraId="7A994646" w15:done="0"/>
   <w15:commentEx w15:paraId="6529F299" w15:done="0"/>
   <w15:commentEx w15:paraId="154CCB80" w15:done="0"/>
   <w15:commentEx w15:paraId="3E27A0E7" w15:done="0"/>
+  <w15:commentEx w15:paraId="5F870C25" w15:done="0"/>
   <w15:commentEx w15:paraId="115488A0" w15:done="0"/>
   <w15:commentEx w15:paraId="730A1945" w15:done="0"/>
+  <w15:commentEx w15:paraId="4BB91B18" w15:done="0"/>
+  <w15:commentEx w15:paraId="21B93383" w15:done="0"/>
   <w15:commentEx w15:paraId="65786047" w15:done="0"/>
   <w15:commentEx w15:paraId="56127981" w15:done="0"/>
   <w15:commentEx w15:paraId="1DCC316B" w15:done="0"/>
   <w15:commentEx w15:paraId="3D908A65" w15:done="0"/>
   <w15:commentEx w15:paraId="6D1A2B31" w15:done="0"/>
   <w15:commentEx w15:paraId="1FF7E339" w15:done="0"/>
+  <w15:commentEx w15:paraId="0CEE6DBD" w15:done="0"/>
   <w15:commentEx w15:paraId="03D4D542" w15:done="0"/>
 </w15:commentsEx>
 </file>
@@ -7913,6 +8258,9 @@
 <w15:people xmlns:wpc="http://schemas.microsoft.com/office/word/2010/wordprocessingCanvas" xmlns:mc="http://schemas.openxmlformats.org/markup-compatibility/2006" xmlns:o="urn:schemas-microsoft-com:office:office" xmlns:r="http://schemas.openxmlformats.org/officeDocument/2006/relationships" xmlns:m="http://schemas.openxmlformats.org/officeDocument/2006/math" xmlns:v="urn:schemas-microsoft-com:vml" xmlns:wp14="http://schemas.microsoft.com/office/word/2010/wordprocessingDrawing" xmlns:wp="http://schemas.openxmlformats.org/drawingml/2006/wordprocessingDrawing" xmlns:w10="urn:schemas-microsoft-com:office:word" xmlns:w="http://schemas.openxmlformats.org/wordprocessingml/2006/main" xmlns:w14="http://schemas.microsoft.com/office/word/2010/wordml" xmlns:w15="http://schemas.microsoft.com/office/word/2012/wordml" xmlns:wpg="http://schemas.microsoft.com/office/word/2010/wordprocessingGroup" xmlns:wpi="http://schemas.microsoft.com/office/word/2010/wordprocessingInk" xmlns:wne="http://schemas.microsoft.com/office/word/2006/wordml" xmlns:wps="http://schemas.microsoft.com/office/word/2010/wordprocessingShape" mc:Ignorable="w14 w15 wp14">
   <w15:person w15:author="Jonas Nikolajsen">
     <w15:presenceInfo w15:providerId="Windows Live" w15:userId="88f596bd6ac22400"/>
+  </w15:person>
+  <w15:person w15:author="Fiskr">
+    <w15:presenceInfo w15:providerId="None" w15:userId="Fiskr"/>
   </w15:person>
 </w15:people>
 </file>
@@ -8315,11 +8663,11 @@
       <w:spacing w:after="0"/>
     </w:pPr>
   </w:style>
-  <w:style w:type="paragraph" w:styleId="Overskrift1">
+  <w:style w:type="paragraph" w:styleId="Heading1">
     <w:name w:val="heading 1"/>
     <w:basedOn w:val="Normal"/>
     <w:next w:val="Normal"/>
-    <w:link w:val="Overskrift1Tegn"/>
+    <w:link w:val="Heading1Char"/>
     <w:uiPriority w:val="9"/>
     <w:qFormat/>
     <w:rsid w:val="00C05BE4"/>
@@ -8338,11 +8686,11 @@
       <w:szCs w:val="28"/>
     </w:rPr>
   </w:style>
-  <w:style w:type="paragraph" w:styleId="Overskrift2">
+  <w:style w:type="paragraph" w:styleId="Heading2">
     <w:name w:val="heading 2"/>
     <w:basedOn w:val="Normal"/>
     <w:next w:val="Normal"/>
-    <w:link w:val="Overskrift2Tegn"/>
+    <w:link w:val="Heading2Char"/>
     <w:uiPriority w:val="9"/>
     <w:unhideWhenUsed/>
     <w:qFormat/>
@@ -8362,13 +8710,13 @@
       <w:szCs w:val="26"/>
     </w:rPr>
   </w:style>
-  <w:style w:type="character" w:default="1" w:styleId="Standardskrifttypeiafsnit">
+  <w:style w:type="character" w:default="1" w:styleId="DefaultParagraphFont">
     <w:name w:val="Default Paragraph Font"/>
     <w:uiPriority w:val="1"/>
     <w:semiHidden/>
     <w:unhideWhenUsed/>
   </w:style>
-  <w:style w:type="table" w:default="1" w:styleId="Tabel-Normal">
+  <w:style w:type="table" w:default="1" w:styleId="TableNormal">
     <w:name w:val="Normal Table"/>
     <w:uiPriority w:val="99"/>
     <w:semiHidden/>
@@ -8383,16 +8731,16 @@
       </w:tblCellMar>
     </w:tblPr>
   </w:style>
-  <w:style w:type="numbering" w:default="1" w:styleId="Ingenoversigt">
+  <w:style w:type="numbering" w:default="1" w:styleId="NoList">
     <w:name w:val="No List"/>
     <w:uiPriority w:val="99"/>
     <w:semiHidden/>
     <w:unhideWhenUsed/>
   </w:style>
-  <w:style w:type="character" w:customStyle="1" w:styleId="Overskrift1Tegn">
-    <w:name w:val="Overskrift 1 Tegn"/>
-    <w:basedOn w:val="Standardskrifttypeiafsnit"/>
-    <w:link w:val="Overskrift1"/>
+  <w:style w:type="character" w:customStyle="1" w:styleId="Heading1Char">
+    <w:name w:val="Heading 1 Char"/>
+    <w:basedOn w:val="DefaultParagraphFont"/>
+    <w:link w:val="Heading1"/>
     <w:uiPriority w:val="9"/>
     <w:rsid w:val="00C05BE4"/>
     <w:rPr>
@@ -8404,7 +8752,7 @@
       <w:szCs w:val="28"/>
     </w:rPr>
   </w:style>
-  <w:style w:type="paragraph" w:styleId="Billedtekst">
+  <w:style w:type="paragraph" w:styleId="Caption">
     <w:name w:val="caption"/>
     <w:basedOn w:val="Normal"/>
     <w:next w:val="Normal"/>
@@ -8423,10 +8771,10 @@
       <w:szCs w:val="18"/>
     </w:rPr>
   </w:style>
-  <w:style w:type="paragraph" w:styleId="Sidehoved">
+  <w:style w:type="paragraph" w:styleId="Header">
     <w:name w:val="header"/>
     <w:basedOn w:val="Normal"/>
-    <w:link w:val="SidehovedTegn"/>
+    <w:link w:val="HeaderChar"/>
     <w:uiPriority w:val="99"/>
     <w:unhideWhenUsed/>
     <w:rsid w:val="003012B8"/>
@@ -8438,17 +8786,17 @@
       <w:spacing w:line="240" w:lineRule="auto"/>
     </w:pPr>
   </w:style>
-  <w:style w:type="character" w:customStyle="1" w:styleId="SidehovedTegn">
-    <w:name w:val="Sidehoved Tegn"/>
-    <w:basedOn w:val="Standardskrifttypeiafsnit"/>
-    <w:link w:val="Sidehoved"/>
+  <w:style w:type="character" w:customStyle="1" w:styleId="HeaderChar">
+    <w:name w:val="Header Char"/>
+    <w:basedOn w:val="DefaultParagraphFont"/>
+    <w:link w:val="Header"/>
     <w:uiPriority w:val="99"/>
     <w:rsid w:val="003012B8"/>
   </w:style>
-  <w:style w:type="paragraph" w:styleId="Sidefod">
+  <w:style w:type="paragraph" w:styleId="Footer">
     <w:name w:val="footer"/>
     <w:basedOn w:val="Normal"/>
-    <w:link w:val="SidefodTegn"/>
+    <w:link w:val="FooterChar"/>
     <w:uiPriority w:val="99"/>
     <w:unhideWhenUsed/>
     <w:rsid w:val="003012B8"/>
@@ -8460,16 +8808,16 @@
       <w:spacing w:line="240" w:lineRule="auto"/>
     </w:pPr>
   </w:style>
-  <w:style w:type="character" w:customStyle="1" w:styleId="SidefodTegn">
-    <w:name w:val="Sidefod Tegn"/>
-    <w:basedOn w:val="Standardskrifttypeiafsnit"/>
-    <w:link w:val="Sidefod"/>
+  <w:style w:type="character" w:customStyle="1" w:styleId="FooterChar">
+    <w:name w:val="Footer Char"/>
+    <w:basedOn w:val="DefaultParagraphFont"/>
+    <w:link w:val="Footer"/>
     <w:uiPriority w:val="99"/>
     <w:rsid w:val="003012B8"/>
   </w:style>
   <w:style w:type="table" w:customStyle="1" w:styleId="Gittertabel4-farve11">
     <w:name w:val="Gittertabel 4 - farve 11"/>
-    <w:basedOn w:val="Tabel-Normal"/>
+    <w:basedOn w:val="TableNormal"/>
     <w:uiPriority w:val="49"/>
     <w:rsid w:val="00190B98"/>
     <w:pPr>
@@ -8478,7 +8826,6 @@
     <w:tblPr>
       <w:tblStyleRowBandSize w:val="1"/>
       <w:tblStyleColBandSize w:val="1"/>
-      <w:tblInd w:w="0" w:type="dxa"/>
       <w:tblBorders>
         <w:top w:val="single" w:sz="4" w:space="0" w:color="95B3D7" w:themeColor="accent1" w:themeTint="99"/>
         <w:left w:val="single" w:sz="4" w:space="0" w:color="95B3D7" w:themeColor="accent1" w:themeTint="99"/>
@@ -8487,12 +8834,6 @@
         <w:insideH w:val="single" w:sz="4" w:space="0" w:color="95B3D7" w:themeColor="accent1" w:themeTint="99"/>
         <w:insideV w:val="single" w:sz="4" w:space="0" w:color="95B3D7" w:themeColor="accent1" w:themeTint="99"/>
       </w:tblBorders>
-      <w:tblCellMar>
-        <w:top w:w="0" w:type="dxa"/>
-        <w:left w:w="108" w:type="dxa"/>
-        <w:bottom w:w="0" w:type="dxa"/>
-        <w:right w:w="108" w:type="dxa"/>
-      </w:tblCellMar>
     </w:tblPr>
     <w:tblStylePr w:type="firstRow">
       <w:rPr>
@@ -8550,9 +8891,9 @@
       </w:tcPr>
     </w:tblStylePr>
   </w:style>
-  <w:style w:type="table" w:styleId="Lysskygge-fremhvningsfarve5">
+  <w:style w:type="table" w:styleId="LightShading-Accent5">
     <w:name w:val="Light Shading Accent 5"/>
-    <w:basedOn w:val="Tabel-Normal"/>
+    <w:basedOn w:val="TableNormal"/>
     <w:uiPriority w:val="60"/>
     <w:rsid w:val="0083267D"/>
     <w:pPr>
@@ -8564,17 +8905,10 @@
     <w:tblPr>
       <w:tblStyleRowBandSize w:val="1"/>
       <w:tblStyleColBandSize w:val="1"/>
-      <w:tblInd w:w="0" w:type="dxa"/>
       <w:tblBorders>
         <w:top w:val="single" w:sz="8" w:space="0" w:color="4BACC6" w:themeColor="accent5"/>
         <w:bottom w:val="single" w:sz="8" w:space="0" w:color="4BACC6" w:themeColor="accent5"/>
       </w:tblBorders>
-      <w:tblCellMar>
-        <w:top w:w="0" w:type="dxa"/>
-        <w:left w:w="108" w:type="dxa"/>
-        <w:bottom w:w="0" w:type="dxa"/>
-        <w:right w:w="108" w:type="dxa"/>
-      </w:tblCellMar>
     </w:tblPr>
     <w:tblStylePr w:type="firstRow">
       <w:pPr>
@@ -8653,7 +8987,7 @@
       </w:tcPr>
     </w:tblStylePr>
   </w:style>
-  <w:style w:type="paragraph" w:styleId="Listeafsnit">
+  <w:style w:type="paragraph" w:styleId="ListParagraph">
     <w:name w:val="List Paragraph"/>
     <w:basedOn w:val="Normal"/>
     <w:uiPriority w:val="34"/>
@@ -8664,9 +8998,9 @@
       <w:contextualSpacing/>
     </w:pPr>
   </w:style>
-  <w:style w:type="table" w:styleId="Tabel-Gitter">
+  <w:style w:type="table" w:styleId="TableGrid">
     <w:name w:val="Table Grid"/>
-    <w:basedOn w:val="Tabel-Normal"/>
+    <w:basedOn w:val="TableNormal"/>
     <w:uiPriority w:val="59"/>
     <w:rsid w:val="00DE1FC3"/>
     <w:pPr>
@@ -8679,7 +9013,6 @@
       <w:lang w:eastAsia="da-DK"/>
     </w:rPr>
     <w:tblPr>
-      <w:tblInd w:w="0" w:type="dxa"/>
       <w:tblBorders>
         <w:top w:val="single" w:sz="4" w:space="0" w:color="auto"/>
         <w:left w:val="single" w:sz="4" w:space="0" w:color="auto"/>
@@ -8688,18 +9021,12 @@
         <w:insideH w:val="single" w:sz="4" w:space="0" w:color="auto"/>
         <w:insideV w:val="single" w:sz="4" w:space="0" w:color="auto"/>
       </w:tblBorders>
-      <w:tblCellMar>
-        <w:top w:w="0" w:type="dxa"/>
-        <w:left w:w="108" w:type="dxa"/>
-        <w:bottom w:w="0" w:type="dxa"/>
-        <w:right w:w="108" w:type="dxa"/>
-      </w:tblCellMar>
     </w:tblPr>
   </w:style>
-  <w:style w:type="character" w:customStyle="1" w:styleId="Overskrift2Tegn">
-    <w:name w:val="Overskrift 2 Tegn"/>
-    <w:basedOn w:val="Standardskrifttypeiafsnit"/>
-    <w:link w:val="Overskrift2"/>
+  <w:style w:type="character" w:customStyle="1" w:styleId="Heading2Char">
+    <w:name w:val="Heading 2 Char"/>
+    <w:basedOn w:val="DefaultParagraphFont"/>
+    <w:link w:val="Heading2"/>
     <w:uiPriority w:val="9"/>
     <w:rsid w:val="00540707"/>
     <w:rPr>
@@ -8711,9 +9038,9 @@
       <w:szCs w:val="26"/>
     </w:rPr>
   </w:style>
-  <w:style w:type="character" w:styleId="Kommentarhenvisning">
+  <w:style w:type="character" w:styleId="CommentReference">
     <w:name w:val="annotation reference"/>
-    <w:basedOn w:val="Standardskrifttypeiafsnit"/>
+    <w:basedOn w:val="DefaultParagraphFont"/>
     <w:uiPriority w:val="99"/>
     <w:semiHidden/>
     <w:unhideWhenUsed/>
@@ -8723,10 +9050,10 @@
       <w:szCs w:val="16"/>
     </w:rPr>
   </w:style>
-  <w:style w:type="paragraph" w:styleId="Kommentartekst">
+  <w:style w:type="paragraph" w:styleId="CommentText">
     <w:name w:val="annotation text"/>
     <w:basedOn w:val="Normal"/>
-    <w:link w:val="KommentartekstTegn"/>
+    <w:link w:val="CommentTextChar"/>
     <w:uiPriority w:val="99"/>
     <w:semiHidden/>
     <w:unhideWhenUsed/>
@@ -8739,10 +9066,10 @@
       <w:szCs w:val="20"/>
     </w:rPr>
   </w:style>
-  <w:style w:type="character" w:customStyle="1" w:styleId="KommentartekstTegn">
-    <w:name w:val="Kommentartekst Tegn"/>
-    <w:basedOn w:val="Standardskrifttypeiafsnit"/>
-    <w:link w:val="Kommentartekst"/>
+  <w:style w:type="character" w:customStyle="1" w:styleId="CommentTextChar">
+    <w:name w:val="Comment Text Char"/>
+    <w:basedOn w:val="DefaultParagraphFont"/>
+    <w:link w:val="CommentText"/>
     <w:uiPriority w:val="99"/>
     <w:semiHidden/>
     <w:rsid w:val="00684F39"/>
@@ -8751,11 +9078,11 @@
       <w:szCs w:val="20"/>
     </w:rPr>
   </w:style>
-  <w:style w:type="paragraph" w:styleId="Kommentaremne">
+  <w:style w:type="paragraph" w:styleId="CommentSubject">
     <w:name w:val="annotation subject"/>
-    <w:basedOn w:val="Kommentartekst"/>
-    <w:next w:val="Kommentartekst"/>
-    <w:link w:val="KommentaremneTegn"/>
+    <w:basedOn w:val="CommentText"/>
+    <w:next w:val="CommentText"/>
+    <w:link w:val="CommentSubjectChar"/>
     <w:uiPriority w:val="99"/>
     <w:semiHidden/>
     <w:unhideWhenUsed/>
@@ -8765,10 +9092,10 @@
       <w:bCs/>
     </w:rPr>
   </w:style>
-  <w:style w:type="character" w:customStyle="1" w:styleId="KommentaremneTegn">
-    <w:name w:val="Kommentaremne Tegn"/>
-    <w:basedOn w:val="KommentartekstTegn"/>
-    <w:link w:val="Kommentaremne"/>
+  <w:style w:type="character" w:customStyle="1" w:styleId="CommentSubjectChar">
+    <w:name w:val="Comment Subject Char"/>
+    <w:basedOn w:val="CommentTextChar"/>
+    <w:link w:val="CommentSubject"/>
     <w:uiPriority w:val="99"/>
     <w:semiHidden/>
     <w:rsid w:val="00684F39"/>
@@ -8779,10 +9106,10 @@
       <w:szCs w:val="20"/>
     </w:rPr>
   </w:style>
-  <w:style w:type="paragraph" w:styleId="Markeringsbobletekst">
+  <w:style w:type="paragraph" w:styleId="BalloonText">
     <w:name w:val="Balloon Text"/>
     <w:basedOn w:val="Normal"/>
-    <w:link w:val="MarkeringsbobletekstTegn"/>
+    <w:link w:val="BalloonTextChar"/>
     <w:uiPriority w:val="99"/>
     <w:semiHidden/>
     <w:unhideWhenUsed/>
@@ -8796,10 +9123,10 @@
       <w:szCs w:val="18"/>
     </w:rPr>
   </w:style>
-  <w:style w:type="character" w:customStyle="1" w:styleId="MarkeringsbobletekstTegn">
-    <w:name w:val="Markeringsbobletekst Tegn"/>
-    <w:basedOn w:val="Standardskrifttypeiafsnit"/>
-    <w:link w:val="Markeringsbobletekst"/>
+  <w:style w:type="character" w:customStyle="1" w:styleId="BalloonTextChar">
+    <w:name w:val="Balloon Text Char"/>
+    <w:basedOn w:val="DefaultParagraphFont"/>
+    <w:link w:val="BalloonText"/>
     <w:uiPriority w:val="99"/>
     <w:semiHidden/>
     <w:rsid w:val="00684F39"/>
@@ -9102,7 +9429,7 @@
 </file>
 
 <file path=customXml/itemProps1.xml><?xml version="1.0" encoding="utf-8"?>
-<ds:datastoreItem xmlns:ds="http://schemas.openxmlformats.org/officeDocument/2006/customXml" ds:itemID="{2BB6CD34-BDFA-444D-8C32-5B864C4D87D3}">
+<ds:datastoreItem xmlns:ds="http://schemas.openxmlformats.org/officeDocument/2006/customXml" ds:itemID="{70DF43BA-ACCF-464F-946A-25AC0EE1E9CF}">
   <ds:schemaRefs>
     <ds:schemaRef ds:uri="http://schemas.openxmlformats.org/officeDocument/2006/bibliography"/>
   </ds:schemaRefs>

</xml_diff>

<commit_message>
Kristian of felix' bidrag til review
Felix
</commit_message>
<xml_diff>
--- a/Review/2014-09-26 - Gruppe 8/Aktør Use case.docx
+++ b/Review/2014-09-26 - Gruppe 8/Aktør Use case.docx
@@ -4,7 +4,7 @@
   <w:body>
     <w:p>
       <w:pPr>
-        <w:pStyle w:val="Heading1"/>
+        <w:pStyle w:val="Overskrift1"/>
         <w:rPr>
           <w:rFonts w:asciiTheme="minorHAnsi" w:hAnsiTheme="minorHAnsi"/>
         </w:rPr>
@@ -49,45 +49,32 @@
           <v:shape id="_x0000_i1025" type="#_x0000_t75" style="width:313.5pt;height:361.5pt" o:ole="">
             <v:imagedata r:id="rId8" o:title=""/>
           </v:shape>
-          <o:OLEObject Type="Embed" ProgID="Visio.Drawing.15" ShapeID="_x0000_i1025" DrawAspect="Content" ObjectID="_1473066319" r:id="rId9"/>
+          <o:OLEObject Type="Embed" ProgID="Visio.Drawing.15" ShapeID="_x0000_i1025" DrawAspect="Content" ObjectID="_1473075165" r:id="rId9"/>
         </w:object>
       </w:r>
     </w:p>
     <w:p>
       <w:pPr>
-        <w:pStyle w:val="Caption"/>
+        <w:pStyle w:val="Billedtekst"/>
       </w:pPr>
       <w:r>
         <w:t xml:space="preserve">Figur </w:t>
       </w:r>
-      <w:r>
-        <w:fldChar w:fldCharType="begin"/>
-      </w:r>
-      <w:r>
-        <w:instrText xml:space="preserve"> SEQ Figur \* ARABIC </w:instrText>
-      </w:r>
-      <w:r>
-        <w:fldChar w:fldCharType="separate"/>
-      </w:r>
-      <w:r>
-        <w:rPr>
-          <w:noProof/>
-        </w:rPr>
-        <w:t>1</w:t>
-      </w:r>
-      <w:r>
-        <w:rPr>
-          <w:noProof/>
-        </w:rPr>
-        <w:fldChar w:fldCharType="end"/>
-      </w:r>
+      <w:fldSimple w:instr=" SEQ Figur \* ARABIC ">
+        <w:r>
+          <w:rPr>
+            <w:noProof/>
+          </w:rPr>
+          <w:t>1</w:t>
+        </w:r>
+      </w:fldSimple>
       <w:r>
         <w:t xml:space="preserve"> Aktør diagram</w:t>
       </w:r>
     </w:p>
     <w:p>
       <w:pPr>
-        <w:pStyle w:val="Heading1"/>
+        <w:pStyle w:val="Overskrift1"/>
         <w:rPr>
           <w:rFonts w:asciiTheme="minorHAnsi" w:hAnsiTheme="minorHAnsi"/>
         </w:rPr>
@@ -109,7 +96,7 @@
       <w:commentRangeEnd w:id="0"/>
       <w:r>
         <w:rPr>
-          <w:rStyle w:val="CommentReference"/>
+          <w:rStyle w:val="Kommentarhenvisning"/>
           <w:rFonts w:asciiTheme="minorHAnsi" w:eastAsiaTheme="minorHAnsi" w:hAnsiTheme="minorHAnsi" w:cstheme="minorBidi"/>
           <w:b w:val="0"/>
           <w:bCs w:val="0"/>
@@ -120,7 +107,7 @@
       <w:commentRangeEnd w:id="1"/>
       <w:r>
         <w:rPr>
-          <w:rStyle w:val="CommentReference"/>
+          <w:rStyle w:val="Kommentarhenvisning"/>
           <w:rFonts w:asciiTheme="minorHAnsi" w:eastAsiaTheme="minorHAnsi" w:hAnsiTheme="minorHAnsi" w:cstheme="minorBidi"/>
           <w:b w:val="0"/>
           <w:bCs w:val="0"/>
@@ -560,7 +547,7 @@
               <w:commentRangeEnd w:id="2"/>
               <w:r>
                 <w:rPr>
-                  <w:rStyle w:val="CommentReference"/>
+                  <w:rStyle w:val="Kommentarhenvisning"/>
                 </w:rPr>
                 <w:commentReference w:id="2"/>
               </w:r>
@@ -582,7 +569,7 @@
               <w:commentRangeEnd w:id="4"/>
               <w:r>
                 <w:rPr>
-                  <w:rStyle w:val="CommentReference"/>
+                  <w:rStyle w:val="Kommentarhenvisning"/>
                 </w:rPr>
                 <w:commentReference w:id="4"/>
               </w:r>
@@ -623,7 +610,7 @@
     <w:p/>
     <w:p>
       <w:pPr>
-        <w:pStyle w:val="Heading1"/>
+        <w:pStyle w:val="Overskrift1"/>
         <w:rPr>
           <w:rFonts w:asciiTheme="minorHAnsi" w:hAnsiTheme="minorHAnsi"/>
         </w:rPr>
@@ -639,7 +626,7 @@
       <w:commentRangeEnd w:id="7"/>
       <w:r>
         <w:rPr>
-          <w:rStyle w:val="CommentReference"/>
+          <w:rStyle w:val="Kommentarhenvisning"/>
           <w:rFonts w:asciiTheme="minorHAnsi" w:eastAsiaTheme="minorHAnsi" w:hAnsiTheme="minorHAnsi" w:cstheme="minorBidi"/>
           <w:b w:val="0"/>
           <w:bCs w:val="0"/>
@@ -653,10 +640,10 @@
     <w:p>
       <w:r>
         <w:object w:dxaOrig="7830" w:dyaOrig="9555" w14:anchorId="1D842CAD">
-          <v:shape id="_x0000_i1026" type="#_x0000_t75" style="width:392.5pt;height:522pt" o:ole="">
+          <v:shape id="_x0000_i1026" type="#_x0000_t75" style="width:393pt;height:522pt" o:ole="">
             <v:imagedata r:id="rId12" o:title=""/>
           </v:shape>
-          <o:OLEObject Type="Embed" ProgID="Visio.Drawing.15" ShapeID="_x0000_i1026" DrawAspect="Content" ObjectID="_1473066320" r:id="rId13"/>
+          <o:OLEObject Type="Embed" ProgID="Visio.Drawing.15" ShapeID="_x0000_i1026" DrawAspect="Content" ObjectID="_1473075166" r:id="rId13"/>
         </w:object>
       </w:r>
     </w:p>
@@ -668,7 +655,7 @@
     <w:p/>
     <w:p>
       <w:pPr>
-        <w:pStyle w:val="Heading2"/>
+        <w:pStyle w:val="Overskrift2"/>
         <w:rPr>
           <w:rFonts w:asciiTheme="minorHAnsi" w:hAnsiTheme="minorHAnsi"/>
         </w:rPr>
@@ -707,14 +694,14 @@
       <w:commentRangeEnd w:id="9"/>
       <w:r>
         <w:rPr>
-          <w:rStyle w:val="CommentReference"/>
+          <w:rStyle w:val="Kommentarhenvisning"/>
         </w:rPr>
         <w:commentReference w:id="9"/>
       </w:r>
     </w:p>
     <w:tbl>
       <w:tblPr>
-        <w:tblStyle w:val="TableGrid"/>
+        <w:tblStyle w:val="Tabel-Gitter"/>
         <w:tblW w:w="0" w:type="auto"/>
         <w:tblLook w:val="04A0" w:firstRow="1" w:lastRow="0" w:firstColumn="1" w:lastColumn="0" w:noHBand="0" w:noVBand="1"/>
       </w:tblPr>
@@ -1243,7 +1230,7 @@
             <w:commentRangeEnd w:id="10"/>
             <w:r>
               <w:rPr>
-                <w:rStyle w:val="CommentReference"/>
+                <w:rStyle w:val="Kommentarhenvisning"/>
                 <w:rFonts w:asciiTheme="minorHAnsi" w:eastAsiaTheme="minorHAnsi" w:hAnsiTheme="minorHAnsi" w:cstheme="minorBidi"/>
                 <w:lang w:eastAsia="en-US"/>
               </w:rPr>
@@ -1279,7 +1266,7 @@
             <w:commentRangeEnd w:id="11"/>
             <w:r>
               <w:rPr>
-                <w:rStyle w:val="CommentReference"/>
+                <w:rStyle w:val="Kommentarhenvisning"/>
                 <w:rFonts w:asciiTheme="minorHAnsi" w:eastAsiaTheme="minorHAnsi" w:hAnsiTheme="minorHAnsi" w:cstheme="minorBidi"/>
                 <w:lang w:eastAsia="en-US"/>
               </w:rPr>
@@ -1298,7 +1285,7 @@
     <w:p/>
     <w:p>
       <w:pPr>
-        <w:pStyle w:val="Heading2"/>
+        <w:pStyle w:val="Overskrift2"/>
         <w:rPr>
           <w:rFonts w:asciiTheme="minorHAnsi" w:hAnsiTheme="minorHAnsi"/>
         </w:rPr>
@@ -1348,7 +1335,7 @@
     </w:p>
     <w:tbl>
       <w:tblPr>
-        <w:tblStyle w:val="TableGrid"/>
+        <w:tblStyle w:val="Tabel-Gitter"/>
         <w:tblW w:w="0" w:type="auto"/>
         <w:tblLook w:val="04A0" w:firstRow="1" w:lastRow="0" w:firstColumn="1" w:lastColumn="0" w:noHBand="0" w:noVBand="1"/>
       </w:tblPr>
@@ -1748,7 +1735,7 @@
           </w:tcPr>
           <w:p>
             <w:pPr>
-              <w:pStyle w:val="ListParagraph"/>
+              <w:pStyle w:val="Listeafsnit"/>
               <w:numPr>
                 <w:ilvl w:val="0"/>
                 <w:numId w:val="4"/>
@@ -1767,7 +1754,7 @@
           </w:p>
           <w:p>
             <w:pPr>
-              <w:pStyle w:val="ListParagraph"/>
+              <w:pStyle w:val="Listeafsnit"/>
               <w:numPr>
                 <w:ilvl w:val="0"/>
                 <w:numId w:val="4"/>
@@ -1792,7 +1779,7 @@
           </w:p>
           <w:p>
             <w:pPr>
-              <w:pStyle w:val="ListParagraph"/>
+              <w:pStyle w:val="Listeafsnit"/>
               <w:numPr>
                 <w:ilvl w:val="0"/>
                 <w:numId w:val="4"/>
@@ -1818,7 +1805,7 @@
             <w:commentRangeEnd w:id="14"/>
             <w:r>
               <w:rPr>
-                <w:rStyle w:val="CommentReference"/>
+                <w:rStyle w:val="Kommentarhenvisning"/>
                 <w:rFonts w:asciiTheme="minorHAnsi" w:eastAsiaTheme="minorHAnsi" w:hAnsiTheme="minorHAnsi" w:cstheme="minorBidi"/>
                 <w:lang w:eastAsia="en-US"/>
               </w:rPr>
@@ -1833,7 +1820,7 @@
           </w:p>
           <w:p>
             <w:pPr>
-              <w:pStyle w:val="ListParagraph"/>
+              <w:pStyle w:val="Listeafsnit"/>
               <w:numPr>
                 <w:ilvl w:val="0"/>
                 <w:numId w:val="4"/>
@@ -1901,7 +1888,7 @@
             <w:commentRangeEnd w:id="15"/>
             <w:r>
               <w:rPr>
-                <w:rStyle w:val="CommentReference"/>
+                <w:rStyle w:val="Kommentarhenvisning"/>
                 <w:rFonts w:asciiTheme="minorHAnsi" w:eastAsiaTheme="minorHAnsi" w:hAnsiTheme="minorHAnsi" w:cstheme="minorBidi"/>
                 <w:lang w:eastAsia="en-US"/>
               </w:rPr>
@@ -1957,7 +1944,7 @@
             <w:commentRangeEnd w:id="16"/>
             <w:r>
               <w:rPr>
-                <w:rStyle w:val="CommentReference"/>
+                <w:rStyle w:val="Kommentarhenvisning"/>
                 <w:rFonts w:asciiTheme="minorHAnsi" w:eastAsiaTheme="minorHAnsi" w:hAnsiTheme="minorHAnsi" w:cstheme="minorBidi"/>
                 <w:lang w:eastAsia="en-US"/>
               </w:rPr>
@@ -2026,7 +2013,7 @@
     </w:p>
     <w:p>
       <w:pPr>
-        <w:pStyle w:val="Heading2"/>
+        <w:pStyle w:val="Overskrift2"/>
         <w:rPr>
           <w:lang w:val="en-US"/>
         </w:rPr>
@@ -2061,7 +2048,7 @@
     </w:p>
     <w:tbl>
       <w:tblPr>
-        <w:tblStyle w:val="TableGrid"/>
+        <w:tblStyle w:val="Tabel-Gitter"/>
         <w:tblW w:w="0" w:type="auto"/>
         <w:tblLook w:val="04A0" w:firstRow="1" w:lastRow="0" w:firstColumn="1" w:lastColumn="0" w:noHBand="0" w:noVBand="1"/>
       </w:tblPr>
@@ -2240,7 +2227,7 @@
             <w:commentRangeEnd w:id="17"/>
             <w:r>
               <w:rPr>
-                <w:rStyle w:val="CommentReference"/>
+                <w:rStyle w:val="Kommentarhenvisning"/>
                 <w:rFonts w:asciiTheme="minorHAnsi" w:eastAsiaTheme="minorHAnsi" w:hAnsiTheme="minorHAnsi" w:cstheme="minorBidi"/>
                 <w:lang w:eastAsia="en-US"/>
               </w:rPr>
@@ -2454,7 +2441,7 @@
             <w:commentRangeEnd w:id="19"/>
             <w:r>
               <w:rPr>
-                <w:rStyle w:val="CommentReference"/>
+                <w:rStyle w:val="Kommentarhenvisning"/>
                 <w:rFonts w:asciiTheme="minorHAnsi" w:eastAsiaTheme="minorHAnsi" w:hAnsiTheme="minorHAnsi" w:cstheme="minorBidi"/>
                 <w:lang w:eastAsia="en-US"/>
               </w:rPr>
@@ -2538,7 +2525,7 @@
           </w:tcPr>
           <w:p>
             <w:pPr>
-              <w:pStyle w:val="ListParagraph"/>
+              <w:pStyle w:val="Listeafsnit"/>
               <w:numPr>
                 <w:ilvl w:val="0"/>
                 <w:numId w:val="14"/>
@@ -2568,7 +2555,7 @@
           </w:p>
           <w:p>
             <w:pPr>
-              <w:pStyle w:val="ListParagraph"/>
+              <w:pStyle w:val="Listeafsnit"/>
               <w:numPr>
                 <w:ilvl w:val="0"/>
                 <w:numId w:val="14"/>
@@ -2592,7 +2579,7 @@
           </w:p>
           <w:p>
             <w:pPr>
-              <w:pStyle w:val="ListParagraph"/>
+              <w:pStyle w:val="Listeafsnit"/>
               <w:numPr>
                 <w:ilvl w:val="0"/>
                 <w:numId w:val="14"/>
@@ -2623,7 +2610,7 @@
             <w:commentRangeEnd w:id="20"/>
             <w:r>
               <w:rPr>
-                <w:rStyle w:val="CommentReference"/>
+                <w:rStyle w:val="Kommentarhenvisning"/>
                 <w:rFonts w:asciiTheme="minorHAnsi" w:eastAsiaTheme="minorHAnsi" w:hAnsiTheme="minorHAnsi" w:cstheme="minorBidi"/>
                 <w:lang w:eastAsia="en-US"/>
               </w:rPr>
@@ -2675,11 +2662,12 @@
     <w:p/>
     <w:p>
       <w:pPr>
-        <w:pStyle w:val="Heading2"/>
+        <w:pStyle w:val="Overskrift2"/>
         <w:rPr>
           <w:rFonts w:asciiTheme="minorHAnsi" w:hAnsiTheme="minorHAnsi"/>
         </w:rPr>
       </w:pPr>
+      <w:commentRangeStart w:id="21"/>
       <w:r>
         <w:rPr>
           <w:rFonts w:asciiTheme="minorHAnsi" w:hAnsiTheme="minorHAnsi"/>
@@ -2698,21 +2686,32 @@
         </w:rPr>
         <w:t xml:space="preserve"> (Mikkel Hartmann og Paul)</w:t>
       </w:r>
+      <w:commentRangeEnd w:id="21"/>
+      <w:r>
+        <w:rPr>
+          <w:rStyle w:val="Kommentarhenvisning"/>
+          <w:rFonts w:asciiTheme="minorHAnsi" w:eastAsiaTheme="minorHAnsi" w:hAnsiTheme="minorHAnsi" w:cstheme="minorBidi"/>
+          <w:b w:val="0"/>
+          <w:bCs w:val="0"/>
+          <w:color w:val="auto"/>
+        </w:rPr>
+        <w:commentReference w:id="21"/>
+      </w:r>
     </w:p>
     <w:p>
       <w:r>
         <w:t xml:space="preserve">Afstandsbedømmelsen sker ved, at modspillers vest sender et konstant ultralydssignal, som spillers vest opfanger. Afstanden indikeres med en biplyd gennem en </w:t>
       </w:r>
-      <w:commentRangeStart w:id="21"/>
+      <w:commentRangeStart w:id="22"/>
       <w:r>
         <w:t>øresnegl</w:t>
       </w:r>
-      <w:commentRangeEnd w:id="21"/>
+      <w:commentRangeEnd w:id="22"/>
       <w:r>
         <w:rPr>
-          <w:rStyle w:val="CommentReference"/>
+          <w:rStyle w:val="Kommentarhenvisning"/>
         </w:rPr>
-        <w:commentReference w:id="21"/>
+        <w:commentReference w:id="22"/>
       </w:r>
       <w:r>
         <w:t>. Biplydens frekvens er proportional med ultralydens amplitude.</w:t>
@@ -2720,7 +2719,7 @@
     </w:p>
     <w:tbl>
       <w:tblPr>
-        <w:tblStyle w:val="TableGrid"/>
+        <w:tblStyle w:val="Tabel-Gitter"/>
         <w:tblW w:w="0" w:type="auto"/>
         <w:tblLook w:val="04A0" w:firstRow="1" w:lastRow="0" w:firstColumn="1" w:lastColumn="0" w:noHBand="0" w:noVBand="1"/>
       </w:tblPr>
@@ -2997,21 +2996,21 @@
                 <w:rFonts w:asciiTheme="minorHAnsi" w:hAnsiTheme="minorHAnsi"/>
               </w:rPr>
             </w:pPr>
-            <w:commentRangeStart w:id="22"/>
+            <w:commentRangeStart w:id="23"/>
             <w:r>
               <w:rPr>
                 <w:rFonts w:asciiTheme="minorHAnsi" w:hAnsiTheme="minorHAnsi"/>
               </w:rPr>
               <w:t>1 per spiller</w:t>
             </w:r>
-            <w:commentRangeEnd w:id="22"/>
-            <w:r>
-              <w:rPr>
-                <w:rStyle w:val="CommentReference"/>
+            <w:commentRangeEnd w:id="23"/>
+            <w:r>
+              <w:rPr>
+                <w:rStyle w:val="Kommentarhenvisning"/>
                 <w:rFonts w:asciiTheme="minorHAnsi" w:eastAsiaTheme="minorHAnsi" w:hAnsiTheme="minorHAnsi" w:cstheme="minorBidi"/>
                 <w:lang w:eastAsia="en-US"/>
               </w:rPr>
-              <w:commentReference w:id="22"/>
+              <w:commentReference w:id="23"/>
             </w:r>
           </w:p>
         </w:tc>
@@ -3117,7 +3116,7 @@
           </w:tcPr>
           <w:p>
             <w:pPr>
-              <w:pStyle w:val="ListParagraph"/>
+              <w:pStyle w:val="Listeafsnit"/>
               <w:numPr>
                 <w:ilvl w:val="0"/>
                 <w:numId w:val="6"/>
@@ -3136,7 +3135,7 @@
           </w:p>
           <w:p>
             <w:pPr>
-              <w:pStyle w:val="ListParagraph"/>
+              <w:pStyle w:val="Listeafsnit"/>
               <w:numPr>
                 <w:ilvl w:val="0"/>
                 <w:numId w:val="6"/>
@@ -3155,7 +3154,7 @@
           </w:p>
           <w:p>
             <w:pPr>
-              <w:pStyle w:val="ListParagraph"/>
+              <w:pStyle w:val="Listeafsnit"/>
               <w:numPr>
                 <w:ilvl w:val="0"/>
                 <w:numId w:val="6"/>
@@ -3186,7 +3185,7 @@
           </w:p>
           <w:p>
             <w:pPr>
-              <w:pStyle w:val="ListParagraph"/>
+              <w:pStyle w:val="Listeafsnit"/>
               <w:numPr>
                 <w:ilvl w:val="0"/>
                 <w:numId w:val="6"/>
@@ -3261,7 +3260,7 @@
     </w:p>
     <w:p>
       <w:pPr>
-        <w:pStyle w:val="Heading2"/>
+        <w:pStyle w:val="Overskrift2"/>
         <w:rPr>
           <w:rFonts w:asciiTheme="minorHAnsi" w:hAnsiTheme="minorHAnsi"/>
         </w:rPr>
@@ -3290,12 +3289,12 @@
       <w:r>
         <w:t>I løbet af spillet er det muligt at skifte lasertype. Typerne er beskrevet i termlisten. Spilleren trykker på skifte-knappen på våbenet og en LED skifter farve til den valgte laser, så spilleren er orienteret o</w:t>
       </w:r>
-      <w:ins w:id="23" w:author="Fiskr" w:date="2014-09-24T12:13:00Z">
+      <w:ins w:id="24" w:author="Fiskr" w:date="2014-09-24T12:13:00Z">
         <w:r>
           <w:t xml:space="preserve">m </w:t>
         </w:r>
       </w:ins>
-      <w:del w:id="24" w:author="Fiskr" w:date="2014-09-24T12:13:00Z">
+      <w:del w:id="25" w:author="Fiskr" w:date="2014-09-24T12:13:00Z">
         <w:r>
           <w:delText xml:space="preserve">g </w:delText>
         </w:r>
@@ -3306,7 +3305,7 @@
     </w:p>
     <w:tbl>
       <w:tblPr>
-        <w:tblStyle w:val="TableGrid"/>
+        <w:tblStyle w:val="Tabel-Gitter"/>
         <w:tblW w:w="0" w:type="auto"/>
         <w:tblLook w:val="04A0" w:firstRow="1" w:lastRow="0" w:firstColumn="1" w:lastColumn="0" w:noHBand="0" w:noVBand="1"/>
       </w:tblPr>
@@ -3783,7 +3782,7 @@
           </w:tcPr>
           <w:p>
             <w:pPr>
-              <w:pStyle w:val="ListParagraph"/>
+              <w:pStyle w:val="Listeafsnit"/>
               <w:numPr>
                 <w:ilvl w:val="0"/>
                 <w:numId w:val="12"/>
@@ -3801,7 +3800,7 @@
           </w:p>
           <w:p>
             <w:pPr>
-              <w:pStyle w:val="ListParagraph"/>
+              <w:pStyle w:val="Listeafsnit"/>
               <w:numPr>
                 <w:ilvl w:val="0"/>
                 <w:numId w:val="12"/>
@@ -3819,7 +3818,7 @@
           </w:p>
           <w:p>
             <w:pPr>
-              <w:pStyle w:val="ListParagraph"/>
+              <w:pStyle w:val="Listeafsnit"/>
               <w:numPr>
                 <w:ilvl w:val="0"/>
                 <w:numId w:val="12"/>
@@ -3882,11 +3881,12 @@
     <w:p/>
     <w:p>
       <w:pPr>
-        <w:pStyle w:val="Heading2"/>
+        <w:pStyle w:val="Overskrift2"/>
         <w:rPr>
           <w:rFonts w:asciiTheme="minorHAnsi" w:hAnsiTheme="minorHAnsi"/>
         </w:rPr>
       </w:pPr>
+      <w:commentRangeStart w:id="26"/>
       <w:r>
         <w:rPr>
           <w:rFonts w:asciiTheme="minorHAnsi" w:hAnsiTheme="minorHAnsi"/>
@@ -3905,6 +3905,17 @@
         </w:rPr>
         <w:t xml:space="preserve"> (Alexander)</w:t>
       </w:r>
+      <w:commentRangeEnd w:id="26"/>
+      <w:r>
+        <w:rPr>
+          <w:rStyle w:val="Kommentarhenvisning"/>
+          <w:rFonts w:asciiTheme="minorHAnsi" w:eastAsiaTheme="minorHAnsi" w:hAnsiTheme="minorHAnsi" w:cstheme="minorBidi"/>
+          <w:b w:val="0"/>
+          <w:bCs w:val="0"/>
+          <w:color w:val="auto"/>
+        </w:rPr>
+        <w:commentReference w:id="26"/>
+      </w:r>
     </w:p>
     <w:p>
       <w:r>
@@ -3913,7 +3924,7 @@
     </w:p>
     <w:tbl>
       <w:tblPr>
-        <w:tblStyle w:val="TableGrid"/>
+        <w:tblStyle w:val="Tabel-Gitter"/>
         <w:tblW w:w="0" w:type="auto"/>
         <w:tblLook w:val="04A0" w:firstRow="1" w:lastRow="0" w:firstColumn="1" w:lastColumn="0" w:noHBand="0" w:noVBand="1"/>
       </w:tblPr>
@@ -4300,7 +4311,7 @@
           </w:tcPr>
           <w:p>
             <w:pPr>
-              <w:pStyle w:val="ListParagraph"/>
+              <w:pStyle w:val="Listeafsnit"/>
               <w:numPr>
                 <w:ilvl w:val="0"/>
                 <w:numId w:val="9"/>
@@ -4319,7 +4330,7 @@
           </w:p>
           <w:p>
             <w:pPr>
-              <w:pStyle w:val="ListParagraph"/>
+              <w:pStyle w:val="Listeafsnit"/>
               <w:numPr>
                 <w:ilvl w:val="0"/>
                 <w:numId w:val="9"/>
@@ -4391,7 +4402,7 @@
     </w:p>
     <w:p>
       <w:pPr>
-        <w:pStyle w:val="Heading2"/>
+        <w:pStyle w:val="Overskrift2"/>
         <w:rPr>
           <w:rFonts w:asciiTheme="minorHAnsi" w:hAnsiTheme="minorHAnsi"/>
           <w:lang w:val="en-US"/>
@@ -4427,7 +4438,7 @@
     </w:p>
     <w:tbl>
       <w:tblPr>
-        <w:tblStyle w:val="TableGrid"/>
+        <w:tblStyle w:val="Tabel-Gitter"/>
         <w:tblW w:w="0" w:type="auto"/>
         <w:tblLook w:val="04A0" w:firstRow="1" w:lastRow="0" w:firstColumn="1" w:lastColumn="0" w:noHBand="0" w:noVBand="1"/>
       </w:tblPr>
@@ -4826,7 +4837,7 @@
           </w:tcPr>
           <w:p>
             <w:pPr>
-              <w:pStyle w:val="ListParagraph"/>
+              <w:pStyle w:val="Listeafsnit"/>
               <w:numPr>
                 <w:ilvl w:val="0"/>
                 <w:numId w:val="10"/>
@@ -4851,7 +4862,7 @@
           </w:p>
           <w:p>
             <w:pPr>
-              <w:pStyle w:val="ListParagraph"/>
+              <w:pStyle w:val="Listeafsnit"/>
               <w:numPr>
                 <w:ilvl w:val="0"/>
                 <w:numId w:val="10"/>
@@ -4879,26 +4890,26 @@
               </w:rPr>
               <w:t xml:space="preserve"> at forbindelsen er oprettet </w:t>
             </w:r>
-            <w:commentRangeStart w:id="25"/>
+            <w:commentRangeStart w:id="27"/>
             <w:r>
               <w:rPr>
                 <w:rFonts w:asciiTheme="minorHAnsi" w:hAnsiTheme="minorHAnsi"/>
               </w:rPr>
               <w:t>[Undtagelse 1: Forbindelsen mislykkedes]</w:t>
             </w:r>
-            <w:commentRangeEnd w:id="25"/>
-            <w:r>
-              <w:rPr>
-                <w:rStyle w:val="CommentReference"/>
+            <w:commentRangeEnd w:id="27"/>
+            <w:r>
+              <w:rPr>
+                <w:rStyle w:val="Kommentarhenvisning"/>
                 <w:rFonts w:asciiTheme="minorHAnsi" w:eastAsiaTheme="minorHAnsi" w:hAnsiTheme="minorHAnsi" w:cstheme="minorBidi"/>
                 <w:lang w:eastAsia="en-US"/>
               </w:rPr>
-              <w:commentReference w:id="25"/>
-            </w:r>
-          </w:p>
-          <w:p>
-            <w:pPr>
-              <w:pStyle w:val="ListParagraph"/>
+              <w:commentReference w:id="27"/>
+            </w:r>
+          </w:p>
+          <w:p>
+            <w:pPr>
+              <w:pStyle w:val="Listeafsnit"/>
               <w:numPr>
                 <w:ilvl w:val="0"/>
                 <w:numId w:val="10"/>
@@ -4917,7 +4928,7 @@
           </w:p>
           <w:p>
             <w:pPr>
-              <w:pStyle w:val="ListParagraph"/>
+              <w:pStyle w:val="Listeafsnit"/>
               <w:numPr>
                 <w:ilvl w:val="0"/>
                 <w:numId w:val="10"/>
@@ -4933,26 +4944,26 @@
               </w:rPr>
               <w:t xml:space="preserve">Der vises en besked om at overførslen er fuldført </w:t>
             </w:r>
-            <w:commentRangeStart w:id="26"/>
+            <w:commentRangeStart w:id="28"/>
             <w:r>
               <w:rPr>
                 <w:rFonts w:asciiTheme="minorHAnsi" w:hAnsiTheme="minorHAnsi"/>
               </w:rPr>
               <w:t>[Undtagelse 2: Overførsel mislykkedes]</w:t>
             </w:r>
-            <w:commentRangeEnd w:id="26"/>
-            <w:r>
-              <w:rPr>
-                <w:rStyle w:val="CommentReference"/>
+            <w:commentRangeEnd w:id="28"/>
+            <w:r>
+              <w:rPr>
+                <w:rStyle w:val="Kommentarhenvisning"/>
                 <w:rFonts w:asciiTheme="minorHAnsi" w:eastAsiaTheme="minorHAnsi" w:hAnsiTheme="minorHAnsi" w:cstheme="minorBidi"/>
                 <w:lang w:eastAsia="en-US"/>
               </w:rPr>
-              <w:commentReference w:id="26"/>
-            </w:r>
-          </w:p>
-          <w:p>
-            <w:pPr>
-              <w:pStyle w:val="ListParagraph"/>
+              <w:commentReference w:id="28"/>
+            </w:r>
+          </w:p>
+          <w:p>
+            <w:pPr>
+              <w:pStyle w:val="Listeafsnit"/>
               <w:numPr>
                 <w:ilvl w:val="0"/>
                 <w:numId w:val="10"/>
@@ -4983,7 +4994,7 @@
           </w:p>
           <w:p>
             <w:pPr>
-              <w:pStyle w:val="ListParagraph"/>
+              <w:pStyle w:val="Listeafsnit"/>
               <w:numPr>
                 <w:ilvl w:val="0"/>
                 <w:numId w:val="10"/>
@@ -4999,7 +5010,7 @@
               </w:rPr>
               <w:t>Punkt 1-5 gentages indtil</w:t>
             </w:r>
-            <w:del w:id="27" w:author="Fiskr" w:date="2014-09-24T12:15:00Z">
+            <w:del w:id="29" w:author="Fiskr" w:date="2014-09-24T12:15:00Z">
               <w:r>
                 <w:rPr>
                   <w:rFonts w:asciiTheme="minorHAnsi" w:hAnsiTheme="minorHAnsi"/>
@@ -5013,7 +5024,7 @@
               </w:rPr>
               <w:t xml:space="preserve"> data </w:t>
             </w:r>
-            <w:ins w:id="28" w:author="Fiskr" w:date="2014-09-24T12:15:00Z">
+            <w:ins w:id="30" w:author="Fiskr" w:date="2014-09-24T12:15:00Z">
               <w:r>
                 <w:rPr>
                   <w:rFonts w:asciiTheme="minorHAnsi" w:hAnsiTheme="minorHAnsi"/>
@@ -5060,7 +5071,7 @@
                 <w:rFonts w:asciiTheme="minorHAnsi" w:hAnsiTheme="minorHAnsi"/>
               </w:rPr>
             </w:pPr>
-            <w:commentRangeStart w:id="29"/>
+            <w:commentRangeStart w:id="31"/>
             <w:r>
               <w:rPr>
                 <w:rFonts w:asciiTheme="minorHAnsi" w:hAnsiTheme="minorHAnsi"/>
@@ -5081,14 +5092,14 @@
               </w:rPr>
               <w:t>[Undtagelse 2] Overførslen mislykkedes, der vises en fejlmeddelelse på devkit</w:t>
             </w:r>
-            <w:commentRangeEnd w:id="29"/>
-            <w:r>
-              <w:rPr>
-                <w:rStyle w:val="CommentReference"/>
+            <w:commentRangeEnd w:id="31"/>
+            <w:r>
+              <w:rPr>
+                <w:rStyle w:val="Kommentarhenvisning"/>
                 <w:rFonts w:asciiTheme="minorHAnsi" w:eastAsiaTheme="minorHAnsi" w:hAnsiTheme="minorHAnsi" w:cstheme="minorBidi"/>
                 <w:lang w:eastAsia="en-US"/>
               </w:rPr>
-              <w:commentReference w:id="29"/>
+              <w:commentReference w:id="31"/>
             </w:r>
           </w:p>
         </w:tc>
@@ -5097,7 +5108,7 @@
     <w:p/>
     <w:p>
       <w:pPr>
-        <w:pStyle w:val="Heading2"/>
+        <w:pStyle w:val="Overskrift2"/>
         <w:rPr>
           <w:rFonts w:asciiTheme="minorHAnsi" w:hAnsiTheme="minorHAnsi"/>
           <w:lang w:val="en-US"/>
@@ -5135,7 +5146,7 @@
     </w:p>
     <w:tbl>
       <w:tblPr>
-        <w:tblStyle w:val="TableGrid"/>
+        <w:tblStyle w:val="Tabel-Gitter"/>
         <w:tblW w:w="0" w:type="auto"/>
         <w:tblLook w:val="04A0" w:firstRow="1" w:lastRow="0" w:firstColumn="1" w:lastColumn="0" w:noHBand="0" w:noVBand="1"/>
       </w:tblPr>
@@ -5546,7 +5557,7 @@
           </w:tcPr>
           <w:p>
             <w:pPr>
-              <w:pStyle w:val="ListParagraph"/>
+              <w:pStyle w:val="Listeafsnit"/>
               <w:numPr>
                 <w:ilvl w:val="0"/>
                 <w:numId w:val="11"/>
@@ -5571,7 +5582,7 @@
           </w:p>
           <w:p>
             <w:pPr>
-              <w:pStyle w:val="ListParagraph"/>
+              <w:pStyle w:val="Listeafsnit"/>
               <w:numPr>
                 <w:ilvl w:val="0"/>
                 <w:numId w:val="11"/>
@@ -5596,7 +5607,7 @@
           </w:p>
           <w:p>
             <w:pPr>
-              <w:pStyle w:val="ListParagraph"/>
+              <w:pStyle w:val="Listeafsnit"/>
               <w:numPr>
                 <w:ilvl w:val="0"/>
                 <w:numId w:val="11"/>
@@ -5612,21 +5623,21 @@
               </w:rPr>
               <w:t xml:space="preserve">Spiller har mulighed for at </w:t>
             </w:r>
-            <w:commentRangeStart w:id="30"/>
+            <w:commentRangeStart w:id="32"/>
             <w:r>
               <w:rPr>
                 <w:rFonts w:asciiTheme="minorHAnsi" w:hAnsiTheme="minorHAnsi"/>
               </w:rPr>
               <w:t>gemme data</w:t>
             </w:r>
-            <w:commentRangeEnd w:id="30"/>
-            <w:r>
-              <w:rPr>
-                <w:rStyle w:val="CommentReference"/>
+            <w:commentRangeEnd w:id="32"/>
+            <w:r>
+              <w:rPr>
+                <w:rStyle w:val="Kommentarhenvisning"/>
                 <w:rFonts w:asciiTheme="minorHAnsi" w:eastAsiaTheme="minorHAnsi" w:hAnsiTheme="minorHAnsi" w:cstheme="minorBidi"/>
                 <w:lang w:eastAsia="en-US"/>
               </w:rPr>
-              <w:commentReference w:id="30"/>
+              <w:commentReference w:id="32"/>
             </w:r>
             <w:r>
               <w:rPr>
@@ -5690,11 +5701,12 @@
     </w:p>
     <w:p>
       <w:pPr>
-        <w:pStyle w:val="Heading2"/>
+        <w:pStyle w:val="Overskrift2"/>
         <w:rPr>
           <w:rFonts w:asciiTheme="minorHAnsi" w:hAnsiTheme="minorHAnsi"/>
         </w:rPr>
       </w:pPr>
+      <w:commentRangeStart w:id="33"/>
       <w:r>
         <w:rPr>
           <w:rFonts w:asciiTheme="minorHAnsi" w:hAnsiTheme="minorHAnsi"/>
@@ -5714,6 +5726,17 @@
         </w:rPr>
         <w:t xml:space="preserve"> (Paul)</w:t>
       </w:r>
+      <w:commentRangeEnd w:id="33"/>
+      <w:r>
+        <w:rPr>
+          <w:rStyle w:val="Kommentarhenvisning"/>
+          <w:rFonts w:asciiTheme="minorHAnsi" w:eastAsiaTheme="minorHAnsi" w:hAnsiTheme="minorHAnsi" w:cstheme="minorBidi"/>
+          <w:b w:val="0"/>
+          <w:bCs w:val="0"/>
+          <w:color w:val="auto"/>
+        </w:rPr>
+        <w:commentReference w:id="33"/>
+      </w:r>
     </w:p>
     <w:p>
       <w:r>
@@ -5725,7 +5748,7 @@
     </w:p>
     <w:tbl>
       <w:tblPr>
-        <w:tblStyle w:val="TableGrid"/>
+        <w:tblStyle w:val="Tabel-Gitter"/>
         <w:tblW w:w="0" w:type="auto"/>
         <w:tblLook w:val="04A0" w:firstRow="1" w:lastRow="0" w:firstColumn="1" w:lastColumn="0" w:noHBand="0" w:noVBand="1"/>
       </w:tblPr>
@@ -6045,6 +6068,8 @@
             </w:r>
           </w:p>
         </w:tc>
+        <w:bookmarkStart w:id="34" w:name="_GoBack"/>
+        <w:bookmarkEnd w:id="34"/>
       </w:tr>
       <w:tr>
         <w:tc>
@@ -6121,7 +6146,7 @@
           </w:tcPr>
           <w:p>
             <w:pPr>
-              <w:pStyle w:val="ListParagraph"/>
+              <w:pStyle w:val="Listeafsnit"/>
               <w:numPr>
                 <w:ilvl w:val="0"/>
                 <w:numId w:val="16"/>
@@ -6204,7 +6229,7 @@
                 <w:rFonts w:asciiTheme="minorHAnsi" w:hAnsiTheme="minorHAnsi"/>
               </w:rPr>
             </w:pPr>
-            <w:commentRangeStart w:id="32"/>
+            <w:commentRangeStart w:id="35"/>
             <w:r>
               <w:rPr>
                 <w:rFonts w:asciiTheme="minorHAnsi" w:hAnsiTheme="minorHAnsi"/>
@@ -6247,14 +6272,14 @@
               </w:rPr>
               <w:t>0</w:t>
             </w:r>
-            <w:commentRangeEnd w:id="32"/>
-            <w:r>
-              <w:rPr>
-                <w:rStyle w:val="CommentReference"/>
+            <w:commentRangeEnd w:id="35"/>
+            <w:r>
+              <w:rPr>
+                <w:rStyle w:val="Kommentarhenvisning"/>
                 <w:rFonts w:asciiTheme="minorHAnsi" w:eastAsiaTheme="minorHAnsi" w:hAnsiTheme="minorHAnsi" w:cstheme="minorBidi"/>
                 <w:lang w:eastAsia="en-US"/>
               </w:rPr>
-              <w:commentReference w:id="32"/>
+              <w:commentReference w:id="35"/>
             </w:r>
           </w:p>
         </w:tc>
@@ -6284,11 +6309,11 @@
   <w:comment w:id="0" w:author="Jonas Nikolajsen" w:date="2014-09-24T10:27:00Z" w:initials="JN">
     <w:p>
       <w:pPr>
-        <w:pStyle w:val="CommentText"/>
+        <w:pStyle w:val="Kommentartekst"/>
       </w:pPr>
       <w:r>
         <w:rPr>
-          <w:rStyle w:val="CommentReference"/>
+          <w:rStyle w:val="Kommentarhenvisning"/>
         </w:rPr>
         <w:annotationRef/>
       </w:r>
@@ -6303,27 +6328,30 @@
   <w:comment w:id="1" w:author="Fiskr" w:date="2014-09-24T11:44:00Z" w:initials="F">
     <w:p>
       <w:pPr>
-        <w:pStyle w:val="CommentText"/>
+        <w:pStyle w:val="Kommentartekst"/>
       </w:pPr>
       <w:r>
         <w:rPr>
-          <w:rStyle w:val="CommentReference"/>
+          <w:rStyle w:val="Kommentarhenvisning"/>
         </w:rPr>
         <w:annotationRef/>
       </w:r>
       <w:r>
-        <w:t xml:space="preserve">Kan der ydermere ikke være mere end én af hver? </w:t>
+        <w:t>Var spillet ikke for 2-8 personer (altså 2-8 spillere/modspillere)</w:t>
+      </w:r>
+      <w:r>
+        <w:t xml:space="preserve"> </w:t>
       </w:r>
     </w:p>
   </w:comment>
   <w:comment w:id="2" w:author="Fiskr" w:date="2014-09-24T11:46:00Z" w:initials="F">
     <w:p>
       <w:pPr>
-        <w:pStyle w:val="CommentText"/>
+        <w:pStyle w:val="Kommentartekst"/>
       </w:pPr>
       <w:r>
         <w:rPr>
-          <w:rStyle w:val="CommentReference"/>
+          <w:rStyle w:val="Kommentarhenvisning"/>
         </w:rPr>
         <w:annotationRef/>
       </w:r>
@@ -6335,11 +6363,11 @@
   <w:comment w:id="4" w:author="Fiskr" w:date="2014-09-24T11:45:00Z" w:initials="F">
     <w:p>
       <w:pPr>
-        <w:pStyle w:val="CommentText"/>
+        <w:pStyle w:val="Kommentartekst"/>
       </w:pPr>
       <w:r>
         <w:rPr>
-          <w:rStyle w:val="CommentReference"/>
+          <w:rStyle w:val="Kommentarhenvisning"/>
         </w:rPr>
         <w:annotationRef/>
       </w:r>
@@ -6351,11 +6379,11 @@
   <w:comment w:id="7" w:author="Jonas Nikolajsen" w:date="2014-09-24T10:34:00Z" w:initials="JN">
     <w:p>
       <w:pPr>
-        <w:pStyle w:val="CommentText"/>
+        <w:pStyle w:val="Kommentartekst"/>
       </w:pPr>
       <w:r>
         <w:rPr>
-          <w:rStyle w:val="CommentReference"/>
+          <w:rStyle w:val="Kommentarhenvisning"/>
         </w:rPr>
         <w:annotationRef/>
       </w:r>
@@ -6401,7 +6429,7 @@
     </w:p>
     <w:p>
       <w:pPr>
-        <w:pStyle w:val="CommentText"/>
+        <w:pStyle w:val="Kommentartekst"/>
       </w:pPr>
       <w:r>
         <w:t>Dette diagram indikere at modspilleren kun kan blive ramt og afstandsbedømme.</w:t>
@@ -6411,11 +6439,11 @@
   <w:comment w:id="9" w:author="Jonas Nikolajsen" w:date="2014-09-24T10:45:00Z" w:initials="JN">
     <w:p>
       <w:pPr>
-        <w:pStyle w:val="CommentText"/>
+        <w:pStyle w:val="Kommentartekst"/>
       </w:pPr>
       <w:r>
         <w:rPr>
-          <w:rStyle w:val="CommentReference"/>
+          <w:rStyle w:val="Kommentarhenvisning"/>
         </w:rPr>
         <w:annotationRef/>
       </w:r>
@@ -6437,11 +6465,11 @@
   <w:comment w:id="10" w:author="Jonas Nikolajsen" w:date="2014-09-24T10:43:00Z" w:initials="JN">
     <w:p>
       <w:pPr>
-        <w:pStyle w:val="CommentText"/>
+        <w:pStyle w:val="Kommentartekst"/>
       </w:pPr>
       <w:r>
         <w:rPr>
-          <w:rStyle w:val="CommentReference"/>
+          <w:rStyle w:val="Kommentarhenvisning"/>
         </w:rPr>
         <w:annotationRef/>
       </w:r>
@@ -6453,11 +6481,11 @@
   <w:comment w:id="11" w:author="Jonas Nikolajsen" w:date="2014-09-24T10:43:00Z" w:initials="JN">
     <w:p>
       <w:pPr>
-        <w:pStyle w:val="CommentText"/>
+        <w:pStyle w:val="Kommentartekst"/>
       </w:pPr>
       <w:r>
         <w:rPr>
-          <w:rStyle w:val="CommentReference"/>
+          <w:rStyle w:val="Kommentarhenvisning"/>
         </w:rPr>
         <w:annotationRef/>
       </w:r>
@@ -6469,17 +6497,17 @@
   <w:comment w:id="14" w:author="Fiskr" w:date="2014-09-24T11:53:00Z" w:initials="F">
     <w:p>
       <w:pPr>
-        <w:pStyle w:val="CommentText"/>
+        <w:pStyle w:val="Kommentartekst"/>
       </w:pPr>
       <w:r>
         <w:rPr>
-          <w:rStyle w:val="CommentReference"/>
+          <w:rStyle w:val="Kommentarhenvisning"/>
         </w:rPr>
         <w:annotationRef/>
       </w:r>
       <w:r>
         <w:rPr>
-          <w:rStyle w:val="CommentReference"/>
+          <w:rStyle w:val="Kommentarhenvisning"/>
         </w:rPr>
         <w:annotationRef/>
       </w:r>
@@ -6489,7 +6517,7 @@
     </w:p>
     <w:p>
       <w:pPr>
-        <w:pStyle w:val="CommentText"/>
+        <w:pStyle w:val="Kommentartekst"/>
       </w:pPr>
       <w:r>
         <w:t xml:space="preserve">Er kunden i virkeligheden ikke ligeglad med præcist hvor mange milisekunder den tændes i, så længe det virker? </w:t>
@@ -6499,11 +6527,11 @@
   <w:comment w:id="15" w:author="Jonas Nikolajsen" w:date="2014-09-24T10:49:00Z" w:initials="JN">
     <w:p>
       <w:pPr>
-        <w:pStyle w:val="CommentText"/>
+        <w:pStyle w:val="Kommentartekst"/>
       </w:pPr>
       <w:r>
         <w:rPr>
-          <w:rStyle w:val="CommentReference"/>
+          <w:rStyle w:val="Kommentarhenvisning"/>
         </w:rPr>
         <w:annotationRef/>
       </w:r>
@@ -6515,11 +6543,11 @@
   <w:comment w:id="16" w:author="Jonas Nikolajsen" w:date="2014-09-24T10:50:00Z" w:initials="JN">
     <w:p>
       <w:pPr>
-        <w:pStyle w:val="CommentText"/>
+        <w:pStyle w:val="Kommentartekst"/>
       </w:pPr>
       <w:r>
         <w:rPr>
-          <w:rStyle w:val="CommentReference"/>
+          <w:rStyle w:val="Kommentarhenvisning"/>
         </w:rPr>
         <w:annotationRef/>
       </w:r>
@@ -6531,11 +6559,11 @@
   <w:comment w:id="17" w:author="Fiskr" w:date="2014-09-24T11:55:00Z" w:initials="F">
     <w:p>
       <w:pPr>
-        <w:pStyle w:val="CommentText"/>
+        <w:pStyle w:val="Kommentartekst"/>
       </w:pPr>
       <w:r>
         <w:rPr>
-          <w:rStyle w:val="CommentReference"/>
+          <w:rStyle w:val="Kommentarhenvisning"/>
         </w:rPr>
         <w:annotationRef/>
       </w:r>
@@ -6545,7 +6573,7 @@
     </w:p>
     <w:p>
       <w:pPr>
-        <w:pStyle w:val="CommentText"/>
+        <w:pStyle w:val="Kommentartekst"/>
       </w:pPr>
       <w:r>
         <w:t xml:space="preserve">Er det ikke kun lasersensoren, der er initiator? </w:t>
@@ -6555,11 +6583,11 @@
   <w:comment w:id="19" w:author="Fiskr" w:date="2014-09-24T11:59:00Z" w:initials="F">
     <w:p>
       <w:pPr>
-        <w:pStyle w:val="CommentText"/>
+        <w:pStyle w:val="Kommentartekst"/>
       </w:pPr>
       <w:r>
         <w:rPr>
-          <w:rStyle w:val="CommentReference"/>
+          <w:rStyle w:val="Kommentarhenvisning"/>
         </w:rPr>
         <w:annotationRef/>
       </w:r>
@@ -6571,11 +6599,11 @@
   <w:comment w:id="20" w:author="Jonas Nikolajsen" w:date="2014-09-24T10:53:00Z" w:initials="JN">
     <w:p>
       <w:pPr>
-        <w:pStyle w:val="CommentText"/>
+        <w:pStyle w:val="Kommentartekst"/>
       </w:pPr>
       <w:r>
         <w:rPr>
-          <w:rStyle w:val="CommentReference"/>
+          <w:rStyle w:val="Kommentarhenvisning"/>
         </w:rPr>
         <w:annotationRef/>
       </w:r>
@@ -6584,34 +6612,50 @@
       </w:r>
     </w:p>
   </w:comment>
-  <w:comment w:id="21" w:author="Jonas Nikolajsen" w:date="2014-09-24T10:55:00Z" w:initials="JN">
+  <w:comment w:id="21" w:author="Felix Blix Eveberg" w:date="2014-09-24T14:37:00Z" w:initials="FBE">
     <w:p>
       <w:pPr>
-        <w:pStyle w:val="CommentText"/>
+        <w:pStyle w:val="Kommentartekst"/>
       </w:pPr>
       <w:r>
         <w:rPr>
-          <w:rStyle w:val="CommentReference"/>
+          <w:rStyle w:val="Kommentarhenvisning"/>
         </w:rPr>
         <w:annotationRef/>
       </w:r>
       <w:r>
-        <w:t xml:space="preserve">Defination her stemmer ikke overens med beskrivelse i ”beskrivelse af dele” </w:t>
+        <w:t>Er der tænkt over implementering? Echo lokalisering forudsætter jo at det er ens eget ping der kommer tilbage(så starttidspunktet er kendt)</w:t>
       </w:r>
     </w:p>
   </w:comment>
-  <w:comment w:id="22" w:author="Jonas Nikolajsen" w:date="2014-09-24T10:59:00Z" w:initials="JN">
+  <w:comment w:id="22" w:author="Jonas Nikolajsen" w:date="2014-09-24T10:55:00Z" w:initials="JN">
     <w:p>
       <w:pPr>
-        <w:pStyle w:val="CommentText"/>
+        <w:pStyle w:val="Kommentartekst"/>
       </w:pPr>
       <w:r>
         <w:rPr>
-          <w:rStyle w:val="CommentReference"/>
+          <w:rStyle w:val="Kommentarhenvisning"/>
         </w:rPr>
         <w:annotationRef/>
       </w:r>
       <w:r>
+        <w:t xml:space="preserve">Defination her stemmer ikke overens med beskrivelse i ”beskrivelse af dele” </w:t>
+      </w:r>
+    </w:p>
+  </w:comment>
+  <w:comment w:id="23" w:author="Jonas Nikolajsen" w:date="2014-09-24T10:59:00Z" w:initials="JN">
+    <w:p>
+      <w:pPr>
+        <w:pStyle w:val="Kommentartekst"/>
+      </w:pPr>
+      <w:r>
+        <w:rPr>
+          <w:rStyle w:val="Kommentarhenvisning"/>
+        </w:rPr>
+        <w:annotationRef/>
+      </w:r>
+      <w:r>
         <w:t>Hvad sker der i tilfælde af flere modspillere tæt på en?</w:t>
       </w:r>
       <w:r>
@@ -6620,83 +6664,110 @@
       </w:r>
     </w:p>
   </w:comment>
-  <w:comment w:id="25" w:author="Jonas Nikolajsen" w:date="2014-09-24T11:05:00Z" w:initials="JN">
+  <w:comment w:id="26" w:author="Felix Blix Eveberg" w:date="2014-09-24T14:40:00Z" w:initials="FBE">
     <w:p>
       <w:pPr>
-        <w:pStyle w:val="CommentText"/>
+        <w:pStyle w:val="Kommentartekst"/>
       </w:pPr>
       <w:r>
         <w:rPr>
-          <w:rStyle w:val="CommentReference"/>
+          <w:rStyle w:val="Kommentarhenvisning"/>
         </w:rPr>
         <w:annotationRef/>
       </w:r>
       <w:r>
-        <w:t>Forkert syntax</w:t>
+        <w:t>Kunne denne evt slåes sammen med UC7?</w:t>
       </w:r>
     </w:p>
   </w:comment>
-  <w:comment w:id="26" w:author="Jonas Nikolajsen" w:date="2014-09-24T11:06:00Z" w:initials="JN">
+  <w:comment w:id="27" w:author="Jonas Nikolajsen" w:date="2014-09-24T11:05:00Z" w:initials="JN">
     <w:p>
       <w:pPr>
-        <w:pStyle w:val="CommentText"/>
+        <w:pStyle w:val="Kommentartekst"/>
       </w:pPr>
       <w:r>
         <w:rPr>
-          <w:rStyle w:val="CommentReference"/>
+          <w:rStyle w:val="Kommentarhenvisning"/>
         </w:rPr>
         <w:annotationRef/>
       </w:r>
       <w:r>
-        <w:t>Samme som ovenstående</w:t>
+        <w:t>Forkert syntax</w:t>
       </w:r>
     </w:p>
   </w:comment>
-  <w:comment w:id="29" w:author="Jonas Nikolajsen" w:date="2014-09-24T11:06:00Z" w:initials="JN">
+  <w:comment w:id="28" w:author="Jonas Nikolajsen" w:date="2014-09-24T11:06:00Z" w:initials="JN">
     <w:p>
       <w:pPr>
-        <w:pStyle w:val="CommentText"/>
+        <w:pStyle w:val="Kommentartekst"/>
       </w:pPr>
       <w:r>
         <w:rPr>
-          <w:rStyle w:val="CommentReference"/>
+          <w:rStyle w:val="Kommentarhenvisning"/>
         </w:rPr>
         <w:annotationRef/>
       </w:r>
       <w:r>
-        <w:t>Hvad sker efter fejlmeddelelsen fortsættes der fra et punkt eller?</w:t>
+        <w:t>Samme som ovenstående</w:t>
       </w:r>
     </w:p>
   </w:comment>
-  <w:comment w:id="30" w:author="Fiskr" w:date="2014-09-24T12:16:00Z" w:initials="F">
+  <w:comment w:id="31" w:author="Jonas Nikolajsen" w:date="2014-09-24T11:06:00Z" w:initials="JN">
     <w:p>
       <w:pPr>
-        <w:pStyle w:val="CommentText"/>
+        <w:pStyle w:val="Kommentartekst"/>
       </w:pPr>
       <w:r>
         <w:rPr>
-          <w:rStyle w:val="CommentReference"/>
+          <w:rStyle w:val="Kommentarhenvisning"/>
         </w:rPr>
         <w:annotationRef/>
       </w:r>
       <w:r>
-        <w:t>Hvad så med at slette data igen? Er er indbygget et maks antal gemte spil? (og er det i såfald et ikke-funktionelt krav?) eller kan man gemme et uendeligt antal spil?</w:t>
-      </w:r>
-      <w:bookmarkStart w:id="31" w:name="_GoBack"/>
-      <w:bookmarkEnd w:id="31"/>
-      <w:r>
-        <w:t xml:space="preserve">  </w:t>
+        <w:t>Hvad sker efter fejlmeddelelsen fortsættes der fra et punkt eller?</w:t>
       </w:r>
     </w:p>
   </w:comment>
-  <w:comment w:id="32" w:author="Jonas Nikolajsen" w:date="2014-09-24T11:10:00Z" w:initials="JN">
+  <w:comment w:id="32" w:author="Fiskr" w:date="2014-09-24T12:16:00Z" w:initials="F">
     <w:p>
       <w:pPr>
-        <w:pStyle w:val="CommentText"/>
+        <w:pStyle w:val="Kommentartekst"/>
       </w:pPr>
       <w:r>
         <w:rPr>
-          <w:rStyle w:val="CommentReference"/>
+          <w:rStyle w:val="Kommentarhenvisning"/>
+        </w:rPr>
+        <w:annotationRef/>
+      </w:r>
+      <w:r>
+        <w:t xml:space="preserve">Hvad så med at slette data igen? Er er indbygget et maks antal gemte spil? (og er det i såfald et ikke-funktionelt krav?) eller kan man gemme et uendeligt antal spil?  </w:t>
+      </w:r>
+    </w:p>
+  </w:comment>
+  <w:comment w:id="33" w:author="Felix Blix Eveberg" w:date="2014-09-24T14:46:00Z" w:initials="FBE">
+    <w:p>
+      <w:pPr>
+        <w:pStyle w:val="Kommentartekst"/>
+      </w:pPr>
+      <w:r>
+        <w:rPr>
+          <w:rStyle w:val="Kommentarhenvisning"/>
+        </w:rPr>
+        <w:annotationRef/>
+      </w:r>
+      <w:r>
+        <w:t>Denne use case er lidt snørklet. Har man ikke spillet fps forstår man den ikke.</w:t>
+      </w:r>
+    </w:p>
+  </w:comment>
+  <w:comment w:id="35" w:author="Jonas Nikolajsen" w:date="2014-09-24T11:10:00Z" w:initials="JN">
+    <w:p>
+      <w:pPr>
+        <w:pStyle w:val="Kommentartekst"/>
+      </w:pPr>
+      <w:r>
+        <w:rPr>
+          <w:rStyle w:val="Kommentarhenvisning"/>
         </w:rPr>
         <w:annotationRef/>
       </w:r>
@@ -6735,12 +6806,15 @@
   <w15:commentEx w15:paraId="4BB91B18" w15:done="0"/>
   <w15:commentEx w15:paraId="21B93383" w15:done="0"/>
   <w15:commentEx w15:paraId="65786047" w15:done="0"/>
+  <w15:commentEx w15:paraId="1CD3D795" w15:done="0"/>
   <w15:commentEx w15:paraId="56127981" w15:done="0"/>
   <w15:commentEx w15:paraId="1DCC316B" w15:done="0"/>
+  <w15:commentEx w15:paraId="4842793D" w15:done="0"/>
   <w15:commentEx w15:paraId="3D908A65" w15:done="0"/>
   <w15:commentEx w15:paraId="6D1A2B31" w15:done="0"/>
   <w15:commentEx w15:paraId="1FF7E339" w15:done="0"/>
   <w15:commentEx w15:paraId="0CEE6DBD" w15:done="0"/>
+  <w15:commentEx w15:paraId="36451EF1" w15:done="0"/>
   <w15:commentEx w15:paraId="03D4D542" w15:done="0"/>
 </w15:commentsEx>
 </file>
@@ -8261,6 +8335,9 @@
   </w15:person>
   <w15:person w15:author="Fiskr">
     <w15:presenceInfo w15:providerId="None" w15:userId="Fiskr"/>
+  </w15:person>
+  <w15:person w15:author="Felix Blix Eveberg">
+    <w15:presenceInfo w15:providerId="Windows Live" w15:userId="84927086b900794c"/>
   </w15:person>
 </w15:people>
 </file>
@@ -8663,11 +8740,11 @@
       <w:spacing w:after="0"/>
     </w:pPr>
   </w:style>
-  <w:style w:type="paragraph" w:styleId="Heading1">
+  <w:style w:type="paragraph" w:styleId="Overskrift1">
     <w:name w:val="heading 1"/>
     <w:basedOn w:val="Normal"/>
     <w:next w:val="Normal"/>
-    <w:link w:val="Heading1Char"/>
+    <w:link w:val="Overskrift1Tegn"/>
     <w:uiPriority w:val="9"/>
     <w:qFormat/>
     <w:rsid w:val="00C05BE4"/>
@@ -8686,11 +8763,11 @@
       <w:szCs w:val="28"/>
     </w:rPr>
   </w:style>
-  <w:style w:type="paragraph" w:styleId="Heading2">
+  <w:style w:type="paragraph" w:styleId="Overskrift2">
     <w:name w:val="heading 2"/>
     <w:basedOn w:val="Normal"/>
     <w:next w:val="Normal"/>
-    <w:link w:val="Heading2Char"/>
+    <w:link w:val="Overskrift2Tegn"/>
     <w:uiPriority w:val="9"/>
     <w:unhideWhenUsed/>
     <w:qFormat/>
@@ -8710,13 +8787,13 @@
       <w:szCs w:val="26"/>
     </w:rPr>
   </w:style>
-  <w:style w:type="character" w:default="1" w:styleId="DefaultParagraphFont">
+  <w:style w:type="character" w:default="1" w:styleId="Standardskrifttypeiafsnit">
     <w:name w:val="Default Paragraph Font"/>
     <w:uiPriority w:val="1"/>
     <w:semiHidden/>
     <w:unhideWhenUsed/>
   </w:style>
-  <w:style w:type="table" w:default="1" w:styleId="TableNormal">
+  <w:style w:type="table" w:default="1" w:styleId="Tabel-Normal">
     <w:name w:val="Normal Table"/>
     <w:uiPriority w:val="99"/>
     <w:semiHidden/>
@@ -8731,16 +8808,16 @@
       </w:tblCellMar>
     </w:tblPr>
   </w:style>
-  <w:style w:type="numbering" w:default="1" w:styleId="NoList">
+  <w:style w:type="numbering" w:default="1" w:styleId="Ingenoversigt">
     <w:name w:val="No List"/>
     <w:uiPriority w:val="99"/>
     <w:semiHidden/>
     <w:unhideWhenUsed/>
   </w:style>
-  <w:style w:type="character" w:customStyle="1" w:styleId="Heading1Char">
-    <w:name w:val="Heading 1 Char"/>
-    <w:basedOn w:val="DefaultParagraphFont"/>
-    <w:link w:val="Heading1"/>
+  <w:style w:type="character" w:customStyle="1" w:styleId="Overskrift1Tegn">
+    <w:name w:val="Overskrift 1 Tegn"/>
+    <w:basedOn w:val="Standardskrifttypeiafsnit"/>
+    <w:link w:val="Overskrift1"/>
     <w:uiPriority w:val="9"/>
     <w:rsid w:val="00C05BE4"/>
     <w:rPr>
@@ -8752,7 +8829,7 @@
       <w:szCs w:val="28"/>
     </w:rPr>
   </w:style>
-  <w:style w:type="paragraph" w:styleId="Caption">
+  <w:style w:type="paragraph" w:styleId="Billedtekst">
     <w:name w:val="caption"/>
     <w:basedOn w:val="Normal"/>
     <w:next w:val="Normal"/>
@@ -8771,10 +8848,10 @@
       <w:szCs w:val="18"/>
     </w:rPr>
   </w:style>
-  <w:style w:type="paragraph" w:styleId="Header">
+  <w:style w:type="paragraph" w:styleId="Sidehoved">
     <w:name w:val="header"/>
     <w:basedOn w:val="Normal"/>
-    <w:link w:val="HeaderChar"/>
+    <w:link w:val="SidehovedTegn"/>
     <w:uiPriority w:val="99"/>
     <w:unhideWhenUsed/>
     <w:rsid w:val="003012B8"/>
@@ -8786,17 +8863,17 @@
       <w:spacing w:line="240" w:lineRule="auto"/>
     </w:pPr>
   </w:style>
-  <w:style w:type="character" w:customStyle="1" w:styleId="HeaderChar">
-    <w:name w:val="Header Char"/>
-    <w:basedOn w:val="DefaultParagraphFont"/>
-    <w:link w:val="Header"/>
+  <w:style w:type="character" w:customStyle="1" w:styleId="SidehovedTegn">
+    <w:name w:val="Sidehoved Tegn"/>
+    <w:basedOn w:val="Standardskrifttypeiafsnit"/>
+    <w:link w:val="Sidehoved"/>
     <w:uiPriority w:val="99"/>
     <w:rsid w:val="003012B8"/>
   </w:style>
-  <w:style w:type="paragraph" w:styleId="Footer">
+  <w:style w:type="paragraph" w:styleId="Sidefod">
     <w:name w:val="footer"/>
     <w:basedOn w:val="Normal"/>
-    <w:link w:val="FooterChar"/>
+    <w:link w:val="SidefodTegn"/>
     <w:uiPriority w:val="99"/>
     <w:unhideWhenUsed/>
     <w:rsid w:val="003012B8"/>
@@ -8808,16 +8885,16 @@
       <w:spacing w:line="240" w:lineRule="auto"/>
     </w:pPr>
   </w:style>
-  <w:style w:type="character" w:customStyle="1" w:styleId="FooterChar">
-    <w:name w:val="Footer Char"/>
-    <w:basedOn w:val="DefaultParagraphFont"/>
-    <w:link w:val="Footer"/>
+  <w:style w:type="character" w:customStyle="1" w:styleId="SidefodTegn">
+    <w:name w:val="Sidefod Tegn"/>
+    <w:basedOn w:val="Standardskrifttypeiafsnit"/>
+    <w:link w:val="Sidefod"/>
     <w:uiPriority w:val="99"/>
     <w:rsid w:val="003012B8"/>
   </w:style>
   <w:style w:type="table" w:customStyle="1" w:styleId="Gittertabel4-farve11">
     <w:name w:val="Gittertabel 4 - farve 11"/>
-    <w:basedOn w:val="TableNormal"/>
+    <w:basedOn w:val="Tabel-Normal"/>
     <w:uiPriority w:val="49"/>
     <w:rsid w:val="00190B98"/>
     <w:pPr>
@@ -8826,6 +8903,7 @@
     <w:tblPr>
       <w:tblStyleRowBandSize w:val="1"/>
       <w:tblStyleColBandSize w:val="1"/>
+      <w:tblInd w:w="0" w:type="dxa"/>
       <w:tblBorders>
         <w:top w:val="single" w:sz="4" w:space="0" w:color="95B3D7" w:themeColor="accent1" w:themeTint="99"/>
         <w:left w:val="single" w:sz="4" w:space="0" w:color="95B3D7" w:themeColor="accent1" w:themeTint="99"/>
@@ -8834,6 +8912,12 @@
         <w:insideH w:val="single" w:sz="4" w:space="0" w:color="95B3D7" w:themeColor="accent1" w:themeTint="99"/>
         <w:insideV w:val="single" w:sz="4" w:space="0" w:color="95B3D7" w:themeColor="accent1" w:themeTint="99"/>
       </w:tblBorders>
+      <w:tblCellMar>
+        <w:top w:w="0" w:type="dxa"/>
+        <w:left w:w="108" w:type="dxa"/>
+        <w:bottom w:w="0" w:type="dxa"/>
+        <w:right w:w="108" w:type="dxa"/>
+      </w:tblCellMar>
     </w:tblPr>
     <w:tblStylePr w:type="firstRow">
       <w:rPr>
@@ -8891,9 +8975,9 @@
       </w:tcPr>
     </w:tblStylePr>
   </w:style>
-  <w:style w:type="table" w:styleId="LightShading-Accent5">
+  <w:style w:type="table" w:styleId="Lysskygge-fremhvningsfarve5">
     <w:name w:val="Light Shading Accent 5"/>
-    <w:basedOn w:val="TableNormal"/>
+    <w:basedOn w:val="Tabel-Normal"/>
     <w:uiPriority w:val="60"/>
     <w:rsid w:val="0083267D"/>
     <w:pPr>
@@ -8905,10 +8989,17 @@
     <w:tblPr>
       <w:tblStyleRowBandSize w:val="1"/>
       <w:tblStyleColBandSize w:val="1"/>
+      <w:tblInd w:w="0" w:type="dxa"/>
       <w:tblBorders>
         <w:top w:val="single" w:sz="8" w:space="0" w:color="4BACC6" w:themeColor="accent5"/>
         <w:bottom w:val="single" w:sz="8" w:space="0" w:color="4BACC6" w:themeColor="accent5"/>
       </w:tblBorders>
+      <w:tblCellMar>
+        <w:top w:w="0" w:type="dxa"/>
+        <w:left w:w="108" w:type="dxa"/>
+        <w:bottom w:w="0" w:type="dxa"/>
+        <w:right w:w="108" w:type="dxa"/>
+      </w:tblCellMar>
     </w:tblPr>
     <w:tblStylePr w:type="firstRow">
       <w:pPr>
@@ -8987,7 +9078,7 @@
       </w:tcPr>
     </w:tblStylePr>
   </w:style>
-  <w:style w:type="paragraph" w:styleId="ListParagraph">
+  <w:style w:type="paragraph" w:styleId="Listeafsnit">
     <w:name w:val="List Paragraph"/>
     <w:basedOn w:val="Normal"/>
     <w:uiPriority w:val="34"/>
@@ -8998,9 +9089,9 @@
       <w:contextualSpacing/>
     </w:pPr>
   </w:style>
-  <w:style w:type="table" w:styleId="TableGrid">
+  <w:style w:type="table" w:styleId="Tabel-Gitter">
     <w:name w:val="Table Grid"/>
-    <w:basedOn w:val="TableNormal"/>
+    <w:basedOn w:val="Tabel-Normal"/>
     <w:uiPriority w:val="59"/>
     <w:rsid w:val="00DE1FC3"/>
     <w:pPr>
@@ -9013,6 +9104,7 @@
       <w:lang w:eastAsia="da-DK"/>
     </w:rPr>
     <w:tblPr>
+      <w:tblInd w:w="0" w:type="dxa"/>
       <w:tblBorders>
         <w:top w:val="single" w:sz="4" w:space="0" w:color="auto"/>
         <w:left w:val="single" w:sz="4" w:space="0" w:color="auto"/>
@@ -9021,12 +9113,18 @@
         <w:insideH w:val="single" w:sz="4" w:space="0" w:color="auto"/>
         <w:insideV w:val="single" w:sz="4" w:space="0" w:color="auto"/>
       </w:tblBorders>
+      <w:tblCellMar>
+        <w:top w:w="0" w:type="dxa"/>
+        <w:left w:w="108" w:type="dxa"/>
+        <w:bottom w:w="0" w:type="dxa"/>
+        <w:right w:w="108" w:type="dxa"/>
+      </w:tblCellMar>
     </w:tblPr>
   </w:style>
-  <w:style w:type="character" w:customStyle="1" w:styleId="Heading2Char">
-    <w:name w:val="Heading 2 Char"/>
-    <w:basedOn w:val="DefaultParagraphFont"/>
-    <w:link w:val="Heading2"/>
+  <w:style w:type="character" w:customStyle="1" w:styleId="Overskrift2Tegn">
+    <w:name w:val="Overskrift 2 Tegn"/>
+    <w:basedOn w:val="Standardskrifttypeiafsnit"/>
+    <w:link w:val="Overskrift2"/>
     <w:uiPriority w:val="9"/>
     <w:rsid w:val="00540707"/>
     <w:rPr>
@@ -9038,9 +9136,9 @@
       <w:szCs w:val="26"/>
     </w:rPr>
   </w:style>
-  <w:style w:type="character" w:styleId="CommentReference">
+  <w:style w:type="character" w:styleId="Kommentarhenvisning">
     <w:name w:val="annotation reference"/>
-    <w:basedOn w:val="DefaultParagraphFont"/>
+    <w:basedOn w:val="Standardskrifttypeiafsnit"/>
     <w:uiPriority w:val="99"/>
     <w:semiHidden/>
     <w:unhideWhenUsed/>
@@ -9050,10 +9148,10 @@
       <w:szCs w:val="16"/>
     </w:rPr>
   </w:style>
-  <w:style w:type="paragraph" w:styleId="CommentText">
+  <w:style w:type="paragraph" w:styleId="Kommentartekst">
     <w:name w:val="annotation text"/>
     <w:basedOn w:val="Normal"/>
-    <w:link w:val="CommentTextChar"/>
+    <w:link w:val="KommentartekstTegn"/>
     <w:uiPriority w:val="99"/>
     <w:semiHidden/>
     <w:unhideWhenUsed/>
@@ -9066,10 +9164,10 @@
       <w:szCs w:val="20"/>
     </w:rPr>
   </w:style>
-  <w:style w:type="character" w:customStyle="1" w:styleId="CommentTextChar">
-    <w:name w:val="Comment Text Char"/>
-    <w:basedOn w:val="DefaultParagraphFont"/>
-    <w:link w:val="CommentText"/>
+  <w:style w:type="character" w:customStyle="1" w:styleId="KommentartekstTegn">
+    <w:name w:val="Kommentartekst Tegn"/>
+    <w:basedOn w:val="Standardskrifttypeiafsnit"/>
+    <w:link w:val="Kommentartekst"/>
     <w:uiPriority w:val="99"/>
     <w:semiHidden/>
     <w:rsid w:val="00684F39"/>
@@ -9078,11 +9176,11 @@
       <w:szCs w:val="20"/>
     </w:rPr>
   </w:style>
-  <w:style w:type="paragraph" w:styleId="CommentSubject">
+  <w:style w:type="paragraph" w:styleId="Kommentaremne">
     <w:name w:val="annotation subject"/>
-    <w:basedOn w:val="CommentText"/>
-    <w:next w:val="CommentText"/>
-    <w:link w:val="CommentSubjectChar"/>
+    <w:basedOn w:val="Kommentartekst"/>
+    <w:next w:val="Kommentartekst"/>
+    <w:link w:val="KommentaremneTegn"/>
     <w:uiPriority w:val="99"/>
     <w:semiHidden/>
     <w:unhideWhenUsed/>
@@ -9092,10 +9190,10 @@
       <w:bCs/>
     </w:rPr>
   </w:style>
-  <w:style w:type="character" w:customStyle="1" w:styleId="CommentSubjectChar">
-    <w:name w:val="Comment Subject Char"/>
-    <w:basedOn w:val="CommentTextChar"/>
-    <w:link w:val="CommentSubject"/>
+  <w:style w:type="character" w:customStyle="1" w:styleId="KommentaremneTegn">
+    <w:name w:val="Kommentaremne Tegn"/>
+    <w:basedOn w:val="KommentartekstTegn"/>
+    <w:link w:val="Kommentaremne"/>
     <w:uiPriority w:val="99"/>
     <w:semiHidden/>
     <w:rsid w:val="00684F39"/>
@@ -9106,10 +9204,10 @@
       <w:szCs w:val="20"/>
     </w:rPr>
   </w:style>
-  <w:style w:type="paragraph" w:styleId="BalloonText">
+  <w:style w:type="paragraph" w:styleId="Markeringsbobletekst">
     <w:name w:val="Balloon Text"/>
     <w:basedOn w:val="Normal"/>
-    <w:link w:val="BalloonTextChar"/>
+    <w:link w:val="MarkeringsbobletekstTegn"/>
     <w:uiPriority w:val="99"/>
     <w:semiHidden/>
     <w:unhideWhenUsed/>
@@ -9123,10 +9221,10 @@
       <w:szCs w:val="18"/>
     </w:rPr>
   </w:style>
-  <w:style w:type="character" w:customStyle="1" w:styleId="BalloonTextChar">
-    <w:name w:val="Balloon Text Char"/>
-    <w:basedOn w:val="DefaultParagraphFont"/>
-    <w:link w:val="BalloonText"/>
+  <w:style w:type="character" w:customStyle="1" w:styleId="MarkeringsbobletekstTegn">
+    <w:name w:val="Markeringsbobletekst Tegn"/>
+    <w:basedOn w:val="Standardskrifttypeiafsnit"/>
+    <w:link w:val="Markeringsbobletekst"/>
     <w:uiPriority w:val="99"/>
     <w:semiHidden/>
     <w:rsid w:val="00684F39"/>
@@ -9429,7 +9527,7 @@
 </file>
 
 <file path=customXml/itemProps1.xml><?xml version="1.0" encoding="utf-8"?>
-<ds:datastoreItem xmlns:ds="http://schemas.openxmlformats.org/officeDocument/2006/customXml" ds:itemID="{70DF43BA-ACCF-464F-946A-25AC0EE1E9CF}">
+<ds:datastoreItem xmlns:ds="http://schemas.openxmlformats.org/officeDocument/2006/customXml" ds:itemID="{13BED8CE-3226-49B4-B421-D173248109A1}">
   <ds:schemaRefs>
     <ds:schemaRef ds:uri="http://schemas.openxmlformats.org/officeDocument/2006/bibliography"/>
   </ds:schemaRefs>

</xml_diff>